<commit_message>
new readme for exp4
</commit_message>
<xml_diff>
--- a/files/qud_stimuli_dist.docx
+++ b/files/qud_stimuli_dist.docx
@@ -5,35 +5,37 @@
     <w:tbl>
       <w:tblPr>
         <w:tblStyle w:val="TableGrid"/>
-        <w:tblW w:w="13273" w:type="dxa"/>
+        <w:tblW w:w="15228" w:type="dxa"/>
+        <w:tblInd w:w="-971" w:type="dxa"/>
         <w:tblLook w:val="04A0" w:firstRow="1" w:lastRow="0" w:firstColumn="1" w:lastColumn="0" w:noHBand="0" w:noVBand="1"/>
       </w:tblPr>
       <w:tblGrid>
-        <w:gridCol w:w="1011"/>
-        <w:gridCol w:w="2272"/>
-        <w:gridCol w:w="703"/>
-        <w:gridCol w:w="703"/>
-        <w:gridCol w:w="702"/>
-        <w:gridCol w:w="703"/>
-        <w:gridCol w:w="702"/>
-        <w:gridCol w:w="703"/>
-        <w:gridCol w:w="702"/>
-        <w:gridCol w:w="703"/>
-        <w:gridCol w:w="711"/>
-        <w:gridCol w:w="711"/>
-        <w:gridCol w:w="711"/>
-        <w:gridCol w:w="711"/>
-        <w:gridCol w:w="514"/>
-        <w:gridCol w:w="497"/>
-        <w:gridCol w:w="514"/>
+        <w:gridCol w:w="1558"/>
+        <w:gridCol w:w="2472"/>
+        <w:gridCol w:w="804"/>
+        <w:gridCol w:w="766"/>
+        <w:gridCol w:w="765"/>
+        <w:gridCol w:w="768"/>
+        <w:gridCol w:w="765"/>
+        <w:gridCol w:w="768"/>
+        <w:gridCol w:w="765"/>
+        <w:gridCol w:w="769"/>
+        <w:gridCol w:w="838"/>
+        <w:gridCol w:w="840"/>
+        <w:gridCol w:w="774"/>
+        <w:gridCol w:w="778"/>
+        <w:gridCol w:w="566"/>
+        <w:gridCol w:w="545"/>
+        <w:gridCol w:w="670"/>
+        <w:gridCol w:w="17"/>
       </w:tblGrid>
       <w:tr>
         <w:trPr>
-          <w:trHeight w:val="1027"/>
+          <w:trHeight w:val="836"/>
         </w:trPr>
         <w:tc>
           <w:tcPr>
-            <w:tcW w:w="1014" w:type="dxa"/>
+            <w:tcW w:w="1560" w:type="dxa"/>
             <w:tcBorders>
               <w:top w:val="nil"/>
               <w:left w:val="nil"/>
@@ -52,7 +54,7 @@
         </w:tc>
         <w:tc>
           <w:tcPr>
-            <w:tcW w:w="2277" w:type="dxa"/>
+            <w:tcW w:w="2474" w:type="dxa"/>
             <w:tcBorders>
               <w:top w:val="nil"/>
               <w:left w:val="nil"/>
@@ -70,8 +72,8 @@
         </w:tc>
         <w:tc>
           <w:tcPr>
-            <w:tcW w:w="9982" w:type="dxa"/>
-            <w:gridSpan w:val="15"/>
+            <w:tcW w:w="11194" w:type="dxa"/>
+            <w:gridSpan w:val="16"/>
           </w:tcPr>
           <w:p>
             <w:pPr>
@@ -116,11 +118,11 @@
       </w:tr>
       <w:tr>
         <w:trPr>
-          <w:trHeight w:val="400"/>
+          <w:trHeight w:val="375"/>
         </w:trPr>
         <w:tc>
           <w:tcPr>
-            <w:tcW w:w="1014" w:type="dxa"/>
+            <w:tcW w:w="1560" w:type="dxa"/>
             <w:tcBorders>
               <w:top w:val="nil"/>
               <w:left w:val="nil"/>
@@ -138,7 +140,7 @@
         </w:tc>
         <w:tc>
           <w:tcPr>
-            <w:tcW w:w="2277" w:type="dxa"/>
+            <w:tcW w:w="2474" w:type="dxa"/>
             <w:tcBorders>
               <w:top w:val="nil"/>
               <w:left w:val="nil"/>
@@ -155,7 +157,7 @@
         </w:tc>
         <w:tc>
           <w:tcPr>
-            <w:tcW w:w="1409" w:type="dxa"/>
+            <w:tcW w:w="1570" w:type="dxa"/>
             <w:gridSpan w:val="2"/>
             <w:shd w:val="clear" w:color="auto" w:fill="FBE4D5" w:themeFill="accent2" w:themeFillTint="33"/>
           </w:tcPr>
@@ -192,7 +194,7 @@
         </w:tc>
         <w:tc>
           <w:tcPr>
-            <w:tcW w:w="1409" w:type="dxa"/>
+            <w:tcW w:w="1533" w:type="dxa"/>
             <w:gridSpan w:val="2"/>
             <w:shd w:val="clear" w:color="auto" w:fill="FBE4D5" w:themeFill="accent2" w:themeFillTint="33"/>
           </w:tcPr>
@@ -229,7 +231,7 @@
         </w:tc>
         <w:tc>
           <w:tcPr>
-            <w:tcW w:w="1409" w:type="dxa"/>
+            <w:tcW w:w="1533" w:type="dxa"/>
             <w:gridSpan w:val="2"/>
             <w:shd w:val="clear" w:color="auto" w:fill="FBE4D5" w:themeFill="accent2" w:themeFillTint="33"/>
           </w:tcPr>
@@ -266,7 +268,7 @@
         </w:tc>
         <w:tc>
           <w:tcPr>
-            <w:tcW w:w="1409" w:type="dxa"/>
+            <w:tcW w:w="1534" w:type="dxa"/>
             <w:gridSpan w:val="2"/>
             <w:shd w:val="clear" w:color="auto" w:fill="FBE4D5" w:themeFill="accent2" w:themeFillTint="33"/>
           </w:tcPr>
@@ -303,7 +305,7 @@
         </w:tc>
         <w:tc>
           <w:tcPr>
-            <w:tcW w:w="1426" w:type="dxa"/>
+            <w:tcW w:w="1678" w:type="dxa"/>
             <w:gridSpan w:val="2"/>
             <w:shd w:val="clear" w:color="auto" w:fill="FBE4D5" w:themeFill="accent2" w:themeFillTint="33"/>
           </w:tcPr>
@@ -340,7 +342,7 @@
         </w:tc>
         <w:tc>
           <w:tcPr>
-            <w:tcW w:w="1426" w:type="dxa"/>
+            <w:tcW w:w="1552" w:type="dxa"/>
             <w:gridSpan w:val="2"/>
             <w:shd w:val="clear" w:color="auto" w:fill="FBE4D5" w:themeFill="accent2" w:themeFillTint="33"/>
           </w:tcPr>
@@ -377,8 +379,8 @@
         </w:tc>
         <w:tc>
           <w:tcPr>
-            <w:tcW w:w="1494" w:type="dxa"/>
-            <w:gridSpan w:val="3"/>
+            <w:tcW w:w="1792" w:type="dxa"/>
+            <w:gridSpan w:val="4"/>
             <w:shd w:val="clear" w:color="auto" w:fill="FBE4D5" w:themeFill="accent2" w:themeFillTint="33"/>
           </w:tcPr>
           <w:p>
@@ -401,11 +403,11 @@
       </w:tr>
       <w:tr>
         <w:trPr>
-          <w:trHeight w:val="400"/>
+          <w:trHeight w:val="375"/>
         </w:trPr>
         <w:tc>
           <w:tcPr>
-            <w:tcW w:w="1014" w:type="dxa"/>
+            <w:tcW w:w="1560" w:type="dxa"/>
             <w:vMerge w:val="restart"/>
           </w:tcPr>
           <w:p>
@@ -573,7 +575,7 @@
         </w:tc>
         <w:tc>
           <w:tcPr>
-            <w:tcW w:w="2277" w:type="dxa"/>
+            <w:tcW w:w="2474" w:type="dxa"/>
             <w:shd w:val="clear" w:color="auto" w:fill="F7CAAC" w:themeFill="accent2" w:themeFillTint="66"/>
           </w:tcPr>
           <w:p>
@@ -595,7 +597,7 @@
         </w:tc>
         <w:tc>
           <w:tcPr>
-            <w:tcW w:w="1409" w:type="dxa"/>
+            <w:tcW w:w="1570" w:type="dxa"/>
             <w:gridSpan w:val="2"/>
             <w:shd w:val="clear" w:color="auto" w:fill="F7CAAC" w:themeFill="accent2" w:themeFillTint="66"/>
           </w:tcPr>
@@ -617,7 +619,7 @@
         </w:tc>
         <w:tc>
           <w:tcPr>
-            <w:tcW w:w="1409" w:type="dxa"/>
+            <w:tcW w:w="1533" w:type="dxa"/>
             <w:gridSpan w:val="2"/>
             <w:shd w:val="clear" w:color="auto" w:fill="F7CAAC" w:themeFill="accent2" w:themeFillTint="66"/>
           </w:tcPr>
@@ -640,7 +642,7 @@
         </w:tc>
         <w:tc>
           <w:tcPr>
-            <w:tcW w:w="1409" w:type="dxa"/>
+            <w:tcW w:w="1533" w:type="dxa"/>
             <w:gridSpan w:val="2"/>
             <w:shd w:val="clear" w:color="auto" w:fill="F7CAAC" w:themeFill="accent2" w:themeFillTint="66"/>
           </w:tcPr>
@@ -663,7 +665,7 @@
         </w:tc>
         <w:tc>
           <w:tcPr>
-            <w:tcW w:w="1409" w:type="dxa"/>
+            <w:tcW w:w="1534" w:type="dxa"/>
             <w:gridSpan w:val="2"/>
             <w:shd w:val="clear" w:color="auto" w:fill="F7CAAC" w:themeFill="accent2" w:themeFillTint="66"/>
           </w:tcPr>
@@ -686,7 +688,7 @@
         </w:tc>
         <w:tc>
           <w:tcPr>
-            <w:tcW w:w="1426" w:type="dxa"/>
+            <w:tcW w:w="1678" w:type="dxa"/>
             <w:gridSpan w:val="2"/>
             <w:shd w:val="clear" w:color="auto" w:fill="F7CAAC" w:themeFill="accent2" w:themeFillTint="66"/>
           </w:tcPr>
@@ -709,7 +711,7 @@
         </w:tc>
         <w:tc>
           <w:tcPr>
-            <w:tcW w:w="1426" w:type="dxa"/>
+            <w:tcW w:w="1552" w:type="dxa"/>
             <w:gridSpan w:val="2"/>
             <w:shd w:val="clear" w:color="auto" w:fill="F7CAAC" w:themeFill="accent2" w:themeFillTint="66"/>
           </w:tcPr>
@@ -731,8 +733,8 @@
         </w:tc>
         <w:tc>
           <w:tcPr>
-            <w:tcW w:w="1494" w:type="dxa"/>
-            <w:gridSpan w:val="3"/>
+            <w:tcW w:w="1792" w:type="dxa"/>
+            <w:gridSpan w:val="4"/>
             <w:shd w:val="clear" w:color="auto" w:fill="F7CAAC" w:themeFill="accent2" w:themeFillTint="66"/>
           </w:tcPr>
           <w:p>
@@ -753,11 +755,11 @@
       </w:tr>
       <w:tr>
         <w:trPr>
-          <w:trHeight w:val="400"/>
+          <w:trHeight w:val="375"/>
         </w:trPr>
         <w:tc>
           <w:tcPr>
-            <w:tcW w:w="1014" w:type="dxa"/>
+            <w:tcW w:w="1560" w:type="dxa"/>
             <w:vMerge/>
           </w:tcPr>
           <w:p>
@@ -772,7 +774,7 @@
         </w:tc>
         <w:tc>
           <w:tcPr>
-            <w:tcW w:w="2277" w:type="dxa"/>
+            <w:tcW w:w="2474" w:type="dxa"/>
             <w:shd w:val="clear" w:color="auto" w:fill="F7CAAC" w:themeFill="accent2" w:themeFillTint="66"/>
           </w:tcPr>
           <w:p>
@@ -810,7 +812,7 @@
         </w:tc>
         <w:tc>
           <w:tcPr>
-            <w:tcW w:w="1409" w:type="dxa"/>
+            <w:tcW w:w="1570" w:type="dxa"/>
             <w:gridSpan w:val="2"/>
             <w:shd w:val="clear" w:color="auto" w:fill="F7CAAC" w:themeFill="accent2" w:themeFillTint="66"/>
           </w:tcPr>
@@ -832,7 +834,7 @@
         </w:tc>
         <w:tc>
           <w:tcPr>
-            <w:tcW w:w="1409" w:type="dxa"/>
+            <w:tcW w:w="1533" w:type="dxa"/>
             <w:gridSpan w:val="2"/>
             <w:shd w:val="clear" w:color="auto" w:fill="F7CAAC" w:themeFill="accent2" w:themeFillTint="66"/>
           </w:tcPr>
@@ -854,7 +856,7 @@
         </w:tc>
         <w:tc>
           <w:tcPr>
-            <w:tcW w:w="1409" w:type="dxa"/>
+            <w:tcW w:w="1533" w:type="dxa"/>
             <w:gridSpan w:val="2"/>
             <w:shd w:val="clear" w:color="auto" w:fill="F7CAAC" w:themeFill="accent2" w:themeFillTint="66"/>
           </w:tcPr>
@@ -876,7 +878,7 @@
         </w:tc>
         <w:tc>
           <w:tcPr>
-            <w:tcW w:w="1409" w:type="dxa"/>
+            <w:tcW w:w="1534" w:type="dxa"/>
             <w:gridSpan w:val="2"/>
             <w:shd w:val="clear" w:color="auto" w:fill="F7CAAC" w:themeFill="accent2" w:themeFillTint="66"/>
           </w:tcPr>
@@ -898,7 +900,7 @@
         </w:tc>
         <w:tc>
           <w:tcPr>
-            <w:tcW w:w="1426" w:type="dxa"/>
+            <w:tcW w:w="1678" w:type="dxa"/>
             <w:gridSpan w:val="2"/>
             <w:shd w:val="clear" w:color="auto" w:fill="F7CAAC" w:themeFill="accent2" w:themeFillTint="66"/>
           </w:tcPr>
@@ -920,7 +922,7 @@
         </w:tc>
         <w:tc>
           <w:tcPr>
-            <w:tcW w:w="1426" w:type="dxa"/>
+            <w:tcW w:w="1552" w:type="dxa"/>
             <w:gridSpan w:val="2"/>
             <w:shd w:val="clear" w:color="auto" w:fill="F7CAAC" w:themeFill="accent2" w:themeFillTint="66"/>
           </w:tcPr>
@@ -942,8 +944,8 @@
         </w:tc>
         <w:tc>
           <w:tcPr>
-            <w:tcW w:w="1494" w:type="dxa"/>
-            <w:gridSpan w:val="3"/>
+            <w:tcW w:w="1792" w:type="dxa"/>
+            <w:gridSpan w:val="4"/>
             <w:shd w:val="clear" w:color="auto" w:fill="F7CAAC" w:themeFill="accent2" w:themeFillTint="66"/>
           </w:tcPr>
           <w:p>
@@ -964,11 +966,11 @@
       </w:tr>
       <w:tr>
         <w:trPr>
-          <w:trHeight w:val="400"/>
+          <w:trHeight w:val="375"/>
         </w:trPr>
         <w:tc>
           <w:tcPr>
-            <w:tcW w:w="1014" w:type="dxa"/>
+            <w:tcW w:w="1560" w:type="dxa"/>
             <w:vMerge/>
           </w:tcPr>
           <w:p>
@@ -983,7 +985,7 @@
         </w:tc>
         <w:tc>
           <w:tcPr>
-            <w:tcW w:w="2277" w:type="dxa"/>
+            <w:tcW w:w="2474" w:type="dxa"/>
             <w:shd w:val="clear" w:color="auto" w:fill="F7CAAC" w:themeFill="accent2" w:themeFillTint="66"/>
           </w:tcPr>
           <w:p>
@@ -1021,7 +1023,7 @@
         </w:tc>
         <w:tc>
           <w:tcPr>
-            <w:tcW w:w="1409" w:type="dxa"/>
+            <w:tcW w:w="1570" w:type="dxa"/>
             <w:gridSpan w:val="2"/>
             <w:shd w:val="clear" w:color="auto" w:fill="F7CAAC" w:themeFill="accent2" w:themeFillTint="66"/>
           </w:tcPr>
@@ -1039,11 +1041,26 @@
               </w:rPr>
               <w:t>4</w:t>
             </w:r>
-          </w:p>
-        </w:tc>
-        <w:tc>
-          <w:tcPr>
-            <w:tcW w:w="1409" w:type="dxa"/>
+            <w:r>
+              <w:rPr>
+                <w:rFonts w:ascii="Toppan Bunkyu Gothic" w:eastAsia="Toppan Bunkyu Gothic" w:hAnsi="Toppan Bunkyu Gothic" w:cstheme="minorHAnsi"/>
+                <w:color w:val="70AD47" w:themeColor="accent6"/>
+              </w:rPr>
+              <w:t xml:space="preserve"> </w:t>
+            </w:r>
+            <w:r>
+              <w:rPr>
+                <w:rFonts w:ascii="Toppan Bunkyu Gothic" w:eastAsia="Toppan Bunkyu Gothic" w:hAnsi="Toppan Bunkyu Gothic" w:cstheme="minorHAnsi"/>
+                <w:color w:val="70AD47" w:themeColor="accent6"/>
+                <w:highlight w:val="yellow"/>
+              </w:rPr>
+              <w:t>(5)</w:t>
+            </w:r>
+          </w:p>
+        </w:tc>
+        <w:tc>
+          <w:tcPr>
+            <w:tcW w:w="1533" w:type="dxa"/>
             <w:gridSpan w:val="2"/>
             <w:shd w:val="clear" w:color="auto" w:fill="F7CAAC" w:themeFill="accent2" w:themeFillTint="66"/>
           </w:tcPr>
@@ -1065,7 +1082,7 @@
         </w:tc>
         <w:tc>
           <w:tcPr>
-            <w:tcW w:w="1409" w:type="dxa"/>
+            <w:tcW w:w="1533" w:type="dxa"/>
             <w:gridSpan w:val="2"/>
             <w:shd w:val="clear" w:color="auto" w:fill="F7CAAC" w:themeFill="accent2" w:themeFillTint="66"/>
           </w:tcPr>
@@ -1080,7 +1097,7 @@
         </w:tc>
         <w:tc>
           <w:tcPr>
-            <w:tcW w:w="1409" w:type="dxa"/>
+            <w:tcW w:w="1534" w:type="dxa"/>
             <w:gridSpan w:val="2"/>
             <w:shd w:val="clear" w:color="auto" w:fill="F7CAAC" w:themeFill="accent2" w:themeFillTint="66"/>
           </w:tcPr>
@@ -1102,7 +1119,7 @@
         </w:tc>
         <w:tc>
           <w:tcPr>
-            <w:tcW w:w="1426" w:type="dxa"/>
+            <w:tcW w:w="1678" w:type="dxa"/>
             <w:gridSpan w:val="2"/>
             <w:shd w:val="clear" w:color="auto" w:fill="F7CAAC" w:themeFill="accent2" w:themeFillTint="66"/>
           </w:tcPr>
@@ -1120,11 +1137,35 @@
               </w:rPr>
               <w:t>1</w:t>
             </w:r>
-          </w:p>
-        </w:tc>
-        <w:tc>
-          <w:tcPr>
-            <w:tcW w:w="1426" w:type="dxa"/>
+            <w:r>
+              <w:rPr>
+                <w:rFonts w:ascii="Toppan Bunkyu Gothic" w:eastAsia="Toppan Bunkyu Gothic" w:hAnsi="Toppan Bunkyu Gothic" w:cstheme="minorHAnsi"/>
+                <w:color w:val="FF0000"/>
+                <w:highlight w:val="yellow"/>
+              </w:rPr>
+              <w:t>(</w:t>
+            </w:r>
+            <w:r>
+              <w:rPr>
+                <w:rFonts w:ascii="Toppan Bunkyu Gothic" w:eastAsia="Toppan Bunkyu Gothic" w:hAnsi="Toppan Bunkyu Gothic" w:cstheme="minorHAnsi"/>
+                <w:color w:val="FF0000"/>
+                <w:highlight w:val="yellow"/>
+              </w:rPr>
+              <w:t>0</w:t>
+            </w:r>
+            <w:r>
+              <w:rPr>
+                <w:rFonts w:ascii="Toppan Bunkyu Gothic" w:eastAsia="Toppan Bunkyu Gothic" w:hAnsi="Toppan Bunkyu Gothic" w:cstheme="minorHAnsi"/>
+                <w:color w:val="FF0000"/>
+                <w:highlight w:val="yellow"/>
+              </w:rPr>
+              <w:t>)</w:t>
+            </w:r>
+          </w:p>
+        </w:tc>
+        <w:tc>
+          <w:tcPr>
+            <w:tcW w:w="1552" w:type="dxa"/>
             <w:gridSpan w:val="2"/>
             <w:shd w:val="clear" w:color="auto" w:fill="F7CAAC" w:themeFill="accent2" w:themeFillTint="66"/>
           </w:tcPr>
@@ -1146,8 +1187,8 @@
         </w:tc>
         <w:tc>
           <w:tcPr>
-            <w:tcW w:w="1494" w:type="dxa"/>
-            <w:gridSpan w:val="3"/>
+            <w:tcW w:w="1792" w:type="dxa"/>
+            <w:gridSpan w:val="4"/>
             <w:shd w:val="clear" w:color="auto" w:fill="F7CAAC" w:themeFill="accent2" w:themeFillTint="66"/>
           </w:tcPr>
           <w:p>
@@ -1168,11 +1209,11 @@
       </w:tr>
       <w:tr>
         <w:trPr>
-          <w:trHeight w:val="400"/>
+          <w:trHeight w:val="375"/>
         </w:trPr>
         <w:tc>
           <w:tcPr>
-            <w:tcW w:w="1014" w:type="dxa"/>
+            <w:tcW w:w="1560" w:type="dxa"/>
             <w:vMerge/>
           </w:tcPr>
           <w:p>
@@ -1187,7 +1228,7 @@
         </w:tc>
         <w:tc>
           <w:tcPr>
-            <w:tcW w:w="2277" w:type="dxa"/>
+            <w:tcW w:w="2474" w:type="dxa"/>
             <w:shd w:val="clear" w:color="auto" w:fill="FBE4D5" w:themeFill="accent2" w:themeFillTint="33"/>
           </w:tcPr>
           <w:p>
@@ -1209,63 +1250,63 @@
         </w:tc>
         <w:tc>
           <w:tcPr>
-            <w:tcW w:w="1409" w:type="dxa"/>
-            <w:gridSpan w:val="2"/>
-          </w:tcPr>
-          <w:p>
-            <w:pPr>
-              <w:jc w:val="center"/>
-              <w:rPr>
-                <w:rFonts w:ascii="Toppan Bunkyu Gothic" w:eastAsia="Toppan Bunkyu Gothic" w:hAnsi="Toppan Bunkyu Gothic" w:cstheme="minorHAnsi"/>
-              </w:rPr>
-            </w:pPr>
-          </w:p>
-        </w:tc>
-        <w:tc>
-          <w:tcPr>
-            <w:tcW w:w="1409" w:type="dxa"/>
-            <w:gridSpan w:val="2"/>
-          </w:tcPr>
-          <w:p>
-            <w:pPr>
-              <w:jc w:val="center"/>
-              <w:rPr>
-                <w:rFonts w:ascii="Toppan Bunkyu Gothic" w:eastAsia="Toppan Bunkyu Gothic" w:hAnsi="Toppan Bunkyu Gothic" w:cstheme="minorHAnsi"/>
-              </w:rPr>
-            </w:pPr>
-          </w:p>
-        </w:tc>
-        <w:tc>
-          <w:tcPr>
-            <w:tcW w:w="1409" w:type="dxa"/>
-            <w:gridSpan w:val="2"/>
-          </w:tcPr>
-          <w:p>
-            <w:pPr>
-              <w:jc w:val="center"/>
-              <w:rPr>
-                <w:rFonts w:ascii="Toppan Bunkyu Gothic" w:eastAsia="Toppan Bunkyu Gothic" w:hAnsi="Toppan Bunkyu Gothic" w:cstheme="minorHAnsi"/>
-              </w:rPr>
-            </w:pPr>
-          </w:p>
-        </w:tc>
-        <w:tc>
-          <w:tcPr>
-            <w:tcW w:w="1409" w:type="dxa"/>
-            <w:gridSpan w:val="2"/>
-          </w:tcPr>
-          <w:p>
-            <w:pPr>
-              <w:jc w:val="center"/>
-              <w:rPr>
-                <w:rFonts w:ascii="Toppan Bunkyu Gothic" w:eastAsia="Toppan Bunkyu Gothic" w:hAnsi="Toppan Bunkyu Gothic" w:cstheme="minorHAnsi"/>
-              </w:rPr>
-            </w:pPr>
-          </w:p>
-        </w:tc>
-        <w:tc>
-          <w:tcPr>
-            <w:tcW w:w="1426" w:type="dxa"/>
+            <w:tcW w:w="1570" w:type="dxa"/>
+            <w:gridSpan w:val="2"/>
+          </w:tcPr>
+          <w:p>
+            <w:pPr>
+              <w:jc w:val="center"/>
+              <w:rPr>
+                <w:rFonts w:ascii="Toppan Bunkyu Gothic" w:eastAsia="Toppan Bunkyu Gothic" w:hAnsi="Toppan Bunkyu Gothic" w:cstheme="minorHAnsi"/>
+              </w:rPr>
+            </w:pPr>
+          </w:p>
+        </w:tc>
+        <w:tc>
+          <w:tcPr>
+            <w:tcW w:w="1533" w:type="dxa"/>
+            <w:gridSpan w:val="2"/>
+          </w:tcPr>
+          <w:p>
+            <w:pPr>
+              <w:jc w:val="center"/>
+              <w:rPr>
+                <w:rFonts w:ascii="Toppan Bunkyu Gothic" w:eastAsia="Toppan Bunkyu Gothic" w:hAnsi="Toppan Bunkyu Gothic" w:cstheme="minorHAnsi"/>
+              </w:rPr>
+            </w:pPr>
+          </w:p>
+        </w:tc>
+        <w:tc>
+          <w:tcPr>
+            <w:tcW w:w="1533" w:type="dxa"/>
+            <w:gridSpan w:val="2"/>
+          </w:tcPr>
+          <w:p>
+            <w:pPr>
+              <w:jc w:val="center"/>
+              <w:rPr>
+                <w:rFonts w:ascii="Toppan Bunkyu Gothic" w:eastAsia="Toppan Bunkyu Gothic" w:hAnsi="Toppan Bunkyu Gothic" w:cstheme="minorHAnsi"/>
+              </w:rPr>
+            </w:pPr>
+          </w:p>
+        </w:tc>
+        <w:tc>
+          <w:tcPr>
+            <w:tcW w:w="1534" w:type="dxa"/>
+            <w:gridSpan w:val="2"/>
+          </w:tcPr>
+          <w:p>
+            <w:pPr>
+              <w:jc w:val="center"/>
+              <w:rPr>
+                <w:rFonts w:ascii="Toppan Bunkyu Gothic" w:eastAsia="Toppan Bunkyu Gothic" w:hAnsi="Toppan Bunkyu Gothic" w:cstheme="minorHAnsi"/>
+              </w:rPr>
+            </w:pPr>
+          </w:p>
+        </w:tc>
+        <w:tc>
+          <w:tcPr>
+            <w:tcW w:w="1678" w:type="dxa"/>
             <w:gridSpan w:val="2"/>
           </w:tcPr>
           <w:p>
@@ -1286,22 +1327,22 @@
         </w:tc>
         <w:tc>
           <w:tcPr>
-            <w:tcW w:w="1426" w:type="dxa"/>
-            <w:gridSpan w:val="2"/>
-          </w:tcPr>
-          <w:p>
-            <w:pPr>
-              <w:jc w:val="center"/>
-              <w:rPr>
-                <w:rFonts w:ascii="Toppan Bunkyu Gothic" w:eastAsia="Toppan Bunkyu Gothic" w:hAnsi="Toppan Bunkyu Gothic" w:cstheme="minorHAnsi"/>
-              </w:rPr>
-            </w:pPr>
-          </w:p>
-        </w:tc>
-        <w:tc>
-          <w:tcPr>
-            <w:tcW w:w="1494" w:type="dxa"/>
-            <w:gridSpan w:val="3"/>
+            <w:tcW w:w="1552" w:type="dxa"/>
+            <w:gridSpan w:val="2"/>
+          </w:tcPr>
+          <w:p>
+            <w:pPr>
+              <w:jc w:val="center"/>
+              <w:rPr>
+                <w:rFonts w:ascii="Toppan Bunkyu Gothic" w:eastAsia="Toppan Bunkyu Gothic" w:hAnsi="Toppan Bunkyu Gothic" w:cstheme="minorHAnsi"/>
+              </w:rPr>
+            </w:pPr>
+          </w:p>
+        </w:tc>
+        <w:tc>
+          <w:tcPr>
+            <w:tcW w:w="1792" w:type="dxa"/>
+            <w:gridSpan w:val="4"/>
             <w:shd w:val="clear" w:color="auto" w:fill="auto"/>
           </w:tcPr>
           <w:p>
@@ -1316,11 +1357,11 @@
       </w:tr>
       <w:tr>
         <w:trPr>
-          <w:trHeight w:val="400"/>
+          <w:trHeight w:val="375"/>
         </w:trPr>
         <w:tc>
           <w:tcPr>
-            <w:tcW w:w="1014" w:type="dxa"/>
+            <w:tcW w:w="1560" w:type="dxa"/>
             <w:vMerge/>
           </w:tcPr>
           <w:p>
@@ -1335,7 +1376,7 @@
         </w:tc>
         <w:tc>
           <w:tcPr>
-            <w:tcW w:w="2277" w:type="dxa"/>
+            <w:tcW w:w="2474" w:type="dxa"/>
             <w:shd w:val="clear" w:color="auto" w:fill="FBE4D5" w:themeFill="accent2" w:themeFillTint="33"/>
           </w:tcPr>
           <w:p>
@@ -1357,21 +1398,21 @@
         </w:tc>
         <w:tc>
           <w:tcPr>
-            <w:tcW w:w="1409" w:type="dxa"/>
-            <w:gridSpan w:val="2"/>
-          </w:tcPr>
-          <w:p>
-            <w:pPr>
-              <w:jc w:val="center"/>
-              <w:rPr>
-                <w:rFonts w:ascii="Toppan Bunkyu Gothic" w:eastAsia="Toppan Bunkyu Gothic" w:hAnsi="Toppan Bunkyu Gothic" w:cstheme="minorHAnsi"/>
-              </w:rPr>
-            </w:pPr>
-          </w:p>
-        </w:tc>
-        <w:tc>
-          <w:tcPr>
-            <w:tcW w:w="1409" w:type="dxa"/>
+            <w:tcW w:w="1570" w:type="dxa"/>
+            <w:gridSpan w:val="2"/>
+          </w:tcPr>
+          <w:p>
+            <w:pPr>
+              <w:jc w:val="center"/>
+              <w:rPr>
+                <w:rFonts w:ascii="Toppan Bunkyu Gothic" w:eastAsia="Toppan Bunkyu Gothic" w:hAnsi="Toppan Bunkyu Gothic" w:cstheme="minorHAnsi"/>
+              </w:rPr>
+            </w:pPr>
+          </w:p>
+        </w:tc>
+        <w:tc>
+          <w:tcPr>
+            <w:tcW w:w="1533" w:type="dxa"/>
             <w:gridSpan w:val="2"/>
           </w:tcPr>
           <w:p>
@@ -1392,7 +1433,7 @@
         </w:tc>
         <w:tc>
           <w:tcPr>
-            <w:tcW w:w="1409" w:type="dxa"/>
+            <w:tcW w:w="1533" w:type="dxa"/>
             <w:gridSpan w:val="2"/>
           </w:tcPr>
           <w:p>
@@ -1413,7 +1454,7 @@
         </w:tc>
         <w:tc>
           <w:tcPr>
-            <w:tcW w:w="1409" w:type="dxa"/>
+            <w:tcW w:w="1534" w:type="dxa"/>
             <w:gridSpan w:val="2"/>
           </w:tcPr>
           <w:p>
@@ -1434,36 +1475,36 @@
         </w:tc>
         <w:tc>
           <w:tcPr>
-            <w:tcW w:w="1426" w:type="dxa"/>
-            <w:gridSpan w:val="2"/>
-          </w:tcPr>
-          <w:p>
-            <w:pPr>
-              <w:jc w:val="center"/>
-              <w:rPr>
-                <w:rFonts w:ascii="Toppan Bunkyu Gothic" w:eastAsia="Toppan Bunkyu Gothic" w:hAnsi="Toppan Bunkyu Gothic" w:cstheme="minorHAnsi"/>
-              </w:rPr>
-            </w:pPr>
-          </w:p>
-        </w:tc>
-        <w:tc>
-          <w:tcPr>
-            <w:tcW w:w="1426" w:type="dxa"/>
-            <w:gridSpan w:val="2"/>
-          </w:tcPr>
-          <w:p>
-            <w:pPr>
-              <w:jc w:val="center"/>
-              <w:rPr>
-                <w:rFonts w:ascii="Toppan Bunkyu Gothic" w:eastAsia="Toppan Bunkyu Gothic" w:hAnsi="Toppan Bunkyu Gothic" w:cstheme="minorHAnsi"/>
-              </w:rPr>
-            </w:pPr>
-          </w:p>
-        </w:tc>
-        <w:tc>
-          <w:tcPr>
-            <w:tcW w:w="1494" w:type="dxa"/>
-            <w:gridSpan w:val="3"/>
+            <w:tcW w:w="1678" w:type="dxa"/>
+            <w:gridSpan w:val="2"/>
+          </w:tcPr>
+          <w:p>
+            <w:pPr>
+              <w:jc w:val="center"/>
+              <w:rPr>
+                <w:rFonts w:ascii="Toppan Bunkyu Gothic" w:eastAsia="Toppan Bunkyu Gothic" w:hAnsi="Toppan Bunkyu Gothic" w:cstheme="minorHAnsi"/>
+              </w:rPr>
+            </w:pPr>
+          </w:p>
+        </w:tc>
+        <w:tc>
+          <w:tcPr>
+            <w:tcW w:w="1552" w:type="dxa"/>
+            <w:gridSpan w:val="2"/>
+          </w:tcPr>
+          <w:p>
+            <w:pPr>
+              <w:jc w:val="center"/>
+              <w:rPr>
+                <w:rFonts w:ascii="Toppan Bunkyu Gothic" w:eastAsia="Toppan Bunkyu Gothic" w:hAnsi="Toppan Bunkyu Gothic" w:cstheme="minorHAnsi"/>
+              </w:rPr>
+            </w:pPr>
+          </w:p>
+        </w:tc>
+        <w:tc>
+          <w:tcPr>
+            <w:tcW w:w="1792" w:type="dxa"/>
+            <w:gridSpan w:val="4"/>
             <w:shd w:val="clear" w:color="auto" w:fill="auto"/>
           </w:tcPr>
           <w:p>
@@ -1478,11 +1519,11 @@
       </w:tr>
       <w:tr>
         <w:trPr>
-          <w:trHeight w:val="400"/>
+          <w:trHeight w:val="375"/>
         </w:trPr>
         <w:tc>
           <w:tcPr>
-            <w:tcW w:w="1014" w:type="dxa"/>
+            <w:tcW w:w="1560" w:type="dxa"/>
             <w:vMerge/>
           </w:tcPr>
           <w:p>
@@ -1497,7 +1538,7 @@
         </w:tc>
         <w:tc>
           <w:tcPr>
-            <w:tcW w:w="2277" w:type="dxa"/>
+            <w:tcW w:w="2474" w:type="dxa"/>
             <w:shd w:val="clear" w:color="auto" w:fill="FBE4D5" w:themeFill="accent2" w:themeFillTint="33"/>
           </w:tcPr>
           <w:p>
@@ -1519,7 +1560,7 @@
         </w:tc>
         <w:tc>
           <w:tcPr>
-            <w:tcW w:w="1409" w:type="dxa"/>
+            <w:tcW w:w="1570" w:type="dxa"/>
             <w:gridSpan w:val="2"/>
           </w:tcPr>
           <w:p>
@@ -1540,78 +1581,78 @@
         </w:tc>
         <w:tc>
           <w:tcPr>
-            <w:tcW w:w="1409" w:type="dxa"/>
-            <w:gridSpan w:val="2"/>
-          </w:tcPr>
-          <w:p>
-            <w:pPr>
-              <w:jc w:val="center"/>
-              <w:rPr>
-                <w:rFonts w:ascii="Toppan Bunkyu Gothic" w:eastAsia="Toppan Bunkyu Gothic" w:hAnsi="Toppan Bunkyu Gothic" w:cstheme="minorHAnsi"/>
-              </w:rPr>
-            </w:pPr>
-          </w:p>
-        </w:tc>
-        <w:tc>
-          <w:tcPr>
-            <w:tcW w:w="1409" w:type="dxa"/>
-            <w:gridSpan w:val="2"/>
-          </w:tcPr>
-          <w:p>
-            <w:pPr>
-              <w:jc w:val="center"/>
-              <w:rPr>
-                <w:rFonts w:ascii="Toppan Bunkyu Gothic" w:eastAsia="Toppan Bunkyu Gothic" w:hAnsi="Toppan Bunkyu Gothic" w:cstheme="minorHAnsi"/>
-              </w:rPr>
-            </w:pPr>
-          </w:p>
-        </w:tc>
-        <w:tc>
-          <w:tcPr>
-            <w:tcW w:w="1409" w:type="dxa"/>
-            <w:gridSpan w:val="2"/>
-          </w:tcPr>
-          <w:p>
-            <w:pPr>
-              <w:jc w:val="center"/>
-              <w:rPr>
-                <w:rFonts w:ascii="Toppan Bunkyu Gothic" w:eastAsia="Toppan Bunkyu Gothic" w:hAnsi="Toppan Bunkyu Gothic" w:cstheme="minorHAnsi"/>
-              </w:rPr>
-            </w:pPr>
-          </w:p>
-        </w:tc>
-        <w:tc>
-          <w:tcPr>
-            <w:tcW w:w="1426" w:type="dxa"/>
-            <w:gridSpan w:val="2"/>
-          </w:tcPr>
-          <w:p>
-            <w:pPr>
-              <w:jc w:val="center"/>
-              <w:rPr>
-                <w:rFonts w:ascii="Toppan Bunkyu Gothic" w:eastAsia="Toppan Bunkyu Gothic" w:hAnsi="Toppan Bunkyu Gothic" w:cstheme="minorHAnsi"/>
-              </w:rPr>
-            </w:pPr>
-          </w:p>
-        </w:tc>
-        <w:tc>
-          <w:tcPr>
-            <w:tcW w:w="1426" w:type="dxa"/>
-            <w:gridSpan w:val="2"/>
-          </w:tcPr>
-          <w:p>
-            <w:pPr>
-              <w:jc w:val="center"/>
-              <w:rPr>
-                <w:rFonts w:ascii="Toppan Bunkyu Gothic" w:eastAsia="Toppan Bunkyu Gothic" w:hAnsi="Toppan Bunkyu Gothic" w:cstheme="minorHAnsi"/>
-              </w:rPr>
-            </w:pPr>
-          </w:p>
-        </w:tc>
-        <w:tc>
-          <w:tcPr>
-            <w:tcW w:w="1494" w:type="dxa"/>
-            <w:gridSpan w:val="3"/>
+            <w:tcW w:w="1533" w:type="dxa"/>
+            <w:gridSpan w:val="2"/>
+          </w:tcPr>
+          <w:p>
+            <w:pPr>
+              <w:jc w:val="center"/>
+              <w:rPr>
+                <w:rFonts w:ascii="Toppan Bunkyu Gothic" w:eastAsia="Toppan Bunkyu Gothic" w:hAnsi="Toppan Bunkyu Gothic" w:cstheme="minorHAnsi"/>
+              </w:rPr>
+            </w:pPr>
+          </w:p>
+        </w:tc>
+        <w:tc>
+          <w:tcPr>
+            <w:tcW w:w="1533" w:type="dxa"/>
+            <w:gridSpan w:val="2"/>
+          </w:tcPr>
+          <w:p>
+            <w:pPr>
+              <w:jc w:val="center"/>
+              <w:rPr>
+                <w:rFonts w:ascii="Toppan Bunkyu Gothic" w:eastAsia="Toppan Bunkyu Gothic" w:hAnsi="Toppan Bunkyu Gothic" w:cstheme="minorHAnsi"/>
+              </w:rPr>
+            </w:pPr>
+          </w:p>
+        </w:tc>
+        <w:tc>
+          <w:tcPr>
+            <w:tcW w:w="1534" w:type="dxa"/>
+            <w:gridSpan w:val="2"/>
+          </w:tcPr>
+          <w:p>
+            <w:pPr>
+              <w:jc w:val="center"/>
+              <w:rPr>
+                <w:rFonts w:ascii="Toppan Bunkyu Gothic" w:eastAsia="Toppan Bunkyu Gothic" w:hAnsi="Toppan Bunkyu Gothic" w:cstheme="minorHAnsi"/>
+              </w:rPr>
+            </w:pPr>
+          </w:p>
+        </w:tc>
+        <w:tc>
+          <w:tcPr>
+            <w:tcW w:w="1678" w:type="dxa"/>
+            <w:gridSpan w:val="2"/>
+          </w:tcPr>
+          <w:p>
+            <w:pPr>
+              <w:jc w:val="center"/>
+              <w:rPr>
+                <w:rFonts w:ascii="Toppan Bunkyu Gothic" w:eastAsia="Toppan Bunkyu Gothic" w:hAnsi="Toppan Bunkyu Gothic" w:cstheme="minorHAnsi"/>
+              </w:rPr>
+            </w:pPr>
+          </w:p>
+        </w:tc>
+        <w:tc>
+          <w:tcPr>
+            <w:tcW w:w="1552" w:type="dxa"/>
+            <w:gridSpan w:val="2"/>
+          </w:tcPr>
+          <w:p>
+            <w:pPr>
+              <w:jc w:val="center"/>
+              <w:rPr>
+                <w:rFonts w:ascii="Toppan Bunkyu Gothic" w:eastAsia="Toppan Bunkyu Gothic" w:hAnsi="Toppan Bunkyu Gothic" w:cstheme="minorHAnsi"/>
+              </w:rPr>
+            </w:pPr>
+          </w:p>
+        </w:tc>
+        <w:tc>
+          <w:tcPr>
+            <w:tcW w:w="1792" w:type="dxa"/>
+            <w:gridSpan w:val="4"/>
             <w:shd w:val="clear" w:color="auto" w:fill="auto"/>
           </w:tcPr>
           <w:p>
@@ -1626,11 +1667,11 @@
       </w:tr>
       <w:tr>
         <w:trPr>
-          <w:trHeight w:val="400"/>
+          <w:trHeight w:val="375"/>
         </w:trPr>
         <w:tc>
           <w:tcPr>
-            <w:tcW w:w="1014" w:type="dxa"/>
+            <w:tcW w:w="1560" w:type="dxa"/>
             <w:vMerge/>
           </w:tcPr>
           <w:p>
@@ -1645,7 +1686,7 @@
         </w:tc>
         <w:tc>
           <w:tcPr>
-            <w:tcW w:w="2277" w:type="dxa"/>
+            <w:tcW w:w="2474" w:type="dxa"/>
             <w:shd w:val="clear" w:color="auto" w:fill="FBE4D5" w:themeFill="accent2" w:themeFillTint="33"/>
           </w:tcPr>
           <w:p>
@@ -1667,35 +1708,35 @@
         </w:tc>
         <w:tc>
           <w:tcPr>
-            <w:tcW w:w="1409" w:type="dxa"/>
-            <w:gridSpan w:val="2"/>
-          </w:tcPr>
-          <w:p>
-            <w:pPr>
-              <w:jc w:val="center"/>
-              <w:rPr>
-                <w:rFonts w:ascii="Toppan Bunkyu Gothic" w:eastAsia="Toppan Bunkyu Gothic" w:hAnsi="Toppan Bunkyu Gothic" w:cstheme="minorHAnsi"/>
-              </w:rPr>
-            </w:pPr>
-          </w:p>
-        </w:tc>
-        <w:tc>
-          <w:tcPr>
-            <w:tcW w:w="1409" w:type="dxa"/>
-            <w:gridSpan w:val="2"/>
-          </w:tcPr>
-          <w:p>
-            <w:pPr>
-              <w:jc w:val="center"/>
-              <w:rPr>
-                <w:rFonts w:ascii="Toppan Bunkyu Gothic" w:eastAsia="Toppan Bunkyu Gothic" w:hAnsi="Toppan Bunkyu Gothic" w:cstheme="minorHAnsi"/>
-              </w:rPr>
-            </w:pPr>
-          </w:p>
-        </w:tc>
-        <w:tc>
-          <w:tcPr>
-            <w:tcW w:w="1409" w:type="dxa"/>
+            <w:tcW w:w="1570" w:type="dxa"/>
+            <w:gridSpan w:val="2"/>
+          </w:tcPr>
+          <w:p>
+            <w:pPr>
+              <w:jc w:val="center"/>
+              <w:rPr>
+                <w:rFonts w:ascii="Toppan Bunkyu Gothic" w:eastAsia="Toppan Bunkyu Gothic" w:hAnsi="Toppan Bunkyu Gothic" w:cstheme="minorHAnsi"/>
+              </w:rPr>
+            </w:pPr>
+          </w:p>
+        </w:tc>
+        <w:tc>
+          <w:tcPr>
+            <w:tcW w:w="1533" w:type="dxa"/>
+            <w:gridSpan w:val="2"/>
+          </w:tcPr>
+          <w:p>
+            <w:pPr>
+              <w:jc w:val="center"/>
+              <w:rPr>
+                <w:rFonts w:ascii="Toppan Bunkyu Gothic" w:eastAsia="Toppan Bunkyu Gothic" w:hAnsi="Toppan Bunkyu Gothic" w:cstheme="minorHAnsi"/>
+              </w:rPr>
+            </w:pPr>
+          </w:p>
+        </w:tc>
+        <w:tc>
+          <w:tcPr>
+            <w:tcW w:w="1533" w:type="dxa"/>
             <w:gridSpan w:val="2"/>
           </w:tcPr>
           <w:p>
@@ -1716,50 +1757,50 @@
         </w:tc>
         <w:tc>
           <w:tcPr>
-            <w:tcW w:w="1409" w:type="dxa"/>
-            <w:gridSpan w:val="2"/>
-          </w:tcPr>
-          <w:p>
-            <w:pPr>
-              <w:jc w:val="center"/>
-              <w:rPr>
-                <w:rFonts w:ascii="Toppan Bunkyu Gothic" w:eastAsia="Toppan Bunkyu Gothic" w:hAnsi="Toppan Bunkyu Gothic" w:cstheme="minorHAnsi"/>
-              </w:rPr>
-            </w:pPr>
-          </w:p>
-        </w:tc>
-        <w:tc>
-          <w:tcPr>
-            <w:tcW w:w="1426" w:type="dxa"/>
-            <w:gridSpan w:val="2"/>
-          </w:tcPr>
-          <w:p>
-            <w:pPr>
-              <w:jc w:val="center"/>
-              <w:rPr>
-                <w:rFonts w:ascii="Toppan Bunkyu Gothic" w:eastAsia="Toppan Bunkyu Gothic" w:hAnsi="Toppan Bunkyu Gothic" w:cstheme="minorHAnsi"/>
-              </w:rPr>
-            </w:pPr>
-          </w:p>
-        </w:tc>
-        <w:tc>
-          <w:tcPr>
-            <w:tcW w:w="1426" w:type="dxa"/>
-            <w:gridSpan w:val="2"/>
-          </w:tcPr>
-          <w:p>
-            <w:pPr>
-              <w:jc w:val="center"/>
-              <w:rPr>
-                <w:rFonts w:ascii="Toppan Bunkyu Gothic" w:eastAsia="Toppan Bunkyu Gothic" w:hAnsi="Toppan Bunkyu Gothic" w:cstheme="minorHAnsi"/>
-              </w:rPr>
-            </w:pPr>
-          </w:p>
-        </w:tc>
-        <w:tc>
-          <w:tcPr>
-            <w:tcW w:w="1494" w:type="dxa"/>
-            <w:gridSpan w:val="3"/>
+            <w:tcW w:w="1534" w:type="dxa"/>
+            <w:gridSpan w:val="2"/>
+          </w:tcPr>
+          <w:p>
+            <w:pPr>
+              <w:jc w:val="center"/>
+              <w:rPr>
+                <w:rFonts w:ascii="Toppan Bunkyu Gothic" w:eastAsia="Toppan Bunkyu Gothic" w:hAnsi="Toppan Bunkyu Gothic" w:cstheme="minorHAnsi"/>
+              </w:rPr>
+            </w:pPr>
+          </w:p>
+        </w:tc>
+        <w:tc>
+          <w:tcPr>
+            <w:tcW w:w="1678" w:type="dxa"/>
+            <w:gridSpan w:val="2"/>
+          </w:tcPr>
+          <w:p>
+            <w:pPr>
+              <w:jc w:val="center"/>
+              <w:rPr>
+                <w:rFonts w:ascii="Toppan Bunkyu Gothic" w:eastAsia="Toppan Bunkyu Gothic" w:hAnsi="Toppan Bunkyu Gothic" w:cstheme="minorHAnsi"/>
+              </w:rPr>
+            </w:pPr>
+          </w:p>
+        </w:tc>
+        <w:tc>
+          <w:tcPr>
+            <w:tcW w:w="1552" w:type="dxa"/>
+            <w:gridSpan w:val="2"/>
+          </w:tcPr>
+          <w:p>
+            <w:pPr>
+              <w:jc w:val="center"/>
+              <w:rPr>
+                <w:rFonts w:ascii="Toppan Bunkyu Gothic" w:eastAsia="Toppan Bunkyu Gothic" w:hAnsi="Toppan Bunkyu Gothic" w:cstheme="minorHAnsi"/>
+              </w:rPr>
+            </w:pPr>
+          </w:p>
+        </w:tc>
+        <w:tc>
+          <w:tcPr>
+            <w:tcW w:w="1792" w:type="dxa"/>
+            <w:gridSpan w:val="4"/>
             <w:shd w:val="clear" w:color="auto" w:fill="auto"/>
           </w:tcPr>
           <w:p>
@@ -1774,11 +1815,11 @@
       </w:tr>
       <w:tr>
         <w:trPr>
-          <w:trHeight w:val="400"/>
+          <w:trHeight w:val="375"/>
         </w:trPr>
         <w:tc>
           <w:tcPr>
-            <w:tcW w:w="1014" w:type="dxa"/>
+            <w:tcW w:w="1560" w:type="dxa"/>
             <w:vMerge/>
           </w:tcPr>
           <w:p>
@@ -1793,7 +1834,7 @@
         </w:tc>
         <w:tc>
           <w:tcPr>
-            <w:tcW w:w="2277" w:type="dxa"/>
+            <w:tcW w:w="2474" w:type="dxa"/>
             <w:shd w:val="clear" w:color="auto" w:fill="FBE4D5" w:themeFill="accent2" w:themeFillTint="33"/>
           </w:tcPr>
           <w:p>
@@ -1815,7 +1856,7 @@
         </w:tc>
         <w:tc>
           <w:tcPr>
-            <w:tcW w:w="1409" w:type="dxa"/>
+            <w:tcW w:w="1570" w:type="dxa"/>
             <w:gridSpan w:val="2"/>
           </w:tcPr>
           <w:p>
@@ -1836,21 +1877,21 @@
         </w:tc>
         <w:tc>
           <w:tcPr>
-            <w:tcW w:w="1409" w:type="dxa"/>
-            <w:gridSpan w:val="2"/>
-          </w:tcPr>
-          <w:p>
-            <w:pPr>
-              <w:jc w:val="center"/>
-              <w:rPr>
-                <w:rFonts w:ascii="Toppan Bunkyu Gothic" w:eastAsia="Toppan Bunkyu Gothic" w:hAnsi="Toppan Bunkyu Gothic" w:cstheme="minorHAnsi"/>
-              </w:rPr>
-            </w:pPr>
-          </w:p>
-        </w:tc>
-        <w:tc>
-          <w:tcPr>
-            <w:tcW w:w="1409" w:type="dxa"/>
+            <w:tcW w:w="1533" w:type="dxa"/>
+            <w:gridSpan w:val="2"/>
+          </w:tcPr>
+          <w:p>
+            <w:pPr>
+              <w:jc w:val="center"/>
+              <w:rPr>
+                <w:rFonts w:ascii="Toppan Bunkyu Gothic" w:eastAsia="Toppan Bunkyu Gothic" w:hAnsi="Toppan Bunkyu Gothic" w:cstheme="minorHAnsi"/>
+              </w:rPr>
+            </w:pPr>
+          </w:p>
+        </w:tc>
+        <w:tc>
+          <w:tcPr>
+            <w:tcW w:w="1533" w:type="dxa"/>
             <w:gridSpan w:val="2"/>
           </w:tcPr>
           <w:p>
@@ -1871,35 +1912,35 @@
         </w:tc>
         <w:tc>
           <w:tcPr>
-            <w:tcW w:w="1409" w:type="dxa"/>
-            <w:gridSpan w:val="2"/>
-          </w:tcPr>
-          <w:p>
-            <w:pPr>
-              <w:jc w:val="center"/>
-              <w:rPr>
-                <w:rFonts w:ascii="Toppan Bunkyu Gothic" w:eastAsia="Toppan Bunkyu Gothic" w:hAnsi="Toppan Bunkyu Gothic" w:cstheme="minorHAnsi"/>
-              </w:rPr>
-            </w:pPr>
-          </w:p>
-        </w:tc>
-        <w:tc>
-          <w:tcPr>
-            <w:tcW w:w="1426" w:type="dxa"/>
-            <w:gridSpan w:val="2"/>
-          </w:tcPr>
-          <w:p>
-            <w:pPr>
-              <w:jc w:val="center"/>
-              <w:rPr>
-                <w:rFonts w:ascii="Toppan Bunkyu Gothic" w:eastAsia="Toppan Bunkyu Gothic" w:hAnsi="Toppan Bunkyu Gothic" w:cstheme="minorHAnsi"/>
-              </w:rPr>
-            </w:pPr>
-          </w:p>
-        </w:tc>
-        <w:tc>
-          <w:tcPr>
-            <w:tcW w:w="1426" w:type="dxa"/>
+            <w:tcW w:w="1534" w:type="dxa"/>
+            <w:gridSpan w:val="2"/>
+          </w:tcPr>
+          <w:p>
+            <w:pPr>
+              <w:jc w:val="center"/>
+              <w:rPr>
+                <w:rFonts w:ascii="Toppan Bunkyu Gothic" w:eastAsia="Toppan Bunkyu Gothic" w:hAnsi="Toppan Bunkyu Gothic" w:cstheme="minorHAnsi"/>
+              </w:rPr>
+            </w:pPr>
+          </w:p>
+        </w:tc>
+        <w:tc>
+          <w:tcPr>
+            <w:tcW w:w="1678" w:type="dxa"/>
+            <w:gridSpan w:val="2"/>
+          </w:tcPr>
+          <w:p>
+            <w:pPr>
+              <w:jc w:val="center"/>
+              <w:rPr>
+                <w:rFonts w:ascii="Toppan Bunkyu Gothic" w:eastAsia="Toppan Bunkyu Gothic" w:hAnsi="Toppan Bunkyu Gothic" w:cstheme="minorHAnsi"/>
+              </w:rPr>
+            </w:pPr>
+          </w:p>
+        </w:tc>
+        <w:tc>
+          <w:tcPr>
+            <w:tcW w:w="1552" w:type="dxa"/>
             <w:gridSpan w:val="2"/>
           </w:tcPr>
           <w:p>
@@ -1920,8 +1961,8 @@
         </w:tc>
         <w:tc>
           <w:tcPr>
-            <w:tcW w:w="1494" w:type="dxa"/>
-            <w:gridSpan w:val="3"/>
+            <w:tcW w:w="1792" w:type="dxa"/>
+            <w:gridSpan w:val="4"/>
             <w:shd w:val="clear" w:color="auto" w:fill="auto"/>
           </w:tcPr>
           <w:p>
@@ -1936,11 +1977,11 @@
       </w:tr>
       <w:tr>
         <w:trPr>
-          <w:trHeight w:val="400"/>
+          <w:trHeight w:val="375"/>
         </w:trPr>
         <w:tc>
           <w:tcPr>
-            <w:tcW w:w="1014" w:type="dxa"/>
+            <w:tcW w:w="1560" w:type="dxa"/>
             <w:vMerge/>
           </w:tcPr>
           <w:p>
@@ -1955,7 +1996,7 @@
         </w:tc>
         <w:tc>
           <w:tcPr>
-            <w:tcW w:w="2277" w:type="dxa"/>
+            <w:tcW w:w="2474" w:type="dxa"/>
             <w:shd w:val="clear" w:color="auto" w:fill="FBE4D5" w:themeFill="accent2" w:themeFillTint="33"/>
           </w:tcPr>
           <w:p>
@@ -1977,94 +2018,92 @@
         </w:tc>
         <w:tc>
           <w:tcPr>
-            <w:tcW w:w="1409" w:type="dxa"/>
-            <w:gridSpan w:val="2"/>
-          </w:tcPr>
-          <w:p>
-            <w:pPr>
-              <w:jc w:val="center"/>
-              <w:rPr>
-                <w:rFonts w:ascii="Toppan Bunkyu Gothic" w:eastAsia="Toppan Bunkyu Gothic" w:hAnsi="Toppan Bunkyu Gothic" w:cstheme="minorHAnsi"/>
-              </w:rPr>
-            </w:pPr>
-          </w:p>
-        </w:tc>
-        <w:tc>
-          <w:tcPr>
-            <w:tcW w:w="1409" w:type="dxa"/>
-            <w:gridSpan w:val="2"/>
-          </w:tcPr>
-          <w:p>
-            <w:pPr>
-              <w:jc w:val="center"/>
-              <w:rPr>
-                <w:rFonts w:ascii="Toppan Bunkyu Gothic" w:eastAsia="Toppan Bunkyu Gothic" w:hAnsi="Toppan Bunkyu Gothic" w:cstheme="minorHAnsi"/>
-              </w:rPr>
-            </w:pPr>
-          </w:p>
-        </w:tc>
-        <w:tc>
-          <w:tcPr>
-            <w:tcW w:w="1409" w:type="dxa"/>
-            <w:gridSpan w:val="2"/>
-          </w:tcPr>
-          <w:p>
-            <w:pPr>
-              <w:jc w:val="center"/>
-              <w:rPr>
-                <w:rFonts w:ascii="Toppan Bunkyu Gothic" w:eastAsia="Toppan Bunkyu Gothic" w:hAnsi="Toppan Bunkyu Gothic" w:cstheme="minorHAnsi"/>
-              </w:rPr>
-            </w:pPr>
-          </w:p>
-        </w:tc>
-        <w:tc>
-          <w:tcPr>
-            <w:tcW w:w="1409" w:type="dxa"/>
-            <w:gridSpan w:val="2"/>
-          </w:tcPr>
-          <w:p>
-            <w:pPr>
-              <w:jc w:val="center"/>
-              <w:rPr>
-                <w:rFonts w:ascii="Toppan Bunkyu Gothic" w:eastAsia="Toppan Bunkyu Gothic" w:hAnsi="Toppan Bunkyu Gothic" w:cstheme="minorHAnsi"/>
-              </w:rPr>
-            </w:pPr>
-          </w:p>
-        </w:tc>
-        <w:tc>
-          <w:tcPr>
-            <w:tcW w:w="1426" w:type="dxa"/>
-            <w:gridSpan w:val="2"/>
-          </w:tcPr>
-          <w:p>
-            <w:pPr>
-              <w:jc w:val="center"/>
-              <w:rPr>
-                <w:rFonts w:ascii="Toppan Bunkyu Gothic" w:eastAsia="Toppan Bunkyu Gothic" w:hAnsi="Toppan Bunkyu Gothic" w:cstheme="minorHAnsi"/>
-              </w:rPr>
-            </w:pPr>
-            <w:bookmarkStart w:id="0" w:name="_GoBack"/>
-            <w:bookmarkEnd w:id="0"/>
-          </w:p>
-        </w:tc>
-        <w:tc>
-          <w:tcPr>
-            <w:tcW w:w="1426" w:type="dxa"/>
-            <w:gridSpan w:val="2"/>
-          </w:tcPr>
-          <w:p>
-            <w:pPr>
-              <w:jc w:val="center"/>
-              <w:rPr>
-                <w:rFonts w:ascii="Toppan Bunkyu Gothic" w:eastAsia="Toppan Bunkyu Gothic" w:hAnsi="Toppan Bunkyu Gothic" w:cstheme="minorHAnsi"/>
-              </w:rPr>
-            </w:pPr>
-          </w:p>
-        </w:tc>
-        <w:tc>
-          <w:tcPr>
-            <w:tcW w:w="1494" w:type="dxa"/>
-            <w:gridSpan w:val="3"/>
+            <w:tcW w:w="1570" w:type="dxa"/>
+            <w:gridSpan w:val="2"/>
+          </w:tcPr>
+          <w:p>
+            <w:pPr>
+              <w:jc w:val="center"/>
+              <w:rPr>
+                <w:rFonts w:ascii="Toppan Bunkyu Gothic" w:eastAsia="Toppan Bunkyu Gothic" w:hAnsi="Toppan Bunkyu Gothic" w:cstheme="minorHAnsi"/>
+              </w:rPr>
+            </w:pPr>
+          </w:p>
+        </w:tc>
+        <w:tc>
+          <w:tcPr>
+            <w:tcW w:w="1533" w:type="dxa"/>
+            <w:gridSpan w:val="2"/>
+          </w:tcPr>
+          <w:p>
+            <w:pPr>
+              <w:jc w:val="center"/>
+              <w:rPr>
+                <w:rFonts w:ascii="Toppan Bunkyu Gothic" w:eastAsia="Toppan Bunkyu Gothic" w:hAnsi="Toppan Bunkyu Gothic" w:cstheme="minorHAnsi"/>
+              </w:rPr>
+            </w:pPr>
+          </w:p>
+        </w:tc>
+        <w:tc>
+          <w:tcPr>
+            <w:tcW w:w="1533" w:type="dxa"/>
+            <w:gridSpan w:val="2"/>
+          </w:tcPr>
+          <w:p>
+            <w:pPr>
+              <w:jc w:val="center"/>
+              <w:rPr>
+                <w:rFonts w:ascii="Toppan Bunkyu Gothic" w:eastAsia="Toppan Bunkyu Gothic" w:hAnsi="Toppan Bunkyu Gothic" w:cstheme="minorHAnsi"/>
+              </w:rPr>
+            </w:pPr>
+          </w:p>
+        </w:tc>
+        <w:tc>
+          <w:tcPr>
+            <w:tcW w:w="1534" w:type="dxa"/>
+            <w:gridSpan w:val="2"/>
+          </w:tcPr>
+          <w:p>
+            <w:pPr>
+              <w:jc w:val="center"/>
+              <w:rPr>
+                <w:rFonts w:ascii="Toppan Bunkyu Gothic" w:eastAsia="Toppan Bunkyu Gothic" w:hAnsi="Toppan Bunkyu Gothic" w:cstheme="minorHAnsi"/>
+              </w:rPr>
+            </w:pPr>
+          </w:p>
+        </w:tc>
+        <w:tc>
+          <w:tcPr>
+            <w:tcW w:w="1678" w:type="dxa"/>
+            <w:gridSpan w:val="2"/>
+          </w:tcPr>
+          <w:p>
+            <w:pPr>
+              <w:jc w:val="center"/>
+              <w:rPr>
+                <w:rFonts w:ascii="Toppan Bunkyu Gothic" w:eastAsia="Toppan Bunkyu Gothic" w:hAnsi="Toppan Bunkyu Gothic" w:cstheme="minorHAnsi"/>
+              </w:rPr>
+            </w:pPr>
+          </w:p>
+        </w:tc>
+        <w:tc>
+          <w:tcPr>
+            <w:tcW w:w="1552" w:type="dxa"/>
+            <w:gridSpan w:val="2"/>
+          </w:tcPr>
+          <w:p>
+            <w:pPr>
+              <w:jc w:val="center"/>
+              <w:rPr>
+                <w:rFonts w:ascii="Toppan Bunkyu Gothic" w:eastAsia="Toppan Bunkyu Gothic" w:hAnsi="Toppan Bunkyu Gothic" w:cstheme="minorHAnsi"/>
+              </w:rPr>
+            </w:pPr>
+          </w:p>
+        </w:tc>
+        <w:tc>
+          <w:tcPr>
+            <w:tcW w:w="1792" w:type="dxa"/>
+            <w:gridSpan w:val="4"/>
             <w:shd w:val="clear" w:color="auto" w:fill="auto"/>
           </w:tcPr>
           <w:p>
@@ -2079,11 +2118,11 @@
       </w:tr>
       <w:tr>
         <w:trPr>
-          <w:trHeight w:val="400"/>
+          <w:trHeight w:val="375"/>
         </w:trPr>
         <w:tc>
           <w:tcPr>
-            <w:tcW w:w="1014" w:type="dxa"/>
+            <w:tcW w:w="1560" w:type="dxa"/>
             <w:vMerge/>
           </w:tcPr>
           <w:p>
@@ -2098,7 +2137,7 @@
         </w:tc>
         <w:tc>
           <w:tcPr>
-            <w:tcW w:w="2277" w:type="dxa"/>
+            <w:tcW w:w="2474" w:type="dxa"/>
             <w:shd w:val="clear" w:color="auto" w:fill="FBE4D5" w:themeFill="accent2" w:themeFillTint="33"/>
           </w:tcPr>
           <w:p>
@@ -2120,63 +2159,63 @@
         </w:tc>
         <w:tc>
           <w:tcPr>
-            <w:tcW w:w="1409" w:type="dxa"/>
-            <w:gridSpan w:val="2"/>
-          </w:tcPr>
-          <w:p>
-            <w:pPr>
-              <w:jc w:val="center"/>
-              <w:rPr>
-                <w:rFonts w:ascii="Toppan Bunkyu Gothic" w:eastAsia="Toppan Bunkyu Gothic" w:hAnsi="Toppan Bunkyu Gothic" w:cstheme="minorHAnsi"/>
-              </w:rPr>
-            </w:pPr>
-          </w:p>
-        </w:tc>
-        <w:tc>
-          <w:tcPr>
-            <w:tcW w:w="1409" w:type="dxa"/>
-            <w:gridSpan w:val="2"/>
-          </w:tcPr>
-          <w:p>
-            <w:pPr>
-              <w:jc w:val="center"/>
-              <w:rPr>
-                <w:rFonts w:ascii="Toppan Bunkyu Gothic" w:eastAsia="Toppan Bunkyu Gothic" w:hAnsi="Toppan Bunkyu Gothic" w:cstheme="minorHAnsi"/>
-              </w:rPr>
-            </w:pPr>
-          </w:p>
-        </w:tc>
-        <w:tc>
-          <w:tcPr>
-            <w:tcW w:w="1409" w:type="dxa"/>
-            <w:gridSpan w:val="2"/>
-          </w:tcPr>
-          <w:p>
-            <w:pPr>
-              <w:jc w:val="center"/>
-              <w:rPr>
-                <w:rFonts w:ascii="Toppan Bunkyu Gothic" w:eastAsia="Toppan Bunkyu Gothic" w:hAnsi="Toppan Bunkyu Gothic" w:cstheme="minorHAnsi"/>
-              </w:rPr>
-            </w:pPr>
-          </w:p>
-        </w:tc>
-        <w:tc>
-          <w:tcPr>
-            <w:tcW w:w="1409" w:type="dxa"/>
-            <w:gridSpan w:val="2"/>
-          </w:tcPr>
-          <w:p>
-            <w:pPr>
-              <w:jc w:val="center"/>
-              <w:rPr>
-                <w:rFonts w:ascii="Toppan Bunkyu Gothic" w:eastAsia="Toppan Bunkyu Gothic" w:hAnsi="Toppan Bunkyu Gothic" w:cstheme="minorHAnsi"/>
-              </w:rPr>
-            </w:pPr>
-          </w:p>
-        </w:tc>
-        <w:tc>
-          <w:tcPr>
-            <w:tcW w:w="1426" w:type="dxa"/>
+            <w:tcW w:w="1570" w:type="dxa"/>
+            <w:gridSpan w:val="2"/>
+          </w:tcPr>
+          <w:p>
+            <w:pPr>
+              <w:jc w:val="center"/>
+              <w:rPr>
+                <w:rFonts w:ascii="Toppan Bunkyu Gothic" w:eastAsia="Toppan Bunkyu Gothic" w:hAnsi="Toppan Bunkyu Gothic" w:cstheme="minorHAnsi"/>
+              </w:rPr>
+            </w:pPr>
+          </w:p>
+        </w:tc>
+        <w:tc>
+          <w:tcPr>
+            <w:tcW w:w="1533" w:type="dxa"/>
+            <w:gridSpan w:val="2"/>
+          </w:tcPr>
+          <w:p>
+            <w:pPr>
+              <w:jc w:val="center"/>
+              <w:rPr>
+                <w:rFonts w:ascii="Toppan Bunkyu Gothic" w:eastAsia="Toppan Bunkyu Gothic" w:hAnsi="Toppan Bunkyu Gothic" w:cstheme="minorHAnsi"/>
+              </w:rPr>
+            </w:pPr>
+          </w:p>
+        </w:tc>
+        <w:tc>
+          <w:tcPr>
+            <w:tcW w:w="1533" w:type="dxa"/>
+            <w:gridSpan w:val="2"/>
+          </w:tcPr>
+          <w:p>
+            <w:pPr>
+              <w:jc w:val="center"/>
+              <w:rPr>
+                <w:rFonts w:ascii="Toppan Bunkyu Gothic" w:eastAsia="Toppan Bunkyu Gothic" w:hAnsi="Toppan Bunkyu Gothic" w:cstheme="minorHAnsi"/>
+              </w:rPr>
+            </w:pPr>
+          </w:p>
+        </w:tc>
+        <w:tc>
+          <w:tcPr>
+            <w:tcW w:w="1534" w:type="dxa"/>
+            <w:gridSpan w:val="2"/>
+          </w:tcPr>
+          <w:p>
+            <w:pPr>
+              <w:jc w:val="center"/>
+              <w:rPr>
+                <w:rFonts w:ascii="Toppan Bunkyu Gothic" w:eastAsia="Toppan Bunkyu Gothic" w:hAnsi="Toppan Bunkyu Gothic" w:cstheme="minorHAnsi"/>
+              </w:rPr>
+            </w:pPr>
+          </w:p>
+        </w:tc>
+        <w:tc>
+          <w:tcPr>
+            <w:tcW w:w="1678" w:type="dxa"/>
             <w:gridSpan w:val="2"/>
           </w:tcPr>
           <w:p>
@@ -2197,22 +2236,22 @@
         </w:tc>
         <w:tc>
           <w:tcPr>
-            <w:tcW w:w="1426" w:type="dxa"/>
-            <w:gridSpan w:val="2"/>
-          </w:tcPr>
-          <w:p>
-            <w:pPr>
-              <w:jc w:val="center"/>
-              <w:rPr>
-                <w:rFonts w:ascii="Toppan Bunkyu Gothic" w:eastAsia="Toppan Bunkyu Gothic" w:hAnsi="Toppan Bunkyu Gothic" w:cstheme="minorHAnsi"/>
-              </w:rPr>
-            </w:pPr>
-          </w:p>
-        </w:tc>
-        <w:tc>
-          <w:tcPr>
-            <w:tcW w:w="1494" w:type="dxa"/>
-            <w:gridSpan w:val="3"/>
+            <w:tcW w:w="1552" w:type="dxa"/>
+            <w:gridSpan w:val="2"/>
+          </w:tcPr>
+          <w:p>
+            <w:pPr>
+              <w:jc w:val="center"/>
+              <w:rPr>
+                <w:rFonts w:ascii="Toppan Bunkyu Gothic" w:eastAsia="Toppan Bunkyu Gothic" w:hAnsi="Toppan Bunkyu Gothic" w:cstheme="minorHAnsi"/>
+              </w:rPr>
+            </w:pPr>
+          </w:p>
+        </w:tc>
+        <w:tc>
+          <w:tcPr>
+            <w:tcW w:w="1792" w:type="dxa"/>
+            <w:gridSpan w:val="4"/>
             <w:shd w:val="clear" w:color="auto" w:fill="auto"/>
           </w:tcPr>
           <w:p>
@@ -2227,11 +2266,11 @@
       </w:tr>
       <w:tr>
         <w:trPr>
-          <w:trHeight w:val="400"/>
+          <w:trHeight w:val="375"/>
         </w:trPr>
         <w:tc>
           <w:tcPr>
-            <w:tcW w:w="1014" w:type="dxa"/>
+            <w:tcW w:w="1560" w:type="dxa"/>
             <w:vMerge/>
           </w:tcPr>
           <w:p>
@@ -2246,7 +2285,7 @@
         </w:tc>
         <w:tc>
           <w:tcPr>
-            <w:tcW w:w="2277" w:type="dxa"/>
+            <w:tcW w:w="2474" w:type="dxa"/>
             <w:shd w:val="clear" w:color="auto" w:fill="FBE4D5" w:themeFill="accent2" w:themeFillTint="33"/>
           </w:tcPr>
           <w:p>
@@ -2268,49 +2307,49 @@
         </w:tc>
         <w:tc>
           <w:tcPr>
-            <w:tcW w:w="1409" w:type="dxa"/>
-            <w:gridSpan w:val="2"/>
-          </w:tcPr>
-          <w:p>
-            <w:pPr>
-              <w:jc w:val="center"/>
-              <w:rPr>
-                <w:rFonts w:ascii="Toppan Bunkyu Gothic" w:eastAsia="Toppan Bunkyu Gothic" w:hAnsi="Toppan Bunkyu Gothic" w:cstheme="minorHAnsi"/>
-              </w:rPr>
-            </w:pPr>
-          </w:p>
-        </w:tc>
-        <w:tc>
-          <w:tcPr>
-            <w:tcW w:w="1409" w:type="dxa"/>
-            <w:gridSpan w:val="2"/>
-          </w:tcPr>
-          <w:p>
-            <w:pPr>
-              <w:jc w:val="center"/>
-              <w:rPr>
-                <w:rFonts w:ascii="Toppan Bunkyu Gothic" w:eastAsia="Toppan Bunkyu Gothic" w:hAnsi="Toppan Bunkyu Gothic" w:cstheme="minorHAnsi"/>
-              </w:rPr>
-            </w:pPr>
-          </w:p>
-        </w:tc>
-        <w:tc>
-          <w:tcPr>
-            <w:tcW w:w="1409" w:type="dxa"/>
-            <w:gridSpan w:val="2"/>
-          </w:tcPr>
-          <w:p>
-            <w:pPr>
-              <w:jc w:val="center"/>
-              <w:rPr>
-                <w:rFonts w:ascii="Toppan Bunkyu Gothic" w:eastAsia="Toppan Bunkyu Gothic" w:hAnsi="Toppan Bunkyu Gothic" w:cstheme="minorHAnsi"/>
-              </w:rPr>
-            </w:pPr>
-          </w:p>
-        </w:tc>
-        <w:tc>
-          <w:tcPr>
-            <w:tcW w:w="1409" w:type="dxa"/>
+            <w:tcW w:w="1570" w:type="dxa"/>
+            <w:gridSpan w:val="2"/>
+          </w:tcPr>
+          <w:p>
+            <w:pPr>
+              <w:jc w:val="center"/>
+              <w:rPr>
+                <w:rFonts w:ascii="Toppan Bunkyu Gothic" w:eastAsia="Toppan Bunkyu Gothic" w:hAnsi="Toppan Bunkyu Gothic" w:cstheme="minorHAnsi"/>
+              </w:rPr>
+            </w:pPr>
+          </w:p>
+        </w:tc>
+        <w:tc>
+          <w:tcPr>
+            <w:tcW w:w="1533" w:type="dxa"/>
+            <w:gridSpan w:val="2"/>
+          </w:tcPr>
+          <w:p>
+            <w:pPr>
+              <w:jc w:val="center"/>
+              <w:rPr>
+                <w:rFonts w:ascii="Toppan Bunkyu Gothic" w:eastAsia="Toppan Bunkyu Gothic" w:hAnsi="Toppan Bunkyu Gothic" w:cstheme="minorHAnsi"/>
+              </w:rPr>
+            </w:pPr>
+          </w:p>
+        </w:tc>
+        <w:tc>
+          <w:tcPr>
+            <w:tcW w:w="1533" w:type="dxa"/>
+            <w:gridSpan w:val="2"/>
+          </w:tcPr>
+          <w:p>
+            <w:pPr>
+              <w:jc w:val="center"/>
+              <w:rPr>
+                <w:rFonts w:ascii="Toppan Bunkyu Gothic" w:eastAsia="Toppan Bunkyu Gothic" w:hAnsi="Toppan Bunkyu Gothic" w:cstheme="minorHAnsi"/>
+              </w:rPr>
+            </w:pPr>
+          </w:p>
+        </w:tc>
+        <w:tc>
+          <w:tcPr>
+            <w:tcW w:w="1534" w:type="dxa"/>
             <w:gridSpan w:val="2"/>
           </w:tcPr>
           <w:p>
@@ -2331,21 +2370,21 @@
         </w:tc>
         <w:tc>
           <w:tcPr>
-            <w:tcW w:w="1426" w:type="dxa"/>
-            <w:gridSpan w:val="2"/>
-          </w:tcPr>
-          <w:p>
-            <w:pPr>
-              <w:jc w:val="center"/>
-              <w:rPr>
-                <w:rFonts w:ascii="Toppan Bunkyu Gothic" w:eastAsia="Toppan Bunkyu Gothic" w:hAnsi="Toppan Bunkyu Gothic" w:cstheme="minorHAnsi"/>
-              </w:rPr>
-            </w:pPr>
-          </w:p>
-        </w:tc>
-        <w:tc>
-          <w:tcPr>
-            <w:tcW w:w="1426" w:type="dxa"/>
+            <w:tcW w:w="1678" w:type="dxa"/>
+            <w:gridSpan w:val="2"/>
+          </w:tcPr>
+          <w:p>
+            <w:pPr>
+              <w:jc w:val="center"/>
+              <w:rPr>
+                <w:rFonts w:ascii="Toppan Bunkyu Gothic" w:eastAsia="Toppan Bunkyu Gothic" w:hAnsi="Toppan Bunkyu Gothic" w:cstheme="minorHAnsi"/>
+              </w:rPr>
+            </w:pPr>
+          </w:p>
+        </w:tc>
+        <w:tc>
+          <w:tcPr>
+            <w:tcW w:w="1552" w:type="dxa"/>
             <w:gridSpan w:val="2"/>
           </w:tcPr>
           <w:p>
@@ -2366,8 +2405,8 @@
         </w:tc>
         <w:tc>
           <w:tcPr>
-            <w:tcW w:w="1494" w:type="dxa"/>
-            <w:gridSpan w:val="3"/>
+            <w:tcW w:w="1792" w:type="dxa"/>
+            <w:gridSpan w:val="4"/>
             <w:shd w:val="clear" w:color="auto" w:fill="auto"/>
           </w:tcPr>
           <w:p>
@@ -2382,11 +2421,11 @@
       </w:tr>
       <w:tr>
         <w:trPr>
-          <w:trHeight w:val="400"/>
+          <w:trHeight w:val="375"/>
         </w:trPr>
         <w:tc>
           <w:tcPr>
-            <w:tcW w:w="1014" w:type="dxa"/>
+            <w:tcW w:w="1560" w:type="dxa"/>
             <w:vMerge/>
           </w:tcPr>
           <w:p>
@@ -2401,7 +2440,7 @@
         </w:tc>
         <w:tc>
           <w:tcPr>
-            <w:tcW w:w="2277" w:type="dxa"/>
+            <w:tcW w:w="2474" w:type="dxa"/>
             <w:shd w:val="clear" w:color="auto" w:fill="FBE4D5" w:themeFill="accent2" w:themeFillTint="33"/>
           </w:tcPr>
           <w:p>
@@ -2423,35 +2462,35 @@
         </w:tc>
         <w:tc>
           <w:tcPr>
-            <w:tcW w:w="1409" w:type="dxa"/>
-            <w:gridSpan w:val="2"/>
-          </w:tcPr>
-          <w:p>
-            <w:pPr>
-              <w:jc w:val="center"/>
-              <w:rPr>
-                <w:rFonts w:ascii="Toppan Bunkyu Gothic" w:eastAsia="Toppan Bunkyu Gothic" w:hAnsi="Toppan Bunkyu Gothic" w:cstheme="minorHAnsi"/>
-              </w:rPr>
-            </w:pPr>
-          </w:p>
-        </w:tc>
-        <w:tc>
-          <w:tcPr>
-            <w:tcW w:w="1409" w:type="dxa"/>
-            <w:gridSpan w:val="2"/>
-          </w:tcPr>
-          <w:p>
-            <w:pPr>
-              <w:jc w:val="center"/>
-              <w:rPr>
-                <w:rFonts w:ascii="Toppan Bunkyu Gothic" w:eastAsia="Toppan Bunkyu Gothic" w:hAnsi="Toppan Bunkyu Gothic" w:cstheme="minorHAnsi"/>
-              </w:rPr>
-            </w:pPr>
-          </w:p>
-        </w:tc>
-        <w:tc>
-          <w:tcPr>
-            <w:tcW w:w="1409" w:type="dxa"/>
+            <w:tcW w:w="1570" w:type="dxa"/>
+            <w:gridSpan w:val="2"/>
+          </w:tcPr>
+          <w:p>
+            <w:pPr>
+              <w:jc w:val="center"/>
+              <w:rPr>
+                <w:rFonts w:ascii="Toppan Bunkyu Gothic" w:eastAsia="Toppan Bunkyu Gothic" w:hAnsi="Toppan Bunkyu Gothic" w:cstheme="minorHAnsi"/>
+              </w:rPr>
+            </w:pPr>
+          </w:p>
+        </w:tc>
+        <w:tc>
+          <w:tcPr>
+            <w:tcW w:w="1533" w:type="dxa"/>
+            <w:gridSpan w:val="2"/>
+          </w:tcPr>
+          <w:p>
+            <w:pPr>
+              <w:jc w:val="center"/>
+              <w:rPr>
+                <w:rFonts w:ascii="Toppan Bunkyu Gothic" w:eastAsia="Toppan Bunkyu Gothic" w:hAnsi="Toppan Bunkyu Gothic" w:cstheme="minorHAnsi"/>
+              </w:rPr>
+            </w:pPr>
+          </w:p>
+        </w:tc>
+        <w:tc>
+          <w:tcPr>
+            <w:tcW w:w="1533" w:type="dxa"/>
             <w:gridSpan w:val="2"/>
           </w:tcPr>
           <w:p>
@@ -2472,50 +2511,50 @@
         </w:tc>
         <w:tc>
           <w:tcPr>
-            <w:tcW w:w="1409" w:type="dxa"/>
-            <w:gridSpan w:val="2"/>
-          </w:tcPr>
-          <w:p>
-            <w:pPr>
-              <w:jc w:val="center"/>
-              <w:rPr>
-                <w:rFonts w:ascii="Toppan Bunkyu Gothic" w:eastAsia="Toppan Bunkyu Gothic" w:hAnsi="Toppan Bunkyu Gothic" w:cstheme="minorHAnsi"/>
-              </w:rPr>
-            </w:pPr>
-          </w:p>
-        </w:tc>
-        <w:tc>
-          <w:tcPr>
-            <w:tcW w:w="1426" w:type="dxa"/>
-            <w:gridSpan w:val="2"/>
-          </w:tcPr>
-          <w:p>
-            <w:pPr>
-              <w:jc w:val="center"/>
-              <w:rPr>
-                <w:rFonts w:ascii="Toppan Bunkyu Gothic" w:eastAsia="Toppan Bunkyu Gothic" w:hAnsi="Toppan Bunkyu Gothic" w:cstheme="minorHAnsi"/>
-              </w:rPr>
-            </w:pPr>
-          </w:p>
-        </w:tc>
-        <w:tc>
-          <w:tcPr>
-            <w:tcW w:w="1426" w:type="dxa"/>
-            <w:gridSpan w:val="2"/>
-          </w:tcPr>
-          <w:p>
-            <w:pPr>
-              <w:jc w:val="center"/>
-              <w:rPr>
-                <w:rFonts w:ascii="Toppan Bunkyu Gothic" w:eastAsia="Toppan Bunkyu Gothic" w:hAnsi="Toppan Bunkyu Gothic" w:cstheme="minorHAnsi"/>
-              </w:rPr>
-            </w:pPr>
-          </w:p>
-        </w:tc>
-        <w:tc>
-          <w:tcPr>
-            <w:tcW w:w="1494" w:type="dxa"/>
-            <w:gridSpan w:val="3"/>
+            <w:tcW w:w="1534" w:type="dxa"/>
+            <w:gridSpan w:val="2"/>
+          </w:tcPr>
+          <w:p>
+            <w:pPr>
+              <w:jc w:val="center"/>
+              <w:rPr>
+                <w:rFonts w:ascii="Toppan Bunkyu Gothic" w:eastAsia="Toppan Bunkyu Gothic" w:hAnsi="Toppan Bunkyu Gothic" w:cstheme="minorHAnsi"/>
+              </w:rPr>
+            </w:pPr>
+          </w:p>
+        </w:tc>
+        <w:tc>
+          <w:tcPr>
+            <w:tcW w:w="1678" w:type="dxa"/>
+            <w:gridSpan w:val="2"/>
+          </w:tcPr>
+          <w:p>
+            <w:pPr>
+              <w:jc w:val="center"/>
+              <w:rPr>
+                <w:rFonts w:ascii="Toppan Bunkyu Gothic" w:eastAsia="Toppan Bunkyu Gothic" w:hAnsi="Toppan Bunkyu Gothic" w:cstheme="minorHAnsi"/>
+              </w:rPr>
+            </w:pPr>
+          </w:p>
+        </w:tc>
+        <w:tc>
+          <w:tcPr>
+            <w:tcW w:w="1552" w:type="dxa"/>
+            <w:gridSpan w:val="2"/>
+          </w:tcPr>
+          <w:p>
+            <w:pPr>
+              <w:jc w:val="center"/>
+              <w:rPr>
+                <w:rFonts w:ascii="Toppan Bunkyu Gothic" w:eastAsia="Toppan Bunkyu Gothic" w:hAnsi="Toppan Bunkyu Gothic" w:cstheme="minorHAnsi"/>
+              </w:rPr>
+            </w:pPr>
+          </w:p>
+        </w:tc>
+        <w:tc>
+          <w:tcPr>
+            <w:tcW w:w="1792" w:type="dxa"/>
+            <w:gridSpan w:val="4"/>
             <w:shd w:val="clear" w:color="auto" w:fill="auto"/>
           </w:tcPr>
           <w:p>
@@ -2530,11 +2569,11 @@
       </w:tr>
       <w:tr>
         <w:trPr>
-          <w:trHeight w:val="400"/>
+          <w:trHeight w:val="375"/>
         </w:trPr>
         <w:tc>
           <w:tcPr>
-            <w:tcW w:w="1014" w:type="dxa"/>
+            <w:tcW w:w="1560" w:type="dxa"/>
             <w:vMerge/>
           </w:tcPr>
           <w:p>
@@ -2549,7 +2588,7 @@
         </w:tc>
         <w:tc>
           <w:tcPr>
-            <w:tcW w:w="2277" w:type="dxa"/>
+            <w:tcW w:w="2474" w:type="dxa"/>
             <w:shd w:val="clear" w:color="auto" w:fill="FBE4D5" w:themeFill="accent2" w:themeFillTint="33"/>
           </w:tcPr>
           <w:p>
@@ -2571,35 +2610,35 @@
         </w:tc>
         <w:tc>
           <w:tcPr>
-            <w:tcW w:w="1409" w:type="dxa"/>
-            <w:gridSpan w:val="2"/>
-          </w:tcPr>
-          <w:p>
-            <w:pPr>
-              <w:jc w:val="center"/>
-              <w:rPr>
-                <w:rFonts w:ascii="Toppan Bunkyu Gothic" w:eastAsia="Toppan Bunkyu Gothic" w:hAnsi="Toppan Bunkyu Gothic" w:cstheme="minorHAnsi"/>
-              </w:rPr>
-            </w:pPr>
-          </w:p>
-        </w:tc>
-        <w:tc>
-          <w:tcPr>
-            <w:tcW w:w="1409" w:type="dxa"/>
-            <w:gridSpan w:val="2"/>
-          </w:tcPr>
-          <w:p>
-            <w:pPr>
-              <w:jc w:val="center"/>
-              <w:rPr>
-                <w:rFonts w:ascii="Toppan Bunkyu Gothic" w:eastAsia="Toppan Bunkyu Gothic" w:hAnsi="Toppan Bunkyu Gothic" w:cstheme="minorHAnsi"/>
-              </w:rPr>
-            </w:pPr>
-          </w:p>
-        </w:tc>
-        <w:tc>
-          <w:tcPr>
-            <w:tcW w:w="1409" w:type="dxa"/>
+            <w:tcW w:w="1570" w:type="dxa"/>
+            <w:gridSpan w:val="2"/>
+          </w:tcPr>
+          <w:p>
+            <w:pPr>
+              <w:jc w:val="center"/>
+              <w:rPr>
+                <w:rFonts w:ascii="Toppan Bunkyu Gothic" w:eastAsia="Toppan Bunkyu Gothic" w:hAnsi="Toppan Bunkyu Gothic" w:cstheme="minorHAnsi"/>
+              </w:rPr>
+            </w:pPr>
+          </w:p>
+        </w:tc>
+        <w:tc>
+          <w:tcPr>
+            <w:tcW w:w="1533" w:type="dxa"/>
+            <w:gridSpan w:val="2"/>
+          </w:tcPr>
+          <w:p>
+            <w:pPr>
+              <w:jc w:val="center"/>
+              <w:rPr>
+                <w:rFonts w:ascii="Toppan Bunkyu Gothic" w:eastAsia="Toppan Bunkyu Gothic" w:hAnsi="Toppan Bunkyu Gothic" w:cstheme="minorHAnsi"/>
+              </w:rPr>
+            </w:pPr>
+          </w:p>
+        </w:tc>
+        <w:tc>
+          <w:tcPr>
+            <w:tcW w:w="1533" w:type="dxa"/>
             <w:gridSpan w:val="2"/>
           </w:tcPr>
           <w:p>
@@ -2620,35 +2659,35 @@
         </w:tc>
         <w:tc>
           <w:tcPr>
-            <w:tcW w:w="1409" w:type="dxa"/>
-            <w:gridSpan w:val="2"/>
-          </w:tcPr>
-          <w:p>
-            <w:pPr>
-              <w:jc w:val="center"/>
-              <w:rPr>
-                <w:rFonts w:ascii="Toppan Bunkyu Gothic" w:eastAsia="Toppan Bunkyu Gothic" w:hAnsi="Toppan Bunkyu Gothic" w:cstheme="minorHAnsi"/>
-              </w:rPr>
-            </w:pPr>
-          </w:p>
-        </w:tc>
-        <w:tc>
-          <w:tcPr>
-            <w:tcW w:w="1426" w:type="dxa"/>
-            <w:gridSpan w:val="2"/>
-          </w:tcPr>
-          <w:p>
-            <w:pPr>
-              <w:jc w:val="center"/>
-              <w:rPr>
-                <w:rFonts w:ascii="Toppan Bunkyu Gothic" w:eastAsia="Toppan Bunkyu Gothic" w:hAnsi="Toppan Bunkyu Gothic" w:cstheme="minorHAnsi"/>
-              </w:rPr>
-            </w:pPr>
-          </w:p>
-        </w:tc>
-        <w:tc>
-          <w:tcPr>
-            <w:tcW w:w="1426" w:type="dxa"/>
+            <w:tcW w:w="1534" w:type="dxa"/>
+            <w:gridSpan w:val="2"/>
+          </w:tcPr>
+          <w:p>
+            <w:pPr>
+              <w:jc w:val="center"/>
+              <w:rPr>
+                <w:rFonts w:ascii="Toppan Bunkyu Gothic" w:eastAsia="Toppan Bunkyu Gothic" w:hAnsi="Toppan Bunkyu Gothic" w:cstheme="minorHAnsi"/>
+              </w:rPr>
+            </w:pPr>
+          </w:p>
+        </w:tc>
+        <w:tc>
+          <w:tcPr>
+            <w:tcW w:w="1678" w:type="dxa"/>
+            <w:gridSpan w:val="2"/>
+          </w:tcPr>
+          <w:p>
+            <w:pPr>
+              <w:jc w:val="center"/>
+              <w:rPr>
+                <w:rFonts w:ascii="Toppan Bunkyu Gothic" w:eastAsia="Toppan Bunkyu Gothic" w:hAnsi="Toppan Bunkyu Gothic" w:cstheme="minorHAnsi"/>
+              </w:rPr>
+            </w:pPr>
+          </w:p>
+        </w:tc>
+        <w:tc>
+          <w:tcPr>
+            <w:tcW w:w="1552" w:type="dxa"/>
             <w:gridSpan w:val="2"/>
           </w:tcPr>
           <w:p>
@@ -2669,8 +2708,8 @@
         </w:tc>
         <w:tc>
           <w:tcPr>
-            <w:tcW w:w="1494" w:type="dxa"/>
-            <w:gridSpan w:val="3"/>
+            <w:tcW w:w="1792" w:type="dxa"/>
+            <w:gridSpan w:val="4"/>
             <w:shd w:val="clear" w:color="auto" w:fill="auto"/>
           </w:tcPr>
           <w:p>
@@ -2685,11 +2724,11 @@
       </w:tr>
       <w:tr>
         <w:trPr>
-          <w:trHeight w:val="400"/>
+          <w:trHeight w:val="375"/>
         </w:trPr>
         <w:tc>
           <w:tcPr>
-            <w:tcW w:w="1014" w:type="dxa"/>
+            <w:tcW w:w="1560" w:type="dxa"/>
             <w:vMerge/>
           </w:tcPr>
           <w:p>
@@ -2704,7 +2743,7 @@
         </w:tc>
         <w:tc>
           <w:tcPr>
-            <w:tcW w:w="2277" w:type="dxa"/>
+            <w:tcW w:w="2474" w:type="dxa"/>
             <w:shd w:val="clear" w:color="auto" w:fill="FBE4D5" w:themeFill="accent2" w:themeFillTint="33"/>
           </w:tcPr>
           <w:p>
@@ -2726,7 +2765,7 @@
         </w:tc>
         <w:tc>
           <w:tcPr>
-            <w:tcW w:w="1409" w:type="dxa"/>
+            <w:tcW w:w="1570" w:type="dxa"/>
             <w:gridSpan w:val="2"/>
           </w:tcPr>
           <w:p>
@@ -2747,35 +2786,35 @@
         </w:tc>
         <w:tc>
           <w:tcPr>
-            <w:tcW w:w="1409" w:type="dxa"/>
-            <w:gridSpan w:val="2"/>
-          </w:tcPr>
-          <w:p>
-            <w:pPr>
-              <w:jc w:val="center"/>
-              <w:rPr>
-                <w:rFonts w:ascii="Toppan Bunkyu Gothic" w:eastAsia="Toppan Bunkyu Gothic" w:hAnsi="Toppan Bunkyu Gothic" w:cstheme="minorHAnsi"/>
-              </w:rPr>
-            </w:pPr>
-          </w:p>
-        </w:tc>
-        <w:tc>
-          <w:tcPr>
-            <w:tcW w:w="1409" w:type="dxa"/>
-            <w:gridSpan w:val="2"/>
-          </w:tcPr>
-          <w:p>
-            <w:pPr>
-              <w:jc w:val="center"/>
-              <w:rPr>
-                <w:rFonts w:ascii="Toppan Bunkyu Gothic" w:eastAsia="Toppan Bunkyu Gothic" w:hAnsi="Toppan Bunkyu Gothic" w:cstheme="minorHAnsi"/>
-              </w:rPr>
-            </w:pPr>
-          </w:p>
-        </w:tc>
-        <w:tc>
-          <w:tcPr>
-            <w:tcW w:w="1409" w:type="dxa"/>
+            <w:tcW w:w="1533" w:type="dxa"/>
+            <w:gridSpan w:val="2"/>
+          </w:tcPr>
+          <w:p>
+            <w:pPr>
+              <w:jc w:val="center"/>
+              <w:rPr>
+                <w:rFonts w:ascii="Toppan Bunkyu Gothic" w:eastAsia="Toppan Bunkyu Gothic" w:hAnsi="Toppan Bunkyu Gothic" w:cstheme="minorHAnsi"/>
+              </w:rPr>
+            </w:pPr>
+          </w:p>
+        </w:tc>
+        <w:tc>
+          <w:tcPr>
+            <w:tcW w:w="1533" w:type="dxa"/>
+            <w:gridSpan w:val="2"/>
+          </w:tcPr>
+          <w:p>
+            <w:pPr>
+              <w:jc w:val="center"/>
+              <w:rPr>
+                <w:rFonts w:ascii="Toppan Bunkyu Gothic" w:eastAsia="Toppan Bunkyu Gothic" w:hAnsi="Toppan Bunkyu Gothic" w:cstheme="minorHAnsi"/>
+              </w:rPr>
+            </w:pPr>
+          </w:p>
+        </w:tc>
+        <w:tc>
+          <w:tcPr>
+            <w:tcW w:w="1534" w:type="dxa"/>
             <w:gridSpan w:val="2"/>
           </w:tcPr>
           <w:p>
@@ -2796,7 +2835,7 @@
         </w:tc>
         <w:tc>
           <w:tcPr>
-            <w:tcW w:w="1426" w:type="dxa"/>
+            <w:tcW w:w="1678" w:type="dxa"/>
             <w:gridSpan w:val="2"/>
           </w:tcPr>
           <w:p>
@@ -2817,22 +2856,22 @@
         </w:tc>
         <w:tc>
           <w:tcPr>
-            <w:tcW w:w="1426" w:type="dxa"/>
-            <w:gridSpan w:val="2"/>
-          </w:tcPr>
-          <w:p>
-            <w:pPr>
-              <w:jc w:val="center"/>
-              <w:rPr>
-                <w:rFonts w:ascii="Toppan Bunkyu Gothic" w:eastAsia="Toppan Bunkyu Gothic" w:hAnsi="Toppan Bunkyu Gothic" w:cstheme="minorHAnsi"/>
-              </w:rPr>
-            </w:pPr>
-          </w:p>
-        </w:tc>
-        <w:tc>
-          <w:tcPr>
-            <w:tcW w:w="1494" w:type="dxa"/>
-            <w:gridSpan w:val="3"/>
+            <w:tcW w:w="1552" w:type="dxa"/>
+            <w:gridSpan w:val="2"/>
+          </w:tcPr>
+          <w:p>
+            <w:pPr>
+              <w:jc w:val="center"/>
+              <w:rPr>
+                <w:rFonts w:ascii="Toppan Bunkyu Gothic" w:eastAsia="Toppan Bunkyu Gothic" w:hAnsi="Toppan Bunkyu Gothic" w:cstheme="minorHAnsi"/>
+              </w:rPr>
+            </w:pPr>
+          </w:p>
+        </w:tc>
+        <w:tc>
+          <w:tcPr>
+            <w:tcW w:w="1792" w:type="dxa"/>
+            <w:gridSpan w:val="4"/>
             <w:shd w:val="clear" w:color="auto" w:fill="auto"/>
           </w:tcPr>
           <w:p>
@@ -2847,11 +2886,11 @@
       </w:tr>
       <w:tr>
         <w:trPr>
-          <w:trHeight w:val="400"/>
+          <w:trHeight w:val="375"/>
         </w:trPr>
         <w:tc>
           <w:tcPr>
-            <w:tcW w:w="1014" w:type="dxa"/>
+            <w:tcW w:w="1560" w:type="dxa"/>
             <w:vMerge/>
           </w:tcPr>
           <w:p>
@@ -2866,7 +2905,7 @@
         </w:tc>
         <w:tc>
           <w:tcPr>
-            <w:tcW w:w="2277" w:type="dxa"/>
+            <w:tcW w:w="2474" w:type="dxa"/>
             <w:shd w:val="clear" w:color="auto" w:fill="FBE4D5" w:themeFill="accent2" w:themeFillTint="33"/>
           </w:tcPr>
           <w:p>
@@ -2888,21 +2927,21 @@
         </w:tc>
         <w:tc>
           <w:tcPr>
-            <w:tcW w:w="1409" w:type="dxa"/>
-            <w:gridSpan w:val="2"/>
-          </w:tcPr>
-          <w:p>
-            <w:pPr>
-              <w:jc w:val="center"/>
-              <w:rPr>
-                <w:rFonts w:ascii="Toppan Bunkyu Gothic" w:eastAsia="Toppan Bunkyu Gothic" w:hAnsi="Toppan Bunkyu Gothic" w:cstheme="minorHAnsi"/>
-              </w:rPr>
-            </w:pPr>
-          </w:p>
-        </w:tc>
-        <w:tc>
-          <w:tcPr>
-            <w:tcW w:w="1409" w:type="dxa"/>
+            <w:tcW w:w="1570" w:type="dxa"/>
+            <w:gridSpan w:val="2"/>
+          </w:tcPr>
+          <w:p>
+            <w:pPr>
+              <w:jc w:val="center"/>
+              <w:rPr>
+                <w:rFonts w:ascii="Toppan Bunkyu Gothic" w:eastAsia="Toppan Bunkyu Gothic" w:hAnsi="Toppan Bunkyu Gothic" w:cstheme="minorHAnsi"/>
+              </w:rPr>
+            </w:pPr>
+          </w:p>
+        </w:tc>
+        <w:tc>
+          <w:tcPr>
+            <w:tcW w:w="1533" w:type="dxa"/>
             <w:gridSpan w:val="2"/>
           </w:tcPr>
           <w:p>
@@ -2923,64 +2962,64 @@
         </w:tc>
         <w:tc>
           <w:tcPr>
-            <w:tcW w:w="1409" w:type="dxa"/>
-            <w:gridSpan w:val="2"/>
-          </w:tcPr>
-          <w:p>
-            <w:pPr>
-              <w:jc w:val="center"/>
-              <w:rPr>
-                <w:rFonts w:ascii="Toppan Bunkyu Gothic" w:eastAsia="Toppan Bunkyu Gothic" w:hAnsi="Toppan Bunkyu Gothic" w:cstheme="minorHAnsi"/>
-              </w:rPr>
-            </w:pPr>
-          </w:p>
-        </w:tc>
-        <w:tc>
-          <w:tcPr>
-            <w:tcW w:w="1409" w:type="dxa"/>
-            <w:gridSpan w:val="2"/>
-          </w:tcPr>
-          <w:p>
-            <w:pPr>
-              <w:jc w:val="center"/>
-              <w:rPr>
-                <w:rFonts w:ascii="Toppan Bunkyu Gothic" w:eastAsia="Toppan Bunkyu Gothic" w:hAnsi="Toppan Bunkyu Gothic" w:cstheme="minorHAnsi"/>
-              </w:rPr>
-            </w:pPr>
-          </w:p>
-        </w:tc>
-        <w:tc>
-          <w:tcPr>
-            <w:tcW w:w="1426" w:type="dxa"/>
-            <w:gridSpan w:val="2"/>
-          </w:tcPr>
-          <w:p>
-            <w:pPr>
-              <w:jc w:val="center"/>
-              <w:rPr>
-                <w:rFonts w:ascii="Toppan Bunkyu Gothic" w:eastAsia="Toppan Bunkyu Gothic" w:hAnsi="Toppan Bunkyu Gothic" w:cstheme="minorHAnsi"/>
-              </w:rPr>
-            </w:pPr>
-          </w:p>
-        </w:tc>
-        <w:tc>
-          <w:tcPr>
-            <w:tcW w:w="1426" w:type="dxa"/>
-            <w:gridSpan w:val="2"/>
-          </w:tcPr>
-          <w:p>
-            <w:pPr>
-              <w:jc w:val="center"/>
-              <w:rPr>
-                <w:rFonts w:ascii="Toppan Bunkyu Gothic" w:eastAsia="Toppan Bunkyu Gothic" w:hAnsi="Toppan Bunkyu Gothic" w:cstheme="minorHAnsi"/>
-              </w:rPr>
-            </w:pPr>
-          </w:p>
-        </w:tc>
-        <w:tc>
-          <w:tcPr>
-            <w:tcW w:w="1494" w:type="dxa"/>
-            <w:gridSpan w:val="3"/>
+            <w:tcW w:w="1533" w:type="dxa"/>
+            <w:gridSpan w:val="2"/>
+          </w:tcPr>
+          <w:p>
+            <w:pPr>
+              <w:jc w:val="center"/>
+              <w:rPr>
+                <w:rFonts w:ascii="Toppan Bunkyu Gothic" w:eastAsia="Toppan Bunkyu Gothic" w:hAnsi="Toppan Bunkyu Gothic" w:cstheme="minorHAnsi"/>
+              </w:rPr>
+            </w:pPr>
+          </w:p>
+        </w:tc>
+        <w:tc>
+          <w:tcPr>
+            <w:tcW w:w="1534" w:type="dxa"/>
+            <w:gridSpan w:val="2"/>
+          </w:tcPr>
+          <w:p>
+            <w:pPr>
+              <w:jc w:val="center"/>
+              <w:rPr>
+                <w:rFonts w:ascii="Toppan Bunkyu Gothic" w:eastAsia="Toppan Bunkyu Gothic" w:hAnsi="Toppan Bunkyu Gothic" w:cstheme="minorHAnsi"/>
+              </w:rPr>
+            </w:pPr>
+          </w:p>
+        </w:tc>
+        <w:tc>
+          <w:tcPr>
+            <w:tcW w:w="1678" w:type="dxa"/>
+            <w:gridSpan w:val="2"/>
+          </w:tcPr>
+          <w:p>
+            <w:pPr>
+              <w:jc w:val="center"/>
+              <w:rPr>
+                <w:rFonts w:ascii="Toppan Bunkyu Gothic" w:eastAsia="Toppan Bunkyu Gothic" w:hAnsi="Toppan Bunkyu Gothic" w:cstheme="minorHAnsi"/>
+              </w:rPr>
+            </w:pPr>
+          </w:p>
+        </w:tc>
+        <w:tc>
+          <w:tcPr>
+            <w:tcW w:w="1552" w:type="dxa"/>
+            <w:gridSpan w:val="2"/>
+          </w:tcPr>
+          <w:p>
+            <w:pPr>
+              <w:jc w:val="center"/>
+              <w:rPr>
+                <w:rFonts w:ascii="Toppan Bunkyu Gothic" w:eastAsia="Toppan Bunkyu Gothic" w:hAnsi="Toppan Bunkyu Gothic" w:cstheme="minorHAnsi"/>
+              </w:rPr>
+            </w:pPr>
+          </w:p>
+        </w:tc>
+        <w:tc>
+          <w:tcPr>
+            <w:tcW w:w="1792" w:type="dxa"/>
+            <w:gridSpan w:val="4"/>
             <w:shd w:val="clear" w:color="auto" w:fill="auto"/>
           </w:tcPr>
           <w:p>
@@ -2995,11 +3034,11 @@
       </w:tr>
       <w:tr>
         <w:trPr>
-          <w:trHeight w:val="400"/>
+          <w:trHeight w:val="375"/>
         </w:trPr>
         <w:tc>
           <w:tcPr>
-            <w:tcW w:w="1014" w:type="dxa"/>
+            <w:tcW w:w="1560" w:type="dxa"/>
             <w:vMerge/>
           </w:tcPr>
           <w:p>
@@ -3014,7 +3053,7 @@
         </w:tc>
         <w:tc>
           <w:tcPr>
-            <w:tcW w:w="2277" w:type="dxa"/>
+            <w:tcW w:w="2474" w:type="dxa"/>
             <w:shd w:val="clear" w:color="auto" w:fill="FBE4D5" w:themeFill="accent2" w:themeFillTint="33"/>
           </w:tcPr>
           <w:p>
@@ -3036,63 +3075,49 @@
         </w:tc>
         <w:tc>
           <w:tcPr>
-            <w:tcW w:w="1409" w:type="dxa"/>
-            <w:gridSpan w:val="2"/>
-          </w:tcPr>
-          <w:p>
-            <w:pPr>
-              <w:jc w:val="center"/>
-              <w:rPr>
-                <w:rFonts w:ascii="Toppan Bunkyu Gothic" w:eastAsia="Toppan Bunkyu Gothic" w:hAnsi="Toppan Bunkyu Gothic" w:cstheme="minorHAnsi"/>
-              </w:rPr>
-            </w:pPr>
-          </w:p>
-        </w:tc>
-        <w:tc>
-          <w:tcPr>
-            <w:tcW w:w="1409" w:type="dxa"/>
-            <w:gridSpan w:val="2"/>
-          </w:tcPr>
-          <w:p>
-            <w:pPr>
-              <w:jc w:val="center"/>
-              <w:rPr>
-                <w:rFonts w:ascii="Toppan Bunkyu Gothic" w:eastAsia="Toppan Bunkyu Gothic" w:hAnsi="Toppan Bunkyu Gothic" w:cstheme="minorHAnsi"/>
-              </w:rPr>
-            </w:pPr>
-          </w:p>
-        </w:tc>
-        <w:tc>
-          <w:tcPr>
-            <w:tcW w:w="1409" w:type="dxa"/>
-            <w:gridSpan w:val="2"/>
-          </w:tcPr>
-          <w:p>
-            <w:pPr>
-              <w:jc w:val="center"/>
-              <w:rPr>
-                <w:rFonts w:ascii="Toppan Bunkyu Gothic" w:eastAsia="Toppan Bunkyu Gothic" w:hAnsi="Toppan Bunkyu Gothic" w:cstheme="minorHAnsi"/>
-              </w:rPr>
-            </w:pPr>
-          </w:p>
-        </w:tc>
-        <w:tc>
-          <w:tcPr>
-            <w:tcW w:w="1409" w:type="dxa"/>
-            <w:gridSpan w:val="2"/>
-          </w:tcPr>
-          <w:p>
-            <w:pPr>
-              <w:jc w:val="center"/>
-              <w:rPr>
-                <w:rFonts w:ascii="Toppan Bunkyu Gothic" w:eastAsia="Toppan Bunkyu Gothic" w:hAnsi="Toppan Bunkyu Gothic" w:cstheme="minorHAnsi"/>
-              </w:rPr>
-            </w:pPr>
-          </w:p>
-        </w:tc>
-        <w:tc>
-          <w:tcPr>
-            <w:tcW w:w="1426" w:type="dxa"/>
+            <w:tcW w:w="1570" w:type="dxa"/>
+            <w:gridSpan w:val="2"/>
+          </w:tcPr>
+          <w:p>
+            <w:pPr>
+              <w:jc w:val="center"/>
+              <w:rPr>
+                <w:rFonts w:ascii="Toppan Bunkyu Gothic" w:eastAsia="Toppan Bunkyu Gothic" w:hAnsi="Toppan Bunkyu Gothic" w:cstheme="minorHAnsi"/>
+              </w:rPr>
+            </w:pPr>
+          </w:p>
+        </w:tc>
+        <w:tc>
+          <w:tcPr>
+            <w:tcW w:w="1533" w:type="dxa"/>
+            <w:gridSpan w:val="2"/>
+          </w:tcPr>
+          <w:p>
+            <w:pPr>
+              <w:jc w:val="center"/>
+              <w:rPr>
+                <w:rFonts w:ascii="Toppan Bunkyu Gothic" w:eastAsia="Toppan Bunkyu Gothic" w:hAnsi="Toppan Bunkyu Gothic" w:cstheme="minorHAnsi"/>
+              </w:rPr>
+            </w:pPr>
+          </w:p>
+        </w:tc>
+        <w:tc>
+          <w:tcPr>
+            <w:tcW w:w="1533" w:type="dxa"/>
+            <w:gridSpan w:val="2"/>
+          </w:tcPr>
+          <w:p>
+            <w:pPr>
+              <w:jc w:val="center"/>
+              <w:rPr>
+                <w:rFonts w:ascii="Toppan Bunkyu Gothic" w:eastAsia="Toppan Bunkyu Gothic" w:hAnsi="Toppan Bunkyu Gothic" w:cstheme="minorHAnsi"/>
+              </w:rPr>
+            </w:pPr>
+          </w:p>
+        </w:tc>
+        <w:tc>
+          <w:tcPr>
+            <w:tcW w:w="1534" w:type="dxa"/>
             <w:gridSpan w:val="2"/>
           </w:tcPr>
           <w:p>
@@ -3106,6 +3131,7 @@
               <w:rPr>
                 <w:rFonts w:ascii="Toppan Bunkyu Gothic" w:eastAsia="Toppan Bunkyu Gothic" w:hAnsi="Toppan Bunkyu Gothic" w:cstheme="minorHAnsi"/>
                 <w:color w:val="FF0000"/>
+                <w:highlight w:val="yellow"/>
               </w:rPr>
               <w:t>1</w:t>
             </w:r>
@@ -3113,22 +3139,58 @@
         </w:tc>
         <w:tc>
           <w:tcPr>
-            <w:tcW w:w="1426" w:type="dxa"/>
-            <w:gridSpan w:val="2"/>
-          </w:tcPr>
-          <w:p>
-            <w:pPr>
-              <w:jc w:val="center"/>
-              <w:rPr>
-                <w:rFonts w:ascii="Toppan Bunkyu Gothic" w:eastAsia="Toppan Bunkyu Gothic" w:hAnsi="Toppan Bunkyu Gothic" w:cstheme="minorHAnsi"/>
-              </w:rPr>
-            </w:pPr>
-          </w:p>
-        </w:tc>
-        <w:tc>
-          <w:tcPr>
-            <w:tcW w:w="1494" w:type="dxa"/>
-            <w:gridSpan w:val="3"/>
+            <w:tcW w:w="1678" w:type="dxa"/>
+            <w:gridSpan w:val="2"/>
+          </w:tcPr>
+          <w:p>
+            <w:pPr>
+              <w:jc w:val="center"/>
+              <w:rPr>
+                <w:rFonts w:ascii="Toppan Bunkyu Gothic" w:eastAsia="Toppan Bunkyu Gothic" w:hAnsi="Toppan Bunkyu Gothic" w:cstheme="minorHAnsi"/>
+              </w:rPr>
+            </w:pPr>
+            <w:r>
+              <w:rPr>
+                <w:rFonts w:ascii="Toppan Bunkyu Gothic" w:eastAsia="Toppan Bunkyu Gothic" w:hAnsi="Toppan Bunkyu Gothic" w:cstheme="minorHAnsi"/>
+                <w:color w:val="FF0000"/>
+              </w:rPr>
+              <w:t>1</w:t>
+            </w:r>
+            <w:r>
+              <w:rPr>
+                <w:rFonts w:ascii="Toppan Bunkyu Gothic" w:eastAsia="Toppan Bunkyu Gothic" w:hAnsi="Toppan Bunkyu Gothic" w:cstheme="minorHAnsi"/>
+                <w:color w:val="FF0000"/>
+              </w:rPr>
+              <w:t xml:space="preserve"> </w:t>
+            </w:r>
+            <w:r>
+              <w:rPr>
+                <w:rFonts w:ascii="Toppan Bunkyu Gothic" w:eastAsia="Toppan Bunkyu Gothic" w:hAnsi="Toppan Bunkyu Gothic" w:cstheme="minorHAnsi"/>
+                <w:color w:val="FF0000"/>
+                <w:highlight w:val="yellow"/>
+              </w:rPr>
+              <w:t>(0)</w:t>
+            </w:r>
+          </w:p>
+        </w:tc>
+        <w:tc>
+          <w:tcPr>
+            <w:tcW w:w="1552" w:type="dxa"/>
+            <w:gridSpan w:val="2"/>
+          </w:tcPr>
+          <w:p>
+            <w:pPr>
+              <w:jc w:val="center"/>
+              <w:rPr>
+                <w:rFonts w:ascii="Toppan Bunkyu Gothic" w:eastAsia="Toppan Bunkyu Gothic" w:hAnsi="Toppan Bunkyu Gothic" w:cstheme="minorHAnsi"/>
+              </w:rPr>
+            </w:pPr>
+          </w:p>
+        </w:tc>
+        <w:tc>
+          <w:tcPr>
+            <w:tcW w:w="1792" w:type="dxa"/>
+            <w:gridSpan w:val="4"/>
             <w:shd w:val="clear" w:color="auto" w:fill="auto"/>
           </w:tcPr>
           <w:p>
@@ -3143,11 +3205,11 @@
       </w:tr>
       <w:tr>
         <w:trPr>
-          <w:trHeight w:val="400"/>
+          <w:trHeight w:val="375"/>
         </w:trPr>
         <w:tc>
           <w:tcPr>
-            <w:tcW w:w="1014" w:type="dxa"/>
+            <w:tcW w:w="1560" w:type="dxa"/>
             <w:vMerge/>
           </w:tcPr>
           <w:p>
@@ -3162,7 +3224,7 @@
         </w:tc>
         <w:tc>
           <w:tcPr>
-            <w:tcW w:w="2277" w:type="dxa"/>
+            <w:tcW w:w="2474" w:type="dxa"/>
             <w:shd w:val="clear" w:color="auto" w:fill="F7CAAC" w:themeFill="accent2" w:themeFillTint="66"/>
           </w:tcPr>
           <w:p>
@@ -3184,7 +3246,7 @@
         </w:tc>
         <w:tc>
           <w:tcPr>
-            <w:tcW w:w="1409" w:type="dxa"/>
+            <w:tcW w:w="1570" w:type="dxa"/>
             <w:gridSpan w:val="2"/>
             <w:shd w:val="clear" w:color="auto" w:fill="F7CAAC" w:themeFill="accent2" w:themeFillTint="66"/>
           </w:tcPr>
@@ -3205,7 +3267,7 @@
         </w:tc>
         <w:tc>
           <w:tcPr>
-            <w:tcW w:w="1409" w:type="dxa"/>
+            <w:tcW w:w="1533" w:type="dxa"/>
             <w:gridSpan w:val="2"/>
             <w:shd w:val="clear" w:color="auto" w:fill="F7CAAC" w:themeFill="accent2" w:themeFillTint="66"/>
           </w:tcPr>
@@ -3226,7 +3288,7 @@
         </w:tc>
         <w:tc>
           <w:tcPr>
-            <w:tcW w:w="1409" w:type="dxa"/>
+            <w:tcW w:w="1533" w:type="dxa"/>
             <w:gridSpan w:val="2"/>
             <w:shd w:val="clear" w:color="auto" w:fill="F7CAAC" w:themeFill="accent2" w:themeFillTint="66"/>
           </w:tcPr>
@@ -3247,7 +3309,7 @@
         </w:tc>
         <w:tc>
           <w:tcPr>
-            <w:tcW w:w="1409" w:type="dxa"/>
+            <w:tcW w:w="1534" w:type="dxa"/>
             <w:gridSpan w:val="2"/>
             <w:shd w:val="clear" w:color="auto" w:fill="F7CAAC" w:themeFill="accent2" w:themeFillTint="66"/>
           </w:tcPr>
@@ -3262,13 +3324,13 @@
               <w:rPr>
                 <w:rFonts w:ascii="Toppan Bunkyu Gothic" w:eastAsia="Toppan Bunkyu Gothic" w:hAnsi="Toppan Bunkyu Gothic" w:cstheme="minorHAnsi"/>
               </w:rPr>
-              <w:t>7</w:t>
-            </w:r>
-          </w:p>
-        </w:tc>
-        <w:tc>
-          <w:tcPr>
-            <w:tcW w:w="1426" w:type="dxa"/>
+              <w:t>8</w:t>
+            </w:r>
+          </w:p>
+        </w:tc>
+        <w:tc>
+          <w:tcPr>
+            <w:tcW w:w="1678" w:type="dxa"/>
             <w:gridSpan w:val="2"/>
             <w:shd w:val="clear" w:color="auto" w:fill="F7CAAC" w:themeFill="accent2" w:themeFillTint="66"/>
           </w:tcPr>
@@ -3283,13 +3345,13 @@
               <w:rPr>
                 <w:rFonts w:ascii="Toppan Bunkyu Gothic" w:eastAsia="Toppan Bunkyu Gothic" w:hAnsi="Toppan Bunkyu Gothic" w:cstheme="minorHAnsi"/>
               </w:rPr>
-              <w:t>5</w:t>
-            </w:r>
-          </w:p>
-        </w:tc>
-        <w:tc>
-          <w:tcPr>
-            <w:tcW w:w="1426" w:type="dxa"/>
+              <w:t>3</w:t>
+            </w:r>
+          </w:p>
+        </w:tc>
+        <w:tc>
+          <w:tcPr>
+            <w:tcW w:w="1552" w:type="dxa"/>
             <w:gridSpan w:val="2"/>
             <w:shd w:val="clear" w:color="auto" w:fill="F7CAAC" w:themeFill="accent2" w:themeFillTint="66"/>
           </w:tcPr>
@@ -3310,8 +3372,8 @@
         </w:tc>
         <w:tc>
           <w:tcPr>
-            <w:tcW w:w="1494" w:type="dxa"/>
-            <w:gridSpan w:val="3"/>
+            <w:tcW w:w="1792" w:type="dxa"/>
+            <w:gridSpan w:val="4"/>
             <w:shd w:val="clear" w:color="auto" w:fill="F7CAAC" w:themeFill="accent2" w:themeFillTint="66"/>
           </w:tcPr>
           <w:p>
@@ -3332,11 +3394,11 @@
       </w:tr>
       <w:tr>
         <w:trPr>
-          <w:trHeight w:val="400"/>
+          <w:trHeight w:val="375"/>
         </w:trPr>
         <w:tc>
           <w:tcPr>
-            <w:tcW w:w="1014" w:type="dxa"/>
+            <w:tcW w:w="1560" w:type="dxa"/>
             <w:vMerge/>
             <w:tcBorders>
               <w:bottom w:val="single" w:sz="4" w:space="0" w:color="auto"/>
@@ -3354,7 +3416,7 @@
         </w:tc>
         <w:tc>
           <w:tcPr>
-            <w:tcW w:w="2277" w:type="dxa"/>
+            <w:tcW w:w="2474" w:type="dxa"/>
             <w:tcBorders>
               <w:bottom w:val="single" w:sz="4" w:space="0" w:color="auto"/>
             </w:tcBorders>
@@ -3379,7 +3441,7 @@
         </w:tc>
         <w:tc>
           <w:tcPr>
-            <w:tcW w:w="1409" w:type="dxa"/>
+            <w:tcW w:w="1570" w:type="dxa"/>
             <w:gridSpan w:val="2"/>
             <w:shd w:val="clear" w:color="auto" w:fill="C45911" w:themeFill="accent2" w:themeFillShade="BF"/>
           </w:tcPr>
@@ -3396,13 +3458,20 @@
                 <w:rFonts w:ascii="Toppan Bunkyu Gothic" w:eastAsia="Toppan Bunkyu Gothic" w:hAnsi="Toppan Bunkyu Gothic" w:cstheme="minorHAnsi"/>
                 <w:b/>
               </w:rPr>
-              <w:t>13</w:t>
-            </w:r>
-          </w:p>
-        </w:tc>
-        <w:tc>
-          <w:tcPr>
-            <w:tcW w:w="1409" w:type="dxa"/>
+              <w:t>1</w:t>
+            </w:r>
+            <w:r>
+              <w:rPr>
+                <w:rFonts w:ascii="Toppan Bunkyu Gothic" w:eastAsia="Toppan Bunkyu Gothic" w:hAnsi="Toppan Bunkyu Gothic" w:cstheme="minorHAnsi"/>
+                <w:b/>
+              </w:rPr>
+              <w:t>4</w:t>
+            </w:r>
+          </w:p>
+        </w:tc>
+        <w:tc>
+          <w:tcPr>
+            <w:tcW w:w="1533" w:type="dxa"/>
             <w:gridSpan w:val="2"/>
             <w:shd w:val="clear" w:color="auto" w:fill="C45911" w:themeFill="accent2" w:themeFillShade="BF"/>
           </w:tcPr>
@@ -3425,7 +3494,7 @@
         </w:tc>
         <w:tc>
           <w:tcPr>
-            <w:tcW w:w="1409" w:type="dxa"/>
+            <w:tcW w:w="1533" w:type="dxa"/>
             <w:gridSpan w:val="2"/>
             <w:shd w:val="clear" w:color="auto" w:fill="C45911" w:themeFill="accent2" w:themeFillShade="BF"/>
           </w:tcPr>
@@ -3448,7 +3517,7 @@
         </w:tc>
         <w:tc>
           <w:tcPr>
-            <w:tcW w:w="1409" w:type="dxa"/>
+            <w:tcW w:w="1534" w:type="dxa"/>
             <w:gridSpan w:val="2"/>
             <w:shd w:val="clear" w:color="auto" w:fill="C45911" w:themeFill="accent2" w:themeFillShade="BF"/>
           </w:tcPr>
@@ -3465,13 +3534,20 @@
                 <w:rFonts w:ascii="Toppan Bunkyu Gothic" w:eastAsia="Toppan Bunkyu Gothic" w:hAnsi="Toppan Bunkyu Gothic" w:cstheme="minorHAnsi"/>
                 <w:b/>
               </w:rPr>
-              <w:t>10</w:t>
-            </w:r>
-          </w:p>
-        </w:tc>
-        <w:tc>
-          <w:tcPr>
-            <w:tcW w:w="1426" w:type="dxa"/>
+              <w:t>1</w:t>
+            </w:r>
+            <w:r>
+              <w:rPr>
+                <w:rFonts w:ascii="Toppan Bunkyu Gothic" w:eastAsia="Toppan Bunkyu Gothic" w:hAnsi="Toppan Bunkyu Gothic" w:cstheme="minorHAnsi"/>
+                <w:b/>
+              </w:rPr>
+              <w:t>1</w:t>
+            </w:r>
+          </w:p>
+        </w:tc>
+        <w:tc>
+          <w:tcPr>
+            <w:tcW w:w="1678" w:type="dxa"/>
             <w:gridSpan w:val="2"/>
             <w:shd w:val="clear" w:color="auto" w:fill="C45911" w:themeFill="accent2" w:themeFillShade="BF"/>
           </w:tcPr>
@@ -3488,13 +3564,13 @@
                 <w:rFonts w:ascii="Toppan Bunkyu Gothic" w:eastAsia="Toppan Bunkyu Gothic" w:hAnsi="Toppan Bunkyu Gothic" w:cstheme="minorHAnsi"/>
                 <w:b/>
               </w:rPr>
-              <w:t>9</w:t>
-            </w:r>
-          </w:p>
-        </w:tc>
-        <w:tc>
-          <w:tcPr>
-            <w:tcW w:w="1426" w:type="dxa"/>
+              <w:t>7</w:t>
+            </w:r>
+          </w:p>
+        </w:tc>
+        <w:tc>
+          <w:tcPr>
+            <w:tcW w:w="1552" w:type="dxa"/>
             <w:gridSpan w:val="2"/>
             <w:shd w:val="clear" w:color="auto" w:fill="C45911" w:themeFill="accent2" w:themeFillShade="BF"/>
           </w:tcPr>
@@ -3506,6 +3582,8 @@
                 <w:b/>
               </w:rPr>
             </w:pPr>
+            <w:bookmarkStart w:id="0" w:name="_GoBack"/>
+            <w:bookmarkEnd w:id="0"/>
             <w:r>
               <w:rPr>
                 <w:rFonts w:ascii="Toppan Bunkyu Gothic" w:eastAsia="Toppan Bunkyu Gothic" w:hAnsi="Toppan Bunkyu Gothic" w:cstheme="minorHAnsi"/>
@@ -3517,8 +3595,8 @@
         </w:tc>
         <w:tc>
           <w:tcPr>
-            <w:tcW w:w="1494" w:type="dxa"/>
-            <w:gridSpan w:val="3"/>
+            <w:tcW w:w="1792" w:type="dxa"/>
+            <w:gridSpan w:val="4"/>
             <w:shd w:val="clear" w:color="auto" w:fill="C45911" w:themeFill="accent2" w:themeFillShade="BF"/>
           </w:tcPr>
           <w:p>
@@ -3541,11 +3619,13 @@
       </w:tr>
       <w:tr>
         <w:trPr>
-          <w:trHeight w:val="400"/>
+          <w:gridAfter w:val="1"/>
+          <w:wAfter w:w="17" w:type="dxa"/>
+          <w:trHeight w:val="330"/>
         </w:trPr>
         <w:tc>
           <w:tcPr>
-            <w:tcW w:w="1014" w:type="dxa"/>
+            <w:tcW w:w="1560" w:type="dxa"/>
             <w:tcBorders>
               <w:left w:val="nil"/>
               <w:bottom w:val="nil"/>
@@ -3565,7 +3645,7 @@
         </w:tc>
         <w:tc>
           <w:tcPr>
-            <w:tcW w:w="2277" w:type="dxa"/>
+            <w:tcW w:w="2474" w:type="dxa"/>
             <w:tcBorders>
               <w:left w:val="nil"/>
               <w:bottom w:val="nil"/>
@@ -3584,7 +3664,7 @@
         </w:tc>
         <w:tc>
           <w:tcPr>
-            <w:tcW w:w="704" w:type="dxa"/>
+            <w:tcW w:w="804" w:type="dxa"/>
             <w:shd w:val="clear" w:color="auto" w:fill="auto"/>
           </w:tcPr>
           <w:p>
@@ -3593,21 +3673,40 @@
               <w:rPr>
                 <w:rFonts w:ascii="Toppan Bunkyu Gothic" w:eastAsia="Toppan Bunkyu Gothic" w:hAnsi="Toppan Bunkyu Gothic" w:cstheme="minorHAnsi"/>
                 <w:b/>
-              </w:rPr>
-            </w:pPr>
-            <w:r>
-              <w:rPr>
-                <w:rFonts w:ascii="Toppan Bunkyu Gothic" w:eastAsia="Toppan Bunkyu Gothic" w:hAnsi="Toppan Bunkyu Gothic" w:cstheme="minorHAnsi"/>
-                <w:b/>
                 <w:color w:val="70AD47" w:themeColor="accent6"/>
               </w:rPr>
+            </w:pPr>
+            <w:r>
+              <w:rPr>
+                <w:rFonts w:ascii="Toppan Bunkyu Gothic" w:eastAsia="Toppan Bunkyu Gothic" w:hAnsi="Toppan Bunkyu Gothic" w:cstheme="minorHAnsi"/>
+                <w:b/>
+                <w:color w:val="70AD47" w:themeColor="accent6"/>
+              </w:rPr>
               <w:t>4</w:t>
             </w:r>
           </w:p>
-        </w:tc>
-        <w:tc>
-          <w:tcPr>
-            <w:tcW w:w="705" w:type="dxa"/>
+          <w:p>
+            <w:pPr>
+              <w:jc w:val="center"/>
+              <w:rPr>
+                <w:rFonts w:ascii="Toppan Bunkyu Gothic" w:eastAsia="Toppan Bunkyu Gothic" w:hAnsi="Toppan Bunkyu Gothic" w:cstheme="minorHAnsi"/>
+                <w:b/>
+              </w:rPr>
+            </w:pPr>
+            <w:r>
+              <w:rPr>
+                <w:rFonts w:ascii="Toppan Bunkyu Gothic" w:eastAsia="Toppan Bunkyu Gothic" w:hAnsi="Toppan Bunkyu Gothic" w:cstheme="minorHAnsi"/>
+                <w:b/>
+                <w:color w:val="70AD47" w:themeColor="accent6"/>
+                <w:highlight w:val="yellow"/>
+              </w:rPr>
+              <w:t>(5)</w:t>
+            </w:r>
+          </w:p>
+        </w:tc>
+        <w:tc>
+          <w:tcPr>
+            <w:tcW w:w="766" w:type="dxa"/>
             <w:shd w:val="clear" w:color="auto" w:fill="auto"/>
           </w:tcPr>
           <w:p>
@@ -3630,7 +3729,7 @@
         </w:tc>
         <w:tc>
           <w:tcPr>
-            <w:tcW w:w="704" w:type="dxa"/>
+            <w:tcW w:w="765" w:type="dxa"/>
             <w:shd w:val="clear" w:color="auto" w:fill="auto"/>
           </w:tcPr>
           <w:p>
@@ -3653,7 +3752,7 @@
         </w:tc>
         <w:tc>
           <w:tcPr>
-            <w:tcW w:w="705" w:type="dxa"/>
+            <w:tcW w:w="767" w:type="dxa"/>
             <w:shd w:val="clear" w:color="auto" w:fill="auto"/>
           </w:tcPr>
           <w:p>
@@ -3676,7 +3775,7 @@
         </w:tc>
         <w:tc>
           <w:tcPr>
-            <w:tcW w:w="704" w:type="dxa"/>
+            <w:tcW w:w="765" w:type="dxa"/>
             <w:shd w:val="clear" w:color="auto" w:fill="auto"/>
           </w:tcPr>
           <w:p>
@@ -3699,7 +3798,7 @@
         </w:tc>
         <w:tc>
           <w:tcPr>
-            <w:tcW w:w="705" w:type="dxa"/>
+            <w:tcW w:w="767" w:type="dxa"/>
             <w:shd w:val="clear" w:color="auto" w:fill="auto"/>
           </w:tcPr>
           <w:p>
@@ -3722,7 +3821,7 @@
         </w:tc>
         <w:tc>
           <w:tcPr>
-            <w:tcW w:w="704" w:type="dxa"/>
+            <w:tcW w:w="765" w:type="dxa"/>
             <w:shd w:val="clear" w:color="auto" w:fill="auto"/>
           </w:tcPr>
           <w:p>
@@ -3745,7 +3844,7 @@
         </w:tc>
         <w:tc>
           <w:tcPr>
-            <w:tcW w:w="705" w:type="dxa"/>
+            <w:tcW w:w="768" w:type="dxa"/>
             <w:shd w:val="clear" w:color="auto" w:fill="auto"/>
           </w:tcPr>
           <w:p>
@@ -3764,11 +3863,46 @@
               </w:rPr>
               <w:t>4</w:t>
             </w:r>
-          </w:p>
-        </w:tc>
-        <w:tc>
-          <w:tcPr>
-            <w:tcW w:w="713" w:type="dxa"/>
+            <w:r>
+              <w:rPr>
+                <w:rFonts w:ascii="Toppan Bunkyu Gothic" w:eastAsia="Toppan Bunkyu Gothic" w:hAnsi="Toppan Bunkyu Gothic" w:cstheme="minorHAnsi"/>
+                <w:b/>
+                <w:color w:val="FF0000"/>
+              </w:rPr>
+              <w:t xml:space="preserve"> </w:t>
+            </w:r>
+            <w:r>
+              <w:rPr>
+                <w:rFonts w:ascii="Toppan Bunkyu Gothic" w:eastAsia="Toppan Bunkyu Gothic" w:hAnsi="Toppan Bunkyu Gothic" w:cstheme="minorHAnsi"/>
+                <w:b/>
+                <w:color w:val="FF0000"/>
+                <w:highlight w:val="yellow"/>
+              </w:rPr>
+              <w:t>(</w:t>
+            </w:r>
+            <w:r>
+              <w:rPr>
+                <w:rFonts w:ascii="Toppan Bunkyu Gothic" w:eastAsia="Toppan Bunkyu Gothic" w:hAnsi="Toppan Bunkyu Gothic" w:cstheme="minorHAnsi"/>
+                <w:b/>
+                <w:color w:val="FF0000"/>
+                <w:highlight w:val="yellow"/>
+              </w:rPr>
+              <w:t>5</w:t>
+            </w:r>
+            <w:r>
+              <w:rPr>
+                <w:rFonts w:ascii="Toppan Bunkyu Gothic" w:eastAsia="Toppan Bunkyu Gothic" w:hAnsi="Toppan Bunkyu Gothic" w:cstheme="minorHAnsi"/>
+                <w:b/>
+                <w:color w:val="FF0000"/>
+                <w:highlight w:val="yellow"/>
+              </w:rPr>
+              <w:t>)</w:t>
+            </w:r>
+          </w:p>
+        </w:tc>
+        <w:tc>
+          <w:tcPr>
+            <w:tcW w:w="838" w:type="dxa"/>
             <w:shd w:val="clear" w:color="auto" w:fill="auto"/>
           </w:tcPr>
           <w:p>
@@ -3791,7 +3925,7 @@
         </w:tc>
         <w:tc>
           <w:tcPr>
-            <w:tcW w:w="713" w:type="dxa"/>
+            <w:tcW w:w="840" w:type="dxa"/>
             <w:shd w:val="clear" w:color="auto" w:fill="auto"/>
           </w:tcPr>
           <w:p>
@@ -3800,21 +3934,40 @@
               <w:rPr>
                 <w:rFonts w:ascii="Toppan Bunkyu Gothic" w:eastAsia="Toppan Bunkyu Gothic" w:hAnsi="Toppan Bunkyu Gothic" w:cstheme="minorHAnsi"/>
                 <w:b/>
-              </w:rPr>
-            </w:pPr>
-            <w:r>
-              <w:rPr>
-                <w:rFonts w:ascii="Toppan Bunkyu Gothic" w:eastAsia="Toppan Bunkyu Gothic" w:hAnsi="Toppan Bunkyu Gothic" w:cstheme="minorHAnsi"/>
-                <w:b/>
                 <w:color w:val="FF0000"/>
               </w:rPr>
+            </w:pPr>
+            <w:r>
+              <w:rPr>
+                <w:rFonts w:ascii="Toppan Bunkyu Gothic" w:eastAsia="Toppan Bunkyu Gothic" w:hAnsi="Toppan Bunkyu Gothic" w:cstheme="minorHAnsi"/>
+                <w:b/>
+                <w:color w:val="FF0000"/>
+              </w:rPr>
               <w:t>6</w:t>
             </w:r>
           </w:p>
-        </w:tc>
-        <w:tc>
-          <w:tcPr>
-            <w:tcW w:w="713" w:type="dxa"/>
+          <w:p>
+            <w:pPr>
+              <w:jc w:val="center"/>
+              <w:rPr>
+                <w:rFonts w:ascii="Toppan Bunkyu Gothic" w:eastAsia="Toppan Bunkyu Gothic" w:hAnsi="Toppan Bunkyu Gothic" w:cstheme="minorHAnsi"/>
+                <w:b/>
+              </w:rPr>
+            </w:pPr>
+            <w:r>
+              <w:rPr>
+                <w:rFonts w:ascii="Toppan Bunkyu Gothic" w:eastAsia="Toppan Bunkyu Gothic" w:hAnsi="Toppan Bunkyu Gothic" w:cstheme="minorHAnsi"/>
+                <w:b/>
+                <w:color w:val="FF0000"/>
+                <w:highlight w:val="yellow"/>
+              </w:rPr>
+              <w:t>(4)</w:t>
+            </w:r>
+          </w:p>
+        </w:tc>
+        <w:tc>
+          <w:tcPr>
+            <w:tcW w:w="774" w:type="dxa"/>
             <w:shd w:val="clear" w:color="auto" w:fill="auto"/>
           </w:tcPr>
           <w:p>
@@ -3837,7 +3990,7 @@
         </w:tc>
         <w:tc>
           <w:tcPr>
-            <w:tcW w:w="713" w:type="dxa"/>
+            <w:tcW w:w="777" w:type="dxa"/>
             <w:shd w:val="clear" w:color="auto" w:fill="auto"/>
           </w:tcPr>
           <w:p>
@@ -3860,7 +4013,7 @@
         </w:tc>
         <w:tc>
           <w:tcPr>
-            <w:tcW w:w="498" w:type="dxa"/>
+            <w:tcW w:w="566" w:type="dxa"/>
             <w:shd w:val="clear" w:color="auto" w:fill="auto"/>
           </w:tcPr>
           <w:p>
@@ -3884,7 +4037,7 @@
         </w:tc>
         <w:tc>
           <w:tcPr>
-            <w:tcW w:w="498" w:type="dxa"/>
+            <w:tcW w:w="545" w:type="dxa"/>
             <w:shd w:val="clear" w:color="auto" w:fill="auto"/>
           </w:tcPr>
           <w:p>
@@ -3907,7 +4060,7 @@
         </w:tc>
         <w:tc>
           <w:tcPr>
-            <w:tcW w:w="498" w:type="dxa"/>
+            <w:tcW w:w="670" w:type="dxa"/>
             <w:shd w:val="clear" w:color="auto" w:fill="auto"/>
           </w:tcPr>
           <w:p>
@@ -3934,9 +4087,1093 @@
       <w:pPr>
         <w:rPr>
           <w:rFonts w:ascii="Toppan Bunkyu Gothic" w:eastAsia="Toppan Bunkyu Gothic" w:hAnsi="Toppan Bunkyu Gothic" w:cstheme="minorHAnsi"/>
-          <w:b/>
-        </w:rPr>
-      </w:pPr>
+        </w:rPr>
+      </w:pPr>
+    </w:p>
+    <w:p>
+      <w:pPr>
+        <w:rPr>
+          <w:rFonts w:ascii="Toppan Bunkyu Gothic" w:eastAsia="Toppan Bunkyu Gothic" w:hAnsi="Toppan Bunkyu Gothic" w:cstheme="minorHAnsi"/>
+        </w:rPr>
+      </w:pPr>
+    </w:p>
+    <w:p>
+      <w:pPr>
+        <w:rPr>
+          <w:rFonts w:ascii="Toppan Bunkyu Gothic" w:eastAsia="Toppan Bunkyu Gothic" w:hAnsi="Toppan Bunkyu Gothic" w:cstheme="minorHAnsi"/>
+        </w:rPr>
+      </w:pPr>
+      <w:r>
+        <w:rPr>
+          <w:rFonts w:ascii="Toppan Bunkyu Gothic" w:eastAsia="Toppan Bunkyu Gothic" w:hAnsi="Toppan Bunkyu Gothic" w:cstheme="minorHAnsi"/>
+        </w:rPr>
+        <w:t xml:space="preserve">quarter_1 </w:t>
+      </w:r>
+      <w:proofErr w:type="gramStart"/>
+      <w:r>
+        <w:rPr>
+          <w:rFonts w:ascii="Toppan Bunkyu Gothic" w:eastAsia="Toppan Bunkyu Gothic" w:hAnsi="Toppan Bunkyu Gothic" w:cstheme="minorHAnsi"/>
+        </w:rPr>
+        <w:t>=[</w:t>
+      </w:r>
+      <w:proofErr w:type="gramEnd"/>
+    </w:p>
+    <w:p>
+      <w:pPr>
+        <w:rPr>
+          <w:rFonts w:ascii="Toppan Bunkyu Gothic" w:eastAsia="Toppan Bunkyu Gothic" w:hAnsi="Toppan Bunkyu Gothic" w:cstheme="minorHAnsi"/>
+        </w:rPr>
+      </w:pPr>
+      <w:r>
+        <w:rPr>
+          <w:rFonts w:ascii="Toppan Bunkyu Gothic" w:eastAsia="Toppan Bunkyu Gothic" w:hAnsi="Toppan Bunkyu Gothic" w:cstheme="minorHAnsi"/>
+        </w:rPr>
+        <w:t xml:space="preserve">  {sentence: "You got some gumballs.", image: "0", audio: "summa.wav"},</w:t>
+      </w:r>
+    </w:p>
+    <w:p>
+      <w:pPr>
+        <w:rPr>
+          <w:rFonts w:ascii="Toppan Bunkyu Gothic" w:eastAsia="Toppan Bunkyu Gothic" w:hAnsi="Toppan Bunkyu Gothic" w:cstheme="minorHAnsi"/>
+        </w:rPr>
+      </w:pPr>
+      <w:r>
+        <w:rPr>
+          <w:rFonts w:ascii="Toppan Bunkyu Gothic" w:eastAsia="Toppan Bunkyu Gothic" w:hAnsi="Toppan Bunkyu Gothic" w:cstheme="minorHAnsi"/>
+        </w:rPr>
+        <w:t xml:space="preserve">  {sentence: "You got some gumballs.", image: "8", audio: "summa.wav"},</w:t>
+      </w:r>
+    </w:p>
+    <w:p>
+      <w:pPr>
+        <w:rPr>
+          <w:rFonts w:ascii="Toppan Bunkyu Gothic" w:eastAsia="Toppan Bunkyu Gothic" w:hAnsi="Toppan Bunkyu Gothic" w:cstheme="minorHAnsi"/>
+        </w:rPr>
+      </w:pPr>
+      <w:r>
+        <w:rPr>
+          <w:rFonts w:ascii="Toppan Bunkyu Gothic" w:eastAsia="Toppan Bunkyu Gothic" w:hAnsi="Toppan Bunkyu Gothic" w:cstheme="minorHAnsi"/>
+        </w:rPr>
+        <w:t xml:space="preserve">  {sentence: "You got some gumballs.", image: "13", audio: "summa.wav</w:t>
+      </w:r>
+      <w:proofErr w:type="gramStart"/>
+      <w:r>
+        <w:rPr>
+          <w:rFonts w:ascii="Toppan Bunkyu Gothic" w:eastAsia="Toppan Bunkyu Gothic" w:hAnsi="Toppan Bunkyu Gothic" w:cstheme="minorHAnsi"/>
+        </w:rPr>
+        <w:t>" }</w:t>
+      </w:r>
+      <w:proofErr w:type="gramEnd"/>
+      <w:r>
+        <w:rPr>
+          <w:rFonts w:ascii="Toppan Bunkyu Gothic" w:eastAsia="Toppan Bunkyu Gothic" w:hAnsi="Toppan Bunkyu Gothic" w:cstheme="minorHAnsi"/>
+        </w:rPr>
+        <w:t>,</w:t>
+      </w:r>
+    </w:p>
+    <w:p>
+      <w:pPr>
+        <w:rPr>
+          <w:rFonts w:ascii="Toppan Bunkyu Gothic" w:eastAsia="Toppan Bunkyu Gothic" w:hAnsi="Toppan Bunkyu Gothic" w:cstheme="minorHAnsi"/>
+        </w:rPr>
+      </w:pPr>
+      <w:r>
+        <w:rPr>
+          <w:rFonts w:ascii="Toppan Bunkyu Gothic" w:eastAsia="Toppan Bunkyu Gothic" w:hAnsi="Toppan Bunkyu Gothic" w:cstheme="minorHAnsi"/>
+        </w:rPr>
+        <w:t xml:space="preserve">  {sentence: "You got some gumballs.", image: "13", audio: "summa.wav</w:t>
+      </w:r>
+      <w:proofErr w:type="gramStart"/>
+      <w:r>
+        <w:rPr>
+          <w:rFonts w:ascii="Toppan Bunkyu Gothic" w:eastAsia="Toppan Bunkyu Gothic" w:hAnsi="Toppan Bunkyu Gothic" w:cstheme="minorHAnsi"/>
+        </w:rPr>
+        <w:t>" }</w:t>
+      </w:r>
+      <w:proofErr w:type="gramEnd"/>
+      <w:r>
+        <w:rPr>
+          <w:rFonts w:ascii="Toppan Bunkyu Gothic" w:eastAsia="Toppan Bunkyu Gothic" w:hAnsi="Toppan Bunkyu Gothic" w:cstheme="minorHAnsi"/>
+        </w:rPr>
+        <w:t>,</w:t>
+      </w:r>
+    </w:p>
+    <w:p>
+      <w:pPr>
+        <w:rPr>
+          <w:rFonts w:ascii="Toppan Bunkyu Gothic" w:eastAsia="Toppan Bunkyu Gothic" w:hAnsi="Toppan Bunkyu Gothic" w:cstheme="minorHAnsi"/>
+        </w:rPr>
+      </w:pPr>
+      <w:r>
+        <w:rPr>
+          <w:rFonts w:ascii="Toppan Bunkyu Gothic" w:eastAsia="Toppan Bunkyu Gothic" w:hAnsi="Toppan Bunkyu Gothic" w:cstheme="minorHAnsi"/>
+        </w:rPr>
+        <w:t xml:space="preserve">  {sentence: "You got all of the gumballs.", image: "2", audio: "all.wav"},</w:t>
+      </w:r>
+    </w:p>
+    <w:p>
+      <w:pPr>
+        <w:rPr>
+          <w:rFonts w:ascii="Toppan Bunkyu Gothic" w:eastAsia="Toppan Bunkyu Gothic" w:hAnsi="Toppan Bunkyu Gothic" w:cstheme="minorHAnsi"/>
+        </w:rPr>
+      </w:pPr>
+      <w:r>
+        <w:rPr>
+          <w:rFonts w:ascii="Toppan Bunkyu Gothic" w:eastAsia="Toppan Bunkyu Gothic" w:hAnsi="Toppan Bunkyu Gothic" w:cstheme="minorHAnsi"/>
+        </w:rPr>
+        <w:t xml:space="preserve">  {sentence: "You got all of the gumballs.", image: "5", audio: "all.wav"},</w:t>
+      </w:r>
+    </w:p>
+    <w:p>
+      <w:pPr>
+        <w:rPr>
+          <w:rFonts w:ascii="Toppan Bunkyu Gothic" w:eastAsia="Toppan Bunkyu Gothic" w:hAnsi="Toppan Bunkyu Gothic" w:cstheme="minorHAnsi"/>
+        </w:rPr>
+      </w:pPr>
+      <w:r>
+        <w:rPr>
+          <w:rFonts w:ascii="Toppan Bunkyu Gothic" w:eastAsia="Toppan Bunkyu Gothic" w:hAnsi="Toppan Bunkyu Gothic" w:cstheme="minorHAnsi"/>
+        </w:rPr>
+        <w:t xml:space="preserve">  {sentence: "You got all of the gumballs.", image: "13", audio: "all.wav"},</w:t>
+      </w:r>
+    </w:p>
+    <w:p>
+      <w:pPr>
+        <w:rPr>
+          <w:rFonts w:ascii="Toppan Bunkyu Gothic" w:eastAsia="Toppan Bunkyu Gothic" w:hAnsi="Toppan Bunkyu Gothic" w:cstheme="minorHAnsi"/>
+        </w:rPr>
+      </w:pPr>
+      <w:r>
+        <w:rPr>
+          <w:rFonts w:ascii="Toppan Bunkyu Gothic" w:eastAsia="Toppan Bunkyu Gothic" w:hAnsi="Toppan Bunkyu Gothic" w:cstheme="minorHAnsi"/>
+        </w:rPr>
+        <w:t xml:space="preserve">  {sentence: "You got all of the gumballs.", image: "13", audio: "all.wav"},</w:t>
+      </w:r>
+    </w:p>
+    <w:p>
+      <w:pPr>
+        <w:rPr>
+          <w:rFonts w:ascii="Toppan Bunkyu Gothic" w:eastAsia="Toppan Bunkyu Gothic" w:hAnsi="Toppan Bunkyu Gothic" w:cstheme="minorHAnsi"/>
+        </w:rPr>
+      </w:pPr>
+      <w:r>
+        <w:rPr>
+          <w:rFonts w:ascii="Toppan Bunkyu Gothic" w:eastAsia="Toppan Bunkyu Gothic" w:hAnsi="Toppan Bunkyu Gothic" w:cstheme="minorHAnsi"/>
+        </w:rPr>
+        <w:t xml:space="preserve">  {sentence: "You got none of the gumballs.", image: "0", audio: "none.wav"},</w:t>
+      </w:r>
+    </w:p>
+    <w:p>
+      <w:pPr>
+        <w:rPr>
+          <w:rFonts w:ascii="Toppan Bunkyu Gothic" w:eastAsia="Toppan Bunkyu Gothic" w:hAnsi="Toppan Bunkyu Gothic" w:cstheme="minorHAnsi"/>
+        </w:rPr>
+      </w:pPr>
+      <w:r>
+        <w:rPr>
+          <w:rFonts w:ascii="Toppan Bunkyu Gothic" w:eastAsia="Toppan Bunkyu Gothic" w:hAnsi="Toppan Bunkyu Gothic" w:cstheme="minorHAnsi"/>
+        </w:rPr>
+        <w:t xml:space="preserve">  {sentence: "You got none of the gumballs.", image: "8", audio: "none.wav"},</w:t>
+      </w:r>
+    </w:p>
+    <w:p>
+      <w:pPr>
+        <w:rPr>
+          <w:rFonts w:ascii="Toppan Bunkyu Gothic" w:eastAsia="Toppan Bunkyu Gothic" w:hAnsi="Toppan Bunkyu Gothic" w:cstheme="minorHAnsi"/>
+        </w:rPr>
+      </w:pPr>
+      <w:r>
+        <w:rPr>
+          <w:rFonts w:ascii="Toppan Bunkyu Gothic" w:eastAsia="Toppan Bunkyu Gothic" w:hAnsi="Toppan Bunkyu Gothic" w:cstheme="minorHAnsi"/>
+        </w:rPr>
+        <w:t xml:space="preserve">  {sentence: "You got five of the gumballs.", image: "0", audio: "five.wav"},</w:t>
+      </w:r>
+    </w:p>
+    <w:p>
+      <w:pPr>
+        <w:rPr>
+          <w:rFonts w:ascii="Toppan Bunkyu Gothic" w:eastAsia="Toppan Bunkyu Gothic" w:hAnsi="Toppan Bunkyu Gothic" w:cstheme="minorHAnsi"/>
+        </w:rPr>
+      </w:pPr>
+      <w:r>
+        <w:rPr>
+          <w:rFonts w:ascii="Toppan Bunkyu Gothic" w:eastAsia="Toppan Bunkyu Gothic" w:hAnsi="Toppan Bunkyu Gothic" w:cstheme="minorHAnsi"/>
+        </w:rPr>
+        <w:t xml:space="preserve">  {sentence: "You got two of the gumballs.", image: "2", audio: "two.wav"},</w:t>
+      </w:r>
+    </w:p>
+    <w:p>
+      <w:pPr>
+        <w:rPr>
+          <w:rFonts w:ascii="Toppan Bunkyu Gothic" w:eastAsia="Toppan Bunkyu Gothic" w:hAnsi="Toppan Bunkyu Gothic" w:cstheme="minorHAnsi"/>
+        </w:rPr>
+      </w:pPr>
+      <w:r>
+        <w:rPr>
+          <w:rFonts w:ascii="Toppan Bunkyu Gothic" w:eastAsia="Toppan Bunkyu Gothic" w:hAnsi="Toppan Bunkyu Gothic" w:cstheme="minorHAnsi"/>
+        </w:rPr>
+        <w:t xml:space="preserve">  {sentence: "You got two of the gumballs.", image: "2", audio: "two.wav"},</w:t>
+      </w:r>
+    </w:p>
+    <w:p>
+      <w:pPr>
+        <w:rPr>
+          <w:rFonts w:ascii="Toppan Bunkyu Gothic" w:eastAsia="Toppan Bunkyu Gothic" w:hAnsi="Toppan Bunkyu Gothic" w:cstheme="minorHAnsi"/>
+        </w:rPr>
+      </w:pPr>
+      <w:r>
+        <w:rPr>
+          <w:rFonts w:ascii="Toppan Bunkyu Gothic" w:eastAsia="Toppan Bunkyu Gothic" w:hAnsi="Toppan Bunkyu Gothic" w:cstheme="minorHAnsi"/>
+        </w:rPr>
+        <w:t xml:space="preserve">  {sentence: "You got four of the gumballs.", image: "5", audio: "four.wav"},</w:t>
+      </w:r>
+    </w:p>
+    <w:p>
+      <w:pPr>
+        <w:rPr>
+          <w:rFonts w:ascii="Toppan Bunkyu Gothic" w:eastAsia="Toppan Bunkyu Gothic" w:hAnsi="Toppan Bunkyu Gothic" w:cstheme="minorHAnsi"/>
+        </w:rPr>
+      </w:pPr>
+      <w:r>
+        <w:rPr>
+          <w:rFonts w:ascii="Toppan Bunkyu Gothic" w:eastAsia="Toppan Bunkyu Gothic" w:hAnsi="Toppan Bunkyu Gothic" w:cstheme="minorHAnsi"/>
+        </w:rPr>
+        <w:t xml:space="preserve">  {sentence: "You got eight of the gumballs.", image: "8", audio: "eight.wav"},</w:t>
+      </w:r>
+    </w:p>
+    <w:p>
+      <w:pPr>
+        <w:rPr>
+          <w:rFonts w:ascii="Toppan Bunkyu Gothic" w:eastAsia="Toppan Bunkyu Gothic" w:hAnsi="Toppan Bunkyu Gothic" w:cstheme="minorHAnsi"/>
+        </w:rPr>
+      </w:pPr>
+      <w:r>
+        <w:rPr>
+          <w:rFonts w:ascii="Toppan Bunkyu Gothic" w:eastAsia="Toppan Bunkyu Gothic" w:hAnsi="Toppan Bunkyu Gothic" w:cstheme="minorHAnsi"/>
+        </w:rPr>
+        <w:t xml:space="preserve">  {sentence: "You got thirteen of the gumballs.", image: "8", audio: "thirteen.wav"},</w:t>
+      </w:r>
+    </w:p>
+    <w:p>
+      <w:pPr>
+        <w:rPr>
+          <w:rFonts w:ascii="Toppan Bunkyu Gothic" w:eastAsia="Toppan Bunkyu Gothic" w:hAnsi="Toppan Bunkyu Gothic" w:cstheme="minorHAnsi"/>
+        </w:rPr>
+      </w:pPr>
+      <w:r>
+        <w:rPr>
+          <w:rFonts w:ascii="Toppan Bunkyu Gothic" w:eastAsia="Toppan Bunkyu Gothic" w:hAnsi="Toppan Bunkyu Gothic" w:cstheme="minorHAnsi"/>
+        </w:rPr>
+        <w:t xml:space="preserve">  {sentence: "You got eleven of the gumballs.", image: "8", audio: "eleven.wav"},</w:t>
+      </w:r>
+    </w:p>
+    <w:p>
+      <w:pPr>
+        <w:rPr>
+          <w:rFonts w:ascii="Toppan Bunkyu Gothic" w:eastAsia="Toppan Bunkyu Gothic" w:hAnsi="Toppan Bunkyu Gothic" w:cstheme="minorHAnsi"/>
+        </w:rPr>
+      </w:pPr>
+      <w:r>
+        <w:rPr>
+          <w:rFonts w:ascii="Toppan Bunkyu Gothic" w:eastAsia="Toppan Bunkyu Gothic" w:hAnsi="Toppan Bunkyu Gothic" w:cstheme="minorHAnsi"/>
+        </w:rPr>
+        <w:t xml:space="preserve">  {sentence: "You got eight of the gumballs.", image: "13", audio: "eight.wav"}</w:t>
+      </w:r>
+    </w:p>
+    <w:p>
+      <w:pPr>
+        <w:rPr>
+          <w:rFonts w:ascii="Toppan Bunkyu Gothic" w:eastAsia="Toppan Bunkyu Gothic" w:hAnsi="Toppan Bunkyu Gothic" w:cstheme="minorHAnsi"/>
+        </w:rPr>
+      </w:pPr>
+      <w:r>
+        <w:rPr>
+          <w:rFonts w:ascii="Toppan Bunkyu Gothic" w:eastAsia="Toppan Bunkyu Gothic" w:hAnsi="Toppan Bunkyu Gothic" w:cstheme="minorHAnsi"/>
+        </w:rPr>
+        <w:t>];</w:t>
+      </w:r>
+    </w:p>
+    <w:p>
+      <w:pPr>
+        <w:rPr>
+          <w:rFonts w:ascii="Toppan Bunkyu Gothic" w:eastAsia="Toppan Bunkyu Gothic" w:hAnsi="Toppan Bunkyu Gothic" w:cstheme="minorHAnsi"/>
+        </w:rPr>
+      </w:pPr>
+      <w:r>
+        <w:rPr>
+          <w:rFonts w:ascii="Toppan Bunkyu Gothic" w:eastAsia="Toppan Bunkyu Gothic" w:hAnsi="Toppan Bunkyu Gothic" w:cstheme="minorHAnsi"/>
+        </w:rPr>
+        <w:t>quarter_2 = [</w:t>
+      </w:r>
+    </w:p>
+    <w:p>
+      <w:pPr>
+        <w:rPr>
+          <w:rFonts w:ascii="Toppan Bunkyu Gothic" w:eastAsia="Toppan Bunkyu Gothic" w:hAnsi="Toppan Bunkyu Gothic" w:cstheme="minorHAnsi"/>
+        </w:rPr>
+      </w:pPr>
+      <w:r>
+        <w:rPr>
+          <w:rFonts w:ascii="Toppan Bunkyu Gothic" w:eastAsia="Toppan Bunkyu Gothic" w:hAnsi="Toppan Bunkyu Gothic" w:cstheme="minorHAnsi"/>
+        </w:rPr>
+        <w:t xml:space="preserve">  {sentence: "You got some gumballs.", image: "0", audio: "summa.wav"},</w:t>
+      </w:r>
+    </w:p>
+    <w:p>
+      <w:pPr>
+        <w:rPr>
+          <w:rFonts w:ascii="Toppan Bunkyu Gothic" w:eastAsia="Toppan Bunkyu Gothic" w:hAnsi="Toppan Bunkyu Gothic" w:cstheme="minorHAnsi"/>
+        </w:rPr>
+      </w:pPr>
+      <w:r>
+        <w:rPr>
+          <w:rFonts w:ascii="Toppan Bunkyu Gothic" w:eastAsia="Toppan Bunkyu Gothic" w:hAnsi="Toppan Bunkyu Gothic" w:cstheme="minorHAnsi"/>
+        </w:rPr>
+        <w:t xml:space="preserve">  {sentence: "You got some gumballs. ", image: "5", audio: "summa.wav"},</w:t>
+      </w:r>
+    </w:p>
+    <w:p>
+      <w:pPr>
+        <w:rPr>
+          <w:rFonts w:ascii="Toppan Bunkyu Gothic" w:eastAsia="Toppan Bunkyu Gothic" w:hAnsi="Toppan Bunkyu Gothic" w:cstheme="minorHAnsi"/>
+        </w:rPr>
+      </w:pPr>
+      <w:r>
+        <w:rPr>
+          <w:rFonts w:ascii="Toppan Bunkyu Gothic" w:eastAsia="Toppan Bunkyu Gothic" w:hAnsi="Toppan Bunkyu Gothic" w:cstheme="minorHAnsi"/>
+        </w:rPr>
+        <w:t xml:space="preserve">  {sentence: "You got some gumballs.", image: "13", audio: "summa.wav"},</w:t>
+      </w:r>
+    </w:p>
+    <w:p>
+      <w:pPr>
+        <w:rPr>
+          <w:rFonts w:ascii="Toppan Bunkyu Gothic" w:eastAsia="Toppan Bunkyu Gothic" w:hAnsi="Toppan Bunkyu Gothic" w:cstheme="minorHAnsi"/>
+        </w:rPr>
+      </w:pPr>
+      <w:r>
+        <w:rPr>
+          <w:rFonts w:ascii="Toppan Bunkyu Gothic" w:eastAsia="Toppan Bunkyu Gothic" w:hAnsi="Toppan Bunkyu Gothic" w:cstheme="minorHAnsi"/>
+        </w:rPr>
+        <w:t xml:space="preserve">  {sentence: "You got some gumballs.", image: "13", audio: "summa.wav"},</w:t>
+      </w:r>
+    </w:p>
+    <w:p>
+      <w:pPr>
+        <w:rPr>
+          <w:rFonts w:ascii="Toppan Bunkyu Gothic" w:eastAsia="Toppan Bunkyu Gothic" w:hAnsi="Toppan Bunkyu Gothic" w:cstheme="minorHAnsi"/>
+        </w:rPr>
+      </w:pPr>
+      <w:r>
+        <w:rPr>
+          <w:rFonts w:ascii="Toppan Bunkyu Gothic" w:eastAsia="Toppan Bunkyu Gothic" w:hAnsi="Toppan Bunkyu Gothic" w:cstheme="minorHAnsi"/>
+        </w:rPr>
+        <w:t xml:space="preserve">  {sentence: "You got all of the gumballs.", image: "0", audio: "all.wav"},</w:t>
+      </w:r>
+    </w:p>
+    <w:p>
+      <w:pPr>
+        <w:rPr>
+          <w:rFonts w:ascii="Toppan Bunkyu Gothic" w:eastAsia="Toppan Bunkyu Gothic" w:hAnsi="Toppan Bunkyu Gothic" w:cstheme="minorHAnsi"/>
+        </w:rPr>
+      </w:pPr>
+      <w:r>
+        <w:rPr>
+          <w:rFonts w:ascii="Toppan Bunkyu Gothic" w:eastAsia="Toppan Bunkyu Gothic" w:hAnsi="Toppan Bunkyu Gothic" w:cstheme="minorHAnsi"/>
+        </w:rPr>
+        <w:t xml:space="preserve">  {sentence: "You got all of the gumballs.", image: "11", audio: "all.wav"},</w:t>
+      </w:r>
+    </w:p>
+    <w:p>
+      <w:pPr>
+        <w:rPr>
+          <w:rFonts w:ascii="Toppan Bunkyu Gothic" w:eastAsia="Toppan Bunkyu Gothic" w:hAnsi="Toppan Bunkyu Gothic" w:cstheme="minorHAnsi"/>
+        </w:rPr>
+      </w:pPr>
+      <w:r>
+        <w:rPr>
+          <w:rFonts w:ascii="Toppan Bunkyu Gothic" w:eastAsia="Toppan Bunkyu Gothic" w:hAnsi="Toppan Bunkyu Gothic" w:cstheme="minorHAnsi"/>
+        </w:rPr>
+        <w:t xml:space="preserve">  {sentence: "You got all of the gumballs.", image: "13", audio: "all.wav"},</w:t>
+      </w:r>
+    </w:p>
+    <w:p>
+      <w:pPr>
+        <w:rPr>
+          <w:rFonts w:ascii="Toppan Bunkyu Gothic" w:eastAsia="Toppan Bunkyu Gothic" w:hAnsi="Toppan Bunkyu Gothic" w:cstheme="minorHAnsi"/>
+        </w:rPr>
+      </w:pPr>
+      <w:r>
+        <w:rPr>
+          <w:rFonts w:ascii="Toppan Bunkyu Gothic" w:eastAsia="Toppan Bunkyu Gothic" w:hAnsi="Toppan Bunkyu Gothic" w:cstheme="minorHAnsi"/>
+        </w:rPr>
+        <w:lastRenderedPageBreak/>
+        <w:t xml:space="preserve">  {sentence: "You got all of the gumballs.", image: "13", audio: "all.wav"},</w:t>
+      </w:r>
+    </w:p>
+    <w:p>
+      <w:pPr>
+        <w:rPr>
+          <w:rFonts w:ascii="Toppan Bunkyu Gothic" w:eastAsia="Toppan Bunkyu Gothic" w:hAnsi="Toppan Bunkyu Gothic" w:cstheme="minorHAnsi"/>
+        </w:rPr>
+      </w:pPr>
+      <w:r>
+        <w:rPr>
+          <w:rFonts w:ascii="Toppan Bunkyu Gothic" w:eastAsia="Toppan Bunkyu Gothic" w:hAnsi="Toppan Bunkyu Gothic" w:cstheme="minorHAnsi"/>
+        </w:rPr>
+        <w:t xml:space="preserve">  {sentence: "You got none of the gumballs.", image: "0", audio: "none.wav"},</w:t>
+      </w:r>
+    </w:p>
+    <w:p>
+      <w:pPr>
+        <w:rPr>
+          <w:rFonts w:ascii="Toppan Bunkyu Gothic" w:eastAsia="Toppan Bunkyu Gothic" w:hAnsi="Toppan Bunkyu Gothic" w:cstheme="minorHAnsi"/>
+        </w:rPr>
+      </w:pPr>
+      <w:r>
+        <w:rPr>
+          <w:rFonts w:ascii="Toppan Bunkyu Gothic" w:eastAsia="Toppan Bunkyu Gothic" w:hAnsi="Toppan Bunkyu Gothic" w:cstheme="minorHAnsi"/>
+        </w:rPr>
+        <w:t xml:space="preserve">  {sentence: "You got none of the gumballs.", image: "0", audio: "none.wav"},</w:t>
+      </w:r>
+    </w:p>
+    <w:p>
+      <w:pPr>
+        <w:rPr>
+          <w:rFonts w:ascii="Toppan Bunkyu Gothic" w:eastAsia="Toppan Bunkyu Gothic" w:hAnsi="Toppan Bunkyu Gothic" w:cstheme="minorHAnsi"/>
+        </w:rPr>
+      </w:pPr>
+      <w:r>
+        <w:rPr>
+          <w:rFonts w:ascii="Toppan Bunkyu Gothic" w:eastAsia="Toppan Bunkyu Gothic" w:hAnsi="Toppan Bunkyu Gothic" w:cstheme="minorHAnsi"/>
+        </w:rPr>
+        <w:t xml:space="preserve">  {sentence: "You got eleven of the gumballs.", image: "0", audio: "eleven.wav"},</w:t>
+      </w:r>
+    </w:p>
+    <w:p>
+      <w:pPr>
+        <w:rPr>
+          <w:rFonts w:ascii="Toppan Bunkyu Gothic" w:eastAsia="Toppan Bunkyu Gothic" w:hAnsi="Toppan Bunkyu Gothic" w:cstheme="minorHAnsi"/>
+        </w:rPr>
+      </w:pPr>
+      <w:r>
+        <w:rPr>
+          <w:rFonts w:ascii="Toppan Bunkyu Gothic" w:eastAsia="Toppan Bunkyu Gothic" w:hAnsi="Toppan Bunkyu Gothic" w:cstheme="minorHAnsi"/>
+        </w:rPr>
+        <w:t xml:space="preserve">  {sentence: "You got two of the gumballs. ", image: "2", audio: "two.wav"},</w:t>
+      </w:r>
+    </w:p>
+    <w:p>
+      <w:pPr>
+        <w:rPr>
+          <w:rFonts w:ascii="Toppan Bunkyu Gothic" w:eastAsia="Toppan Bunkyu Gothic" w:hAnsi="Toppan Bunkyu Gothic" w:cstheme="minorHAnsi"/>
+        </w:rPr>
+      </w:pPr>
+      <w:r>
+        <w:rPr>
+          <w:rFonts w:ascii="Toppan Bunkyu Gothic" w:eastAsia="Toppan Bunkyu Gothic" w:hAnsi="Toppan Bunkyu Gothic" w:cstheme="minorHAnsi"/>
+        </w:rPr>
+        <w:t xml:space="preserve">  {sentence: "You got two of the gumballs.", image: "2", audio: "two.wav"},</w:t>
+      </w:r>
+    </w:p>
+    <w:p>
+      <w:pPr>
+        <w:rPr>
+          <w:rFonts w:ascii="Toppan Bunkyu Gothic" w:eastAsia="Toppan Bunkyu Gothic" w:hAnsi="Toppan Bunkyu Gothic" w:cstheme="minorHAnsi"/>
+        </w:rPr>
+      </w:pPr>
+      <w:r>
+        <w:rPr>
+          <w:rFonts w:ascii="Toppan Bunkyu Gothic" w:eastAsia="Toppan Bunkyu Gothic" w:hAnsi="Toppan Bunkyu Gothic" w:cstheme="minorHAnsi"/>
+        </w:rPr>
+        <w:t xml:space="preserve">  {sentence: "You got five of the gumballs. ", image: "5", audio: "five.wav"},</w:t>
+      </w:r>
+    </w:p>
+    <w:p>
+      <w:pPr>
+        <w:rPr>
+          <w:rFonts w:ascii="Toppan Bunkyu Gothic" w:eastAsia="Toppan Bunkyu Gothic" w:hAnsi="Toppan Bunkyu Gothic" w:cstheme="minorHAnsi"/>
+        </w:rPr>
+      </w:pPr>
+      <w:r>
+        <w:rPr>
+          <w:rFonts w:ascii="Toppan Bunkyu Gothic" w:eastAsia="Toppan Bunkyu Gothic" w:hAnsi="Toppan Bunkyu Gothic" w:cstheme="minorHAnsi"/>
+        </w:rPr>
+        <w:t xml:space="preserve">  {sentence: "You got ten of the gumballs. ", image: "5", audio: "ten.wav"},</w:t>
+      </w:r>
+    </w:p>
+    <w:p>
+      <w:pPr>
+        <w:rPr>
+          <w:rFonts w:ascii="Toppan Bunkyu Gothic" w:eastAsia="Toppan Bunkyu Gothic" w:hAnsi="Toppan Bunkyu Gothic" w:cstheme="minorHAnsi"/>
+        </w:rPr>
+      </w:pPr>
+      <w:r>
+        <w:rPr>
+          <w:rFonts w:ascii="Toppan Bunkyu Gothic" w:eastAsia="Toppan Bunkyu Gothic" w:hAnsi="Toppan Bunkyu Gothic" w:cstheme="minorHAnsi"/>
+        </w:rPr>
+        <w:t xml:space="preserve">  {sentence: "You got eight of the gumballs.", image: "8", audio: "eight.wav"},</w:t>
+      </w:r>
+    </w:p>
+    <w:p>
+      <w:pPr>
+        <w:rPr>
+          <w:rFonts w:ascii="Toppan Bunkyu Gothic" w:eastAsia="Toppan Bunkyu Gothic" w:hAnsi="Toppan Bunkyu Gothic" w:cstheme="minorHAnsi"/>
+        </w:rPr>
+      </w:pPr>
+      <w:r>
+        <w:rPr>
+          <w:rFonts w:ascii="Toppan Bunkyu Gothic" w:eastAsia="Toppan Bunkyu Gothic" w:hAnsi="Toppan Bunkyu Gothic" w:cstheme="minorHAnsi"/>
+        </w:rPr>
+        <w:t xml:space="preserve">  {sentence: "You got eleven of the gumballs.", image: "11", audio: "eleven.wav"},</w:t>
+      </w:r>
+    </w:p>
+    <w:p>
+      <w:pPr>
+        <w:rPr>
+          <w:rFonts w:ascii="Toppan Bunkyu Gothic" w:eastAsia="Toppan Bunkyu Gothic" w:hAnsi="Toppan Bunkyu Gothic" w:cstheme="minorHAnsi"/>
+        </w:rPr>
+      </w:pPr>
+      <w:r>
+        <w:rPr>
+          <w:rFonts w:ascii="Toppan Bunkyu Gothic" w:eastAsia="Toppan Bunkyu Gothic" w:hAnsi="Toppan Bunkyu Gothic" w:cstheme="minorHAnsi"/>
+        </w:rPr>
+        <w:t xml:space="preserve">  {sentence: "You got seven of the gumballs.", image: "11", audio: "seven.wav"}</w:t>
+      </w:r>
+    </w:p>
+    <w:p>
+      <w:pPr>
+        <w:rPr>
+          <w:rFonts w:ascii="Toppan Bunkyu Gothic" w:eastAsia="Toppan Bunkyu Gothic" w:hAnsi="Toppan Bunkyu Gothic" w:cstheme="minorHAnsi"/>
+        </w:rPr>
+      </w:pPr>
+      <w:r>
+        <w:rPr>
+          <w:rFonts w:ascii="Toppan Bunkyu Gothic" w:eastAsia="Toppan Bunkyu Gothic" w:hAnsi="Toppan Bunkyu Gothic" w:cstheme="minorHAnsi"/>
+        </w:rPr>
+        <w:t>];</w:t>
+      </w:r>
+    </w:p>
+    <w:p>
+      <w:pPr>
+        <w:rPr>
+          <w:rFonts w:ascii="Toppan Bunkyu Gothic" w:eastAsia="Toppan Bunkyu Gothic" w:hAnsi="Toppan Bunkyu Gothic" w:cstheme="minorHAnsi"/>
+        </w:rPr>
+      </w:pPr>
+      <w:r>
+        <w:rPr>
+          <w:rFonts w:ascii="Toppan Bunkyu Gothic" w:eastAsia="Toppan Bunkyu Gothic" w:hAnsi="Toppan Bunkyu Gothic" w:cstheme="minorHAnsi"/>
+        </w:rPr>
+        <w:t>quarter_3 = [</w:t>
+      </w:r>
+    </w:p>
+    <w:p>
+      <w:pPr>
+        <w:rPr>
+          <w:rFonts w:ascii="Toppan Bunkyu Gothic" w:eastAsia="Toppan Bunkyu Gothic" w:hAnsi="Toppan Bunkyu Gothic" w:cstheme="minorHAnsi"/>
+        </w:rPr>
+      </w:pPr>
+      <w:r>
+        <w:rPr>
+          <w:rFonts w:ascii="Toppan Bunkyu Gothic" w:eastAsia="Toppan Bunkyu Gothic" w:hAnsi="Toppan Bunkyu Gothic" w:cstheme="minorHAnsi"/>
+        </w:rPr>
+        <w:t xml:space="preserve">  {sentence: "You got some gumballs.", image: "0", audio: "summa.wav"},</w:t>
+      </w:r>
+    </w:p>
+    <w:p>
+      <w:pPr>
+        <w:rPr>
+          <w:rFonts w:ascii="Toppan Bunkyu Gothic" w:eastAsia="Toppan Bunkyu Gothic" w:hAnsi="Toppan Bunkyu Gothic" w:cstheme="minorHAnsi"/>
+        </w:rPr>
+      </w:pPr>
+      <w:r>
+        <w:rPr>
+          <w:rFonts w:ascii="Toppan Bunkyu Gothic" w:eastAsia="Toppan Bunkyu Gothic" w:hAnsi="Toppan Bunkyu Gothic" w:cstheme="minorHAnsi"/>
+        </w:rPr>
+        <w:t xml:space="preserve">  {sentence: "You got some gumballs.", image: "2", audio: "summa.wav"},</w:t>
+      </w:r>
+    </w:p>
+    <w:p>
+      <w:pPr>
+        <w:rPr>
+          <w:rFonts w:ascii="Toppan Bunkyu Gothic" w:eastAsia="Toppan Bunkyu Gothic" w:hAnsi="Toppan Bunkyu Gothic" w:cstheme="minorHAnsi"/>
+        </w:rPr>
+      </w:pPr>
+      <w:r>
+        <w:rPr>
+          <w:rFonts w:ascii="Toppan Bunkyu Gothic" w:eastAsia="Toppan Bunkyu Gothic" w:hAnsi="Toppan Bunkyu Gothic" w:cstheme="minorHAnsi"/>
+        </w:rPr>
+        <w:t xml:space="preserve">  {sentence: "You got some gumballs.", image: "13", audio: "summa.wav"},</w:t>
+      </w:r>
+    </w:p>
+    <w:p>
+      <w:pPr>
+        <w:rPr>
+          <w:rFonts w:ascii="Toppan Bunkyu Gothic" w:eastAsia="Toppan Bunkyu Gothic" w:hAnsi="Toppan Bunkyu Gothic" w:cstheme="minorHAnsi"/>
+        </w:rPr>
+      </w:pPr>
+      <w:r>
+        <w:rPr>
+          <w:rFonts w:ascii="Toppan Bunkyu Gothic" w:eastAsia="Toppan Bunkyu Gothic" w:hAnsi="Toppan Bunkyu Gothic" w:cstheme="minorHAnsi"/>
+        </w:rPr>
+        <w:t xml:space="preserve">  {sentence: "You got some gumballs.", image: "13", audio: "summa.wav"},</w:t>
+      </w:r>
+    </w:p>
+    <w:p>
+      <w:pPr>
+        <w:rPr>
+          <w:rFonts w:ascii="Toppan Bunkyu Gothic" w:eastAsia="Toppan Bunkyu Gothic" w:hAnsi="Toppan Bunkyu Gothic" w:cstheme="minorHAnsi"/>
+        </w:rPr>
+      </w:pPr>
+      <w:r>
+        <w:rPr>
+          <w:rFonts w:ascii="Toppan Bunkyu Gothic" w:eastAsia="Toppan Bunkyu Gothic" w:hAnsi="Toppan Bunkyu Gothic" w:cstheme="minorHAnsi"/>
+        </w:rPr>
+        <w:t xml:space="preserve">  {sentence: "You got all of the gumballs.", image: "5", audio: "all.wav"},</w:t>
+      </w:r>
+    </w:p>
+    <w:p>
+      <w:pPr>
+        <w:rPr>
+          <w:rFonts w:ascii="Toppan Bunkyu Gothic" w:eastAsia="Toppan Bunkyu Gothic" w:hAnsi="Toppan Bunkyu Gothic" w:cstheme="minorHAnsi"/>
+        </w:rPr>
+      </w:pPr>
+      <w:r>
+        <w:rPr>
+          <w:rFonts w:ascii="Toppan Bunkyu Gothic" w:eastAsia="Toppan Bunkyu Gothic" w:hAnsi="Toppan Bunkyu Gothic" w:cstheme="minorHAnsi"/>
+        </w:rPr>
+        <w:t xml:space="preserve">  {sentence: "You got all of the gumballs.", image: "8", audio: "all.wav"},</w:t>
+      </w:r>
+    </w:p>
+    <w:p>
+      <w:pPr>
+        <w:rPr>
+          <w:rFonts w:ascii="Toppan Bunkyu Gothic" w:eastAsia="Toppan Bunkyu Gothic" w:hAnsi="Toppan Bunkyu Gothic" w:cstheme="minorHAnsi"/>
+        </w:rPr>
+      </w:pPr>
+      <w:r>
+        <w:rPr>
+          <w:rFonts w:ascii="Toppan Bunkyu Gothic" w:eastAsia="Toppan Bunkyu Gothic" w:hAnsi="Toppan Bunkyu Gothic" w:cstheme="minorHAnsi"/>
+        </w:rPr>
+        <w:t xml:space="preserve">  {sentence: "You got all of the gumballs.", image: "13", audio: "all.wav"},</w:t>
+      </w:r>
+    </w:p>
+    <w:p>
+      <w:pPr>
+        <w:rPr>
+          <w:rFonts w:ascii="Toppan Bunkyu Gothic" w:eastAsia="Toppan Bunkyu Gothic" w:hAnsi="Toppan Bunkyu Gothic" w:cstheme="minorHAnsi"/>
+        </w:rPr>
+      </w:pPr>
+      <w:r>
+        <w:rPr>
+          <w:rFonts w:ascii="Toppan Bunkyu Gothic" w:eastAsia="Toppan Bunkyu Gothic" w:hAnsi="Toppan Bunkyu Gothic" w:cstheme="minorHAnsi"/>
+        </w:rPr>
+        <w:t xml:space="preserve">  {sentence: "You got all of the gumballs.", image: "13", audio: "all.wav"},</w:t>
+      </w:r>
+    </w:p>
+    <w:p>
+      <w:pPr>
+        <w:rPr>
+          <w:rFonts w:ascii="Toppan Bunkyu Gothic" w:eastAsia="Toppan Bunkyu Gothic" w:hAnsi="Toppan Bunkyu Gothic" w:cstheme="minorHAnsi"/>
+        </w:rPr>
+      </w:pPr>
+      <w:r>
+        <w:rPr>
+          <w:rFonts w:ascii="Toppan Bunkyu Gothic" w:eastAsia="Toppan Bunkyu Gothic" w:hAnsi="Toppan Bunkyu Gothic" w:cstheme="minorHAnsi"/>
+        </w:rPr>
+        <w:t xml:space="preserve">  {sentence: "You got none of the gumballs.", image: "0", audio: "none.wav"},</w:t>
+      </w:r>
+    </w:p>
+    <w:p>
+      <w:pPr>
+        <w:rPr>
+          <w:rFonts w:ascii="Toppan Bunkyu Gothic" w:eastAsia="Toppan Bunkyu Gothic" w:hAnsi="Toppan Bunkyu Gothic" w:cstheme="minorHAnsi"/>
+        </w:rPr>
+      </w:pPr>
+      <w:r>
+        <w:rPr>
+          <w:rFonts w:ascii="Toppan Bunkyu Gothic" w:eastAsia="Toppan Bunkyu Gothic" w:hAnsi="Toppan Bunkyu Gothic" w:cstheme="minorHAnsi"/>
+        </w:rPr>
+        <w:t xml:space="preserve">  {sentence: "You got none of the gumballs.", image: "13", audio: "none.wav"},</w:t>
+      </w:r>
+    </w:p>
+    <w:p>
+      <w:pPr>
+        <w:rPr>
+          <w:rFonts w:ascii="Toppan Bunkyu Gothic" w:eastAsia="Toppan Bunkyu Gothic" w:hAnsi="Toppan Bunkyu Gothic" w:cstheme="minorHAnsi"/>
+        </w:rPr>
+      </w:pPr>
+      <w:r>
+        <w:rPr>
+          <w:rFonts w:ascii="Toppan Bunkyu Gothic" w:eastAsia="Toppan Bunkyu Gothic" w:hAnsi="Toppan Bunkyu Gothic" w:cstheme="minorHAnsi"/>
+        </w:rPr>
+        <w:t xml:space="preserve">  {sentence: "You got three of the gumballs.", image: "0", audio: "three.wav"},</w:t>
+      </w:r>
+    </w:p>
+    <w:p>
+      <w:pPr>
+        <w:rPr>
+          <w:rFonts w:ascii="Toppan Bunkyu Gothic" w:eastAsia="Toppan Bunkyu Gothic" w:hAnsi="Toppan Bunkyu Gothic" w:cstheme="minorHAnsi"/>
+        </w:rPr>
+      </w:pPr>
+      <w:r>
+        <w:rPr>
+          <w:rFonts w:ascii="Toppan Bunkyu Gothic" w:eastAsia="Toppan Bunkyu Gothic" w:hAnsi="Toppan Bunkyu Gothic" w:cstheme="minorHAnsi"/>
+        </w:rPr>
+        <w:t xml:space="preserve">  {sentence: "You got two of the gumballs.", image: "2", audio: "two.wav"},</w:t>
+      </w:r>
+    </w:p>
+    <w:p>
+      <w:pPr>
+        <w:rPr>
+          <w:rFonts w:ascii="Toppan Bunkyu Gothic" w:eastAsia="Toppan Bunkyu Gothic" w:hAnsi="Toppan Bunkyu Gothic" w:cstheme="minorHAnsi"/>
+        </w:rPr>
+      </w:pPr>
+      <w:r>
+        <w:rPr>
+          <w:rFonts w:ascii="Toppan Bunkyu Gothic" w:eastAsia="Toppan Bunkyu Gothic" w:hAnsi="Toppan Bunkyu Gothic" w:cstheme="minorHAnsi"/>
+        </w:rPr>
+        <w:t xml:space="preserve">  {sentence: "You got five of the gumballs.", image: "5", audio: "five.wav"},</w:t>
+      </w:r>
+    </w:p>
+    <w:p>
+      <w:pPr>
+        <w:rPr>
+          <w:rFonts w:ascii="Toppan Bunkyu Gothic" w:eastAsia="Toppan Bunkyu Gothic" w:hAnsi="Toppan Bunkyu Gothic" w:cstheme="minorHAnsi"/>
+        </w:rPr>
+      </w:pPr>
+      <w:r>
+        <w:rPr>
+          <w:rFonts w:ascii="Toppan Bunkyu Gothic" w:eastAsia="Toppan Bunkyu Gothic" w:hAnsi="Toppan Bunkyu Gothic" w:cstheme="minorHAnsi"/>
+        </w:rPr>
+        <w:t xml:space="preserve">  {sentence: "You got two of the gumballs.", image: "5", audio: "two.wav"},</w:t>
+      </w:r>
+    </w:p>
+    <w:p>
+      <w:pPr>
+        <w:rPr>
+          <w:rFonts w:ascii="Toppan Bunkyu Gothic" w:eastAsia="Toppan Bunkyu Gothic" w:hAnsi="Toppan Bunkyu Gothic" w:cstheme="minorHAnsi"/>
+        </w:rPr>
+      </w:pPr>
+      <w:r>
+        <w:rPr>
+          <w:rFonts w:ascii="Toppan Bunkyu Gothic" w:eastAsia="Toppan Bunkyu Gothic" w:hAnsi="Toppan Bunkyu Gothic" w:cstheme="minorHAnsi"/>
+        </w:rPr>
+        <w:t xml:space="preserve">  {sentence: "You got eight of the gumballs.", image: "8", audio: "eight.wav"},</w:t>
+      </w:r>
+    </w:p>
+    <w:p>
+      <w:pPr>
+        <w:rPr>
+          <w:rFonts w:ascii="Toppan Bunkyu Gothic" w:eastAsia="Toppan Bunkyu Gothic" w:hAnsi="Toppan Bunkyu Gothic" w:cstheme="minorHAnsi"/>
+        </w:rPr>
+      </w:pPr>
+      <w:r>
+        <w:rPr>
+          <w:rFonts w:ascii="Toppan Bunkyu Gothic" w:eastAsia="Toppan Bunkyu Gothic" w:hAnsi="Toppan Bunkyu Gothic" w:cstheme="minorHAnsi"/>
+        </w:rPr>
+        <w:t xml:space="preserve">  {sentence: "You got eight of the gumballs.", image: "8", audio: "eight.wav"},</w:t>
+      </w:r>
+    </w:p>
+    <w:p>
+      <w:pPr>
+        <w:rPr>
+          <w:rFonts w:ascii="Toppan Bunkyu Gothic" w:eastAsia="Toppan Bunkyu Gothic" w:hAnsi="Toppan Bunkyu Gothic" w:cstheme="minorHAnsi"/>
+        </w:rPr>
+      </w:pPr>
+      <w:r>
+        <w:rPr>
+          <w:rFonts w:ascii="Toppan Bunkyu Gothic" w:eastAsia="Toppan Bunkyu Gothic" w:hAnsi="Toppan Bunkyu Gothic" w:cstheme="minorHAnsi"/>
+        </w:rPr>
+        <w:lastRenderedPageBreak/>
+        <w:t xml:space="preserve">  {sentence: "You got one of the gumballs.", image: "11", audio: "one.wav"},</w:t>
+      </w:r>
+    </w:p>
+    <w:p>
+      <w:pPr>
+        <w:rPr>
+          <w:rFonts w:ascii="Toppan Bunkyu Gothic" w:eastAsia="Toppan Bunkyu Gothic" w:hAnsi="Toppan Bunkyu Gothic" w:cstheme="minorHAnsi"/>
+        </w:rPr>
+      </w:pPr>
+      <w:r>
+        <w:rPr>
+          <w:rFonts w:ascii="Toppan Bunkyu Gothic" w:eastAsia="Toppan Bunkyu Gothic" w:hAnsi="Toppan Bunkyu Gothic" w:cstheme="minorHAnsi"/>
+        </w:rPr>
+        <w:t xml:space="preserve">  {sentence: "You got ten of the gumballs.", image: "13", audio: "ten.wav"}</w:t>
+      </w:r>
+    </w:p>
+    <w:p>
+      <w:pPr>
+        <w:rPr>
+          <w:rFonts w:ascii="Toppan Bunkyu Gothic" w:eastAsia="Toppan Bunkyu Gothic" w:hAnsi="Toppan Bunkyu Gothic" w:cstheme="minorHAnsi"/>
+        </w:rPr>
+      </w:pPr>
+      <w:r>
+        <w:rPr>
+          <w:rFonts w:ascii="Toppan Bunkyu Gothic" w:eastAsia="Toppan Bunkyu Gothic" w:hAnsi="Toppan Bunkyu Gothic" w:cstheme="minorHAnsi"/>
+        </w:rPr>
+        <w:t>];</w:t>
+      </w:r>
+    </w:p>
+    <w:p>
+      <w:pPr>
+        <w:rPr>
+          <w:rFonts w:ascii="Toppan Bunkyu Gothic" w:eastAsia="Toppan Bunkyu Gothic" w:hAnsi="Toppan Bunkyu Gothic" w:cstheme="minorHAnsi"/>
+        </w:rPr>
+      </w:pPr>
+      <w:r>
+        <w:rPr>
+          <w:rFonts w:ascii="Toppan Bunkyu Gothic" w:eastAsia="Toppan Bunkyu Gothic" w:hAnsi="Toppan Bunkyu Gothic" w:cstheme="minorHAnsi"/>
+        </w:rPr>
+        <w:t>quarter_4 = [</w:t>
+      </w:r>
+    </w:p>
+    <w:p>
+      <w:pPr>
+        <w:rPr>
+          <w:rFonts w:ascii="Toppan Bunkyu Gothic" w:eastAsia="Toppan Bunkyu Gothic" w:hAnsi="Toppan Bunkyu Gothic" w:cstheme="minorHAnsi"/>
+        </w:rPr>
+      </w:pPr>
+      <w:r>
+        <w:rPr>
+          <w:rFonts w:ascii="Toppan Bunkyu Gothic" w:eastAsia="Toppan Bunkyu Gothic" w:hAnsi="Toppan Bunkyu Gothic" w:cstheme="minorHAnsi"/>
+        </w:rPr>
+        <w:t xml:space="preserve">  {sentence: "You got some gumballs.", image: "0", audio: "summa.wav"},</w:t>
+      </w:r>
+    </w:p>
+    <w:p>
+      <w:pPr>
+        <w:rPr>
+          <w:rFonts w:ascii="Toppan Bunkyu Gothic" w:eastAsia="Toppan Bunkyu Gothic" w:hAnsi="Toppan Bunkyu Gothic" w:cstheme="minorHAnsi"/>
+        </w:rPr>
+      </w:pPr>
+      <w:r>
+        <w:rPr>
+          <w:rFonts w:ascii="Toppan Bunkyu Gothic" w:eastAsia="Toppan Bunkyu Gothic" w:hAnsi="Toppan Bunkyu Gothic" w:cstheme="minorHAnsi"/>
+        </w:rPr>
+        <w:t xml:space="preserve">  {sentence: "You got some gumballs.", image: "11", audio: "summa.wav"},</w:t>
+      </w:r>
+    </w:p>
+    <w:p>
+      <w:pPr>
+        <w:rPr>
+          <w:rFonts w:ascii="Toppan Bunkyu Gothic" w:eastAsia="Toppan Bunkyu Gothic" w:hAnsi="Toppan Bunkyu Gothic" w:cstheme="minorHAnsi"/>
+        </w:rPr>
+      </w:pPr>
+      <w:r>
+        <w:rPr>
+          <w:rFonts w:ascii="Toppan Bunkyu Gothic" w:eastAsia="Toppan Bunkyu Gothic" w:hAnsi="Toppan Bunkyu Gothic" w:cstheme="minorHAnsi"/>
+        </w:rPr>
+        <w:t xml:space="preserve">  {sentence: "You got some gumballs.", image: "13", audio: "summa.wav"},</w:t>
+      </w:r>
+    </w:p>
+    <w:p>
+      <w:pPr>
+        <w:rPr>
+          <w:rFonts w:ascii="Toppan Bunkyu Gothic" w:eastAsia="Toppan Bunkyu Gothic" w:hAnsi="Toppan Bunkyu Gothic" w:cstheme="minorHAnsi"/>
+        </w:rPr>
+      </w:pPr>
+      <w:r>
+        <w:rPr>
+          <w:rFonts w:ascii="Toppan Bunkyu Gothic" w:eastAsia="Toppan Bunkyu Gothic" w:hAnsi="Toppan Bunkyu Gothic" w:cstheme="minorHAnsi"/>
+        </w:rPr>
+        <w:t xml:space="preserve">  {sentence: "You got some gumballs.", image: "13", audio: "summa.wav"},</w:t>
+      </w:r>
+    </w:p>
+    <w:p>
+      <w:pPr>
+        <w:rPr>
+          <w:rFonts w:ascii="Toppan Bunkyu Gothic" w:eastAsia="Toppan Bunkyu Gothic" w:hAnsi="Toppan Bunkyu Gothic" w:cstheme="minorHAnsi"/>
+        </w:rPr>
+      </w:pPr>
+      <w:r>
+        <w:rPr>
+          <w:rFonts w:ascii="Toppan Bunkyu Gothic" w:eastAsia="Toppan Bunkyu Gothic" w:hAnsi="Toppan Bunkyu Gothic" w:cstheme="minorHAnsi"/>
+        </w:rPr>
+        <w:t xml:space="preserve">  {sentence: "You got all of the gumballs. ", image: "0", audio: "all.wav"},</w:t>
+      </w:r>
+    </w:p>
+    <w:p>
+      <w:pPr>
+        <w:rPr>
+          <w:rFonts w:ascii="Toppan Bunkyu Gothic" w:eastAsia="Toppan Bunkyu Gothic" w:hAnsi="Toppan Bunkyu Gothic" w:cstheme="minorHAnsi"/>
+        </w:rPr>
+      </w:pPr>
+      <w:r>
+        <w:rPr>
+          <w:rFonts w:ascii="Toppan Bunkyu Gothic" w:eastAsia="Toppan Bunkyu Gothic" w:hAnsi="Toppan Bunkyu Gothic" w:cstheme="minorHAnsi"/>
+        </w:rPr>
+        <w:t xml:space="preserve">  {sentence: "You got all of the gumballs.", image: "11", audio: "all.wav"},</w:t>
+      </w:r>
+    </w:p>
+    <w:p>
+      <w:pPr>
+        <w:rPr>
+          <w:rFonts w:ascii="Toppan Bunkyu Gothic" w:eastAsia="Toppan Bunkyu Gothic" w:hAnsi="Toppan Bunkyu Gothic" w:cstheme="minorHAnsi"/>
+        </w:rPr>
+      </w:pPr>
+      <w:r>
+        <w:rPr>
+          <w:rFonts w:ascii="Toppan Bunkyu Gothic" w:eastAsia="Toppan Bunkyu Gothic" w:hAnsi="Toppan Bunkyu Gothic" w:cstheme="minorHAnsi"/>
+        </w:rPr>
+        <w:t xml:space="preserve">  {sentence: "You got all of the gumballs.", image: "13", audio: "all.wav"},</w:t>
+      </w:r>
+    </w:p>
+    <w:p>
+      <w:pPr>
+        <w:rPr>
+          <w:rFonts w:ascii="Toppan Bunkyu Gothic" w:eastAsia="Toppan Bunkyu Gothic" w:hAnsi="Toppan Bunkyu Gothic" w:cstheme="minorHAnsi"/>
+        </w:rPr>
+      </w:pPr>
+      <w:r>
+        <w:rPr>
+          <w:rFonts w:ascii="Toppan Bunkyu Gothic" w:eastAsia="Toppan Bunkyu Gothic" w:hAnsi="Toppan Bunkyu Gothic" w:cstheme="minorHAnsi"/>
+        </w:rPr>
+        <w:t xml:space="preserve">  {sentence: "You got all of the gumballs. ", image: "13", audio: "all.wav"},</w:t>
+      </w:r>
+    </w:p>
+    <w:p>
+      <w:pPr>
+        <w:rPr>
+          <w:rFonts w:ascii="Toppan Bunkyu Gothic" w:eastAsia="Toppan Bunkyu Gothic" w:hAnsi="Toppan Bunkyu Gothic" w:cstheme="minorHAnsi"/>
+        </w:rPr>
+      </w:pPr>
+      <w:r>
+        <w:rPr>
+          <w:rFonts w:ascii="Toppan Bunkyu Gothic" w:eastAsia="Toppan Bunkyu Gothic" w:hAnsi="Toppan Bunkyu Gothic" w:cstheme="minorHAnsi"/>
+        </w:rPr>
+        <w:t xml:space="preserve">  {sentence: "You got none of the gumballs.", image: "0", audio: "none.wav"},</w:t>
+      </w:r>
+    </w:p>
+    <w:p>
+      <w:pPr>
+        <w:rPr>
+          <w:rFonts w:ascii="Toppan Bunkyu Gothic" w:eastAsia="Toppan Bunkyu Gothic" w:hAnsi="Toppan Bunkyu Gothic" w:cstheme="minorHAnsi"/>
+        </w:rPr>
+      </w:pPr>
+      <w:r>
+        <w:rPr>
+          <w:rFonts w:ascii="Toppan Bunkyu Gothic" w:eastAsia="Toppan Bunkyu Gothic" w:hAnsi="Toppan Bunkyu Gothic" w:cstheme="minorHAnsi"/>
+        </w:rPr>
+        <w:t xml:space="preserve">  {sentence: "You got none of the gumballs.", image: "2", audio: "none.wav"},</w:t>
+      </w:r>
+    </w:p>
+    <w:p>
+      <w:pPr>
+        <w:rPr>
+          <w:rFonts w:ascii="Toppan Bunkyu Gothic" w:eastAsia="Toppan Bunkyu Gothic" w:hAnsi="Toppan Bunkyu Gothic" w:cstheme="minorHAnsi"/>
+        </w:rPr>
+      </w:pPr>
+      <w:r>
+        <w:rPr>
+          <w:rFonts w:ascii="Toppan Bunkyu Gothic" w:eastAsia="Toppan Bunkyu Gothic" w:hAnsi="Toppan Bunkyu Gothic" w:cstheme="minorHAnsi"/>
+        </w:rPr>
+        <w:t xml:space="preserve">  {sentence: "You got two of the gumballs.", image: "2", audio: "two.wav"},</w:t>
+      </w:r>
+    </w:p>
+    <w:p>
+      <w:pPr>
+        <w:rPr>
+          <w:rFonts w:ascii="Toppan Bunkyu Gothic" w:eastAsia="Toppan Bunkyu Gothic" w:hAnsi="Toppan Bunkyu Gothic" w:cstheme="minorHAnsi"/>
+        </w:rPr>
+      </w:pPr>
+      <w:r>
+        <w:rPr>
+          <w:rFonts w:ascii="Toppan Bunkyu Gothic" w:eastAsia="Toppan Bunkyu Gothic" w:hAnsi="Toppan Bunkyu Gothic" w:cstheme="minorHAnsi"/>
+        </w:rPr>
+        <w:t xml:space="preserve">  {sentence: "You got twelve of the gumballs.", image: "2", audio: "twelve.wav"},</w:t>
+      </w:r>
+    </w:p>
+    <w:p>
+      <w:pPr>
+        <w:rPr>
+          <w:rFonts w:ascii="Toppan Bunkyu Gothic" w:eastAsia="Toppan Bunkyu Gothic" w:hAnsi="Toppan Bunkyu Gothic" w:cstheme="minorHAnsi"/>
+        </w:rPr>
+      </w:pPr>
+      <w:r>
+        <w:rPr>
+          <w:rFonts w:ascii="Toppan Bunkyu Gothic" w:eastAsia="Toppan Bunkyu Gothic" w:hAnsi="Toppan Bunkyu Gothic" w:cstheme="minorHAnsi"/>
+        </w:rPr>
+        <w:t xml:space="preserve">  {sentence: "You got five of the gumballs.", image: "5", audio: "five.wav"},</w:t>
+      </w:r>
+    </w:p>
+    <w:p>
+      <w:pPr>
+        <w:rPr>
+          <w:rFonts w:ascii="Toppan Bunkyu Gothic" w:eastAsia="Toppan Bunkyu Gothic" w:hAnsi="Toppan Bunkyu Gothic" w:cstheme="minorHAnsi"/>
+        </w:rPr>
+      </w:pPr>
+      <w:r>
+        <w:rPr>
+          <w:rFonts w:ascii="Toppan Bunkyu Gothic" w:eastAsia="Toppan Bunkyu Gothic" w:hAnsi="Toppan Bunkyu Gothic" w:cstheme="minorHAnsi"/>
+        </w:rPr>
+        <w:t xml:space="preserve">  {sentence: "You got nine of the gumballs.", image: "5", audio: "nine.wav"},</w:t>
+      </w:r>
+    </w:p>
+    <w:p>
+      <w:pPr>
+        <w:rPr>
+          <w:rFonts w:ascii="Toppan Bunkyu Gothic" w:eastAsia="Toppan Bunkyu Gothic" w:hAnsi="Toppan Bunkyu Gothic" w:cstheme="minorHAnsi"/>
+        </w:rPr>
+      </w:pPr>
+      <w:r>
+        <w:rPr>
+          <w:rFonts w:ascii="Toppan Bunkyu Gothic" w:eastAsia="Toppan Bunkyu Gothic" w:hAnsi="Toppan Bunkyu Gothic" w:cstheme="minorHAnsi"/>
+        </w:rPr>
+        <w:t xml:space="preserve">  {sentence: "You got eight of the gumballs.", image: "8", audio: "eight.wav"},</w:t>
+      </w:r>
+    </w:p>
+    <w:p>
+      <w:pPr>
+        <w:rPr>
+          <w:rFonts w:ascii="Toppan Bunkyu Gothic" w:eastAsia="Toppan Bunkyu Gothic" w:hAnsi="Toppan Bunkyu Gothic" w:cstheme="minorHAnsi"/>
+        </w:rPr>
+      </w:pPr>
+      <w:r>
+        <w:rPr>
+          <w:rFonts w:ascii="Toppan Bunkyu Gothic" w:eastAsia="Toppan Bunkyu Gothic" w:hAnsi="Toppan Bunkyu Gothic" w:cstheme="minorHAnsi"/>
+        </w:rPr>
+        <w:t xml:space="preserve">  {sentence: "You got two of the gumballs.", image: "8", audio: "two.wav"},</w:t>
+      </w:r>
+    </w:p>
+    <w:p>
+      <w:pPr>
+        <w:rPr>
+          <w:rFonts w:ascii="Toppan Bunkyu Gothic" w:eastAsia="Toppan Bunkyu Gothic" w:hAnsi="Toppan Bunkyu Gothic" w:cstheme="minorHAnsi"/>
+        </w:rPr>
+      </w:pPr>
+      <w:r>
+        <w:rPr>
+          <w:rFonts w:ascii="Toppan Bunkyu Gothic" w:eastAsia="Toppan Bunkyu Gothic" w:hAnsi="Toppan Bunkyu Gothic" w:cstheme="minorHAnsi"/>
+        </w:rPr>
+        <w:t xml:space="preserve">  {sentence: "You got eleven of the gumballs.", image: "11", audio: "eleven.wav"},</w:t>
+      </w:r>
+    </w:p>
+    <w:p>
+      <w:pPr>
+        <w:rPr>
+          <w:rFonts w:ascii="Toppan Bunkyu Gothic" w:eastAsia="Toppan Bunkyu Gothic" w:hAnsi="Toppan Bunkyu Gothic" w:cstheme="minorHAnsi"/>
+        </w:rPr>
+      </w:pPr>
+      <w:r>
+        <w:rPr>
+          <w:rFonts w:ascii="Toppan Bunkyu Gothic" w:eastAsia="Toppan Bunkyu Gothic" w:hAnsi="Toppan Bunkyu Gothic" w:cstheme="minorHAnsi"/>
+        </w:rPr>
+        <w:t xml:space="preserve">  {sentence: "You got five of the gumballs.", image: "13", audio: "five.wav"}</w:t>
+      </w:r>
+    </w:p>
+    <w:p>
+      <w:pPr>
+        <w:rPr>
+          <w:rFonts w:ascii="Toppan Bunkyu Gothic" w:eastAsia="Toppan Bunkyu Gothic" w:hAnsi="Toppan Bunkyu Gothic" w:cstheme="minorHAnsi"/>
+        </w:rPr>
+      </w:pPr>
+      <w:r>
+        <w:rPr>
+          <w:rFonts w:ascii="Toppan Bunkyu Gothic" w:eastAsia="Toppan Bunkyu Gothic" w:hAnsi="Toppan Bunkyu Gothic" w:cstheme="minorHAnsi"/>
+        </w:rPr>
+        <w:t>];</w:t>
+      </w:r>
     </w:p>
     <w:sectPr>
       <w:pgSz w:w="15840" w:h="12240" w:orient="landscape"/>

</xml_diff>